<commit_message>
feat: add document template for daily participant list and implement function to generate the list as a Word document
</commit_message>
<xml_diff>
--- a/public/templates/lista-meio-periodo.docx
+++ b/public/templates/lista-meio-periodo.docx
@@ -27,12 +27,13 @@
             <w:tcW w:w="530" w:type="dxa"/>
             <w:vMerge w:val="restart"/>
             <w:tcBorders>
-              <w:top w:val="single" w:sz="8" w:space="0" w:color="auto"/>
-              <w:left w:val="single" w:sz="8" w:space="0" w:color="auto"/>
-              <w:right w:val="single" w:sz="4" w:space="0" w:color="auto"/>
+              <w:top w:val="single" w:color="auto" w:sz="8" w:space="0"/>
+              <w:left w:val="single" w:color="auto" w:sz="8" w:space="0"/>
+              <w:right w:val="single" w:color="auto" w:sz="4" w:space="0"/>
             </w:tcBorders>
             <w:shd w:val="clear" w:color="auto" w:fill="4B732F"/>
             <w:noWrap/>
+            <w:tcMar/>
             <w:vAlign w:val="center"/>
             <w:hideMark/>
           </w:tcPr>
@@ -41,7 +42,7 @@
               <w:spacing w:after="0"/>
               <w:jc w:val="center"/>
               <w:rPr>
-                <w:rFonts w:ascii="Arial" w:eastAsia="Times New Roman" w:hAnsi="Arial" w:cs="Arial"/>
+                <w:rFonts w:ascii="Arial" w:hAnsi="Arial" w:eastAsia="Times New Roman" w:cs="Arial"/>
                 <w:b/>
                 <w:bCs/>
                 <w:color w:val="FFFFFF" w:themeColor="background1"/>
@@ -50,7 +51,7 @@
             </w:pPr>
             <w:r>
               <w:rPr>
-                <w:rFonts w:ascii="Arial" w:eastAsia="Times New Roman" w:hAnsi="Arial" w:cs="Arial"/>
+                <w:rFonts w:ascii="Arial" w:hAnsi="Arial" w:eastAsia="Times New Roman" w:cs="Arial"/>
                 <w:b/>
                 <w:bCs/>
                 <w:color w:val="FFFFFF" w:themeColor="background1"/>
@@ -60,7 +61,7 @@
             </w:r>
             <w:r>
               <w:rPr>
-                <w:rFonts w:ascii="Arial" w:eastAsia="Times New Roman" w:hAnsi="Arial" w:cs="Arial"/>
+                <w:rFonts w:ascii="Arial" w:hAnsi="Arial" w:eastAsia="Times New Roman" w:cs="Arial"/>
                 <w:b/>
                 <w:bCs/>
                 <w:color w:val="FFFFFF" w:themeColor="background1"/>
@@ -75,11 +76,12 @@
             <w:tcW w:w="7087" w:type="dxa"/>
             <w:vMerge w:val="restart"/>
             <w:tcBorders>
-              <w:top w:val="single" w:sz="8" w:space="0" w:color="auto"/>
-              <w:left w:val="single" w:sz="4" w:space="0" w:color="auto"/>
-              <w:right w:val="single" w:sz="8" w:space="0" w:color="auto"/>
+              <w:top w:val="single" w:color="auto" w:sz="8" w:space="0"/>
+              <w:left w:val="single" w:color="auto" w:sz="4" w:space="0"/>
+              <w:right w:val="single" w:color="auto" w:sz="8" w:space="0"/>
             </w:tcBorders>
             <w:shd w:val="clear" w:color="auto" w:fill="4B732F"/>
+            <w:tcMar/>
             <w:vAlign w:val="center"/>
           </w:tcPr>
           <w:p>
@@ -87,7 +89,7 @@
               <w:spacing w:after="0"/>
               <w:jc w:val="center"/>
               <w:rPr>
-                <w:rFonts w:ascii="Arial" w:eastAsia="Times New Roman" w:hAnsi="Arial" w:cs="Arial"/>
+                <w:rFonts w:ascii="Arial" w:hAnsi="Arial" w:eastAsia="Times New Roman" w:cs="Arial"/>
                 <w:b/>
                 <w:bCs/>
                 <w:color w:val="FFFFFF" w:themeColor="background1"/>
@@ -96,7 +98,7 @@
             </w:pPr>
             <w:r>
               <w:rPr>
-                <w:rFonts w:ascii="Arial" w:eastAsia="Times New Roman" w:hAnsi="Arial" w:cs="Arial"/>
+                <w:rFonts w:ascii="Arial" w:hAnsi="Arial" w:eastAsia="Times New Roman" w:cs="Arial"/>
                 <w:b/>
                 <w:bCs/>
                 <w:color w:val="FFFFFF" w:themeColor="background1"/>
@@ -111,12 +113,13 @@
             <w:tcW w:w="3652" w:type="dxa"/>
             <w:vMerge w:val="restart"/>
             <w:tcBorders>
-              <w:top w:val="single" w:sz="8" w:space="0" w:color="auto"/>
-              <w:left w:val="single" w:sz="8" w:space="0" w:color="auto"/>
-              <w:right w:val="single" w:sz="8" w:space="0" w:color="auto"/>
+              <w:top w:val="single" w:color="auto" w:sz="8" w:space="0"/>
+              <w:left w:val="single" w:color="auto" w:sz="8" w:space="0"/>
+              <w:right w:val="single" w:color="auto" w:sz="8" w:space="0"/>
             </w:tcBorders>
             <w:shd w:val="clear" w:color="auto" w:fill="4B732F"/>
             <w:noWrap/>
+            <w:tcMar/>
             <w:vAlign w:val="center"/>
           </w:tcPr>
           <w:p>
@@ -124,7 +127,7 @@
               <w:spacing w:after="0"/>
               <w:jc w:val="center"/>
               <w:rPr>
-                <w:rFonts w:ascii="Arial" w:eastAsia="Times New Roman" w:hAnsi="Arial" w:cs="Arial"/>
+                <w:rFonts w:ascii="Arial" w:hAnsi="Arial" w:eastAsia="Times New Roman" w:cs="Arial"/>
                 <w:b/>
                 <w:bCs/>
                 <w:color w:val="FFFFFF" w:themeColor="background1"/>
@@ -133,7 +136,7 @@
             </w:pPr>
             <w:r>
               <w:rPr>
-                <w:rFonts w:ascii="Arial" w:eastAsia="Times New Roman" w:hAnsi="Arial" w:cs="Arial"/>
+                <w:rFonts w:ascii="Arial" w:hAnsi="Arial" w:eastAsia="Times New Roman" w:cs="Arial"/>
                 <w:b/>
                 <w:bCs/>
                 <w:color w:val="FFFFFF" w:themeColor="background1"/>
@@ -147,7 +150,7 @@
               <w:spacing w:after="0"/>
               <w:jc w:val="center"/>
               <w:rPr>
-                <w:rFonts w:ascii="Arial" w:eastAsia="Times New Roman" w:hAnsi="Arial" w:cs="Arial"/>
+                <w:rFonts w:ascii="Arial" w:hAnsi="Arial" w:eastAsia="Times New Roman" w:cs="Arial"/>
                 <w:b/>
                 <w:bCs/>
                 <w:color w:val="FFFFFF" w:themeColor="background1"/>
@@ -156,7 +159,7 @@
             </w:pPr>
             <w:r>
               <w:rPr>
-                <w:rFonts w:ascii="Arial" w:eastAsia="Times New Roman" w:hAnsi="Arial" w:cs="Arial"/>
+                <w:rFonts w:ascii="Arial" w:hAnsi="Arial" w:eastAsia="Times New Roman" w:cs="Arial"/>
                 <w:b/>
                 <w:bCs/>
                 <w:color w:val="FFFFFF" w:themeColor="background1"/>
@@ -170,12 +173,13 @@
           <w:tcPr>
             <w:tcW w:w="4394" w:type="dxa"/>
             <w:tcBorders>
-              <w:top w:val="single" w:sz="8" w:space="0" w:color="auto"/>
-              <w:left w:val="single" w:sz="8" w:space="0" w:color="auto"/>
-              <w:right w:val="single" w:sz="4" w:space="0" w:color="auto"/>
+              <w:top w:val="single" w:color="auto" w:sz="8" w:space="0"/>
+              <w:left w:val="single" w:color="auto" w:sz="8" w:space="0"/>
+              <w:right w:val="single" w:color="auto" w:sz="4" w:space="0"/>
             </w:tcBorders>
             <w:shd w:val="clear" w:color="auto" w:fill="4B732F"/>
             <w:noWrap/>
+            <w:tcMar/>
             <w:vAlign w:val="center"/>
             <w:hideMark/>
           </w:tcPr>
@@ -185,7 +189,7 @@
               <w:ind w:right="-59"/>
               <w:jc w:val="center"/>
               <w:rPr>
-                <w:rFonts w:ascii="Arial" w:eastAsia="Times New Roman" w:hAnsi="Arial" w:cs="Arial"/>
+                <w:rFonts w:ascii="Arial" w:hAnsi="Arial" w:eastAsia="Times New Roman" w:cs="Arial"/>
                 <w:b/>
                 <w:bCs/>
                 <w:color w:val="FFFFFF" w:themeColor="background1"/>
@@ -194,7 +198,7 @@
             </w:pPr>
             <w:r>
               <w:rPr>
-                <w:rFonts w:ascii="Arial" w:eastAsia="Times New Roman" w:hAnsi="Arial" w:cs="Arial"/>
+                <w:rFonts w:ascii="Arial" w:hAnsi="Arial" w:eastAsia="Times New Roman" w:cs="Arial"/>
                 <w:b/>
                 <w:bCs/>
                 <w:color w:val="FFFFFF" w:themeColor="background1"/>
@@ -213,13 +217,9 @@
           <w:tcPr>
             <w:tcW w:w="530" w:type="dxa"/>
             <w:vMerge/>
-            <w:tcBorders>
-              <w:left w:val="single" w:sz="8" w:space="0" w:color="auto"/>
-              <w:bottom w:val="single" w:sz="8" w:space="0" w:color="auto"/>
-              <w:right w:val="single" w:sz="4" w:space="0" w:color="auto"/>
-            </w:tcBorders>
-            <w:shd w:val="clear" w:color="auto" w:fill="4B732F"/>
+            <w:tcBorders/>
             <w:noWrap/>
+            <w:tcMar/>
             <w:vAlign w:val="center"/>
           </w:tcPr>
           <w:p>
@@ -227,7 +227,7 @@
               <w:spacing w:after="0"/>
               <w:jc w:val="center"/>
               <w:rPr>
-                <w:rFonts w:ascii="Arial" w:eastAsia="Times New Roman" w:hAnsi="Arial" w:cs="Arial"/>
+                <w:rFonts w:ascii="Arial" w:hAnsi="Arial" w:eastAsia="Times New Roman" w:cs="Arial"/>
                 <w:b/>
                 <w:bCs/>
                 <w:color w:val="FFFFFF" w:themeColor="background1"/>
@@ -240,12 +240,8 @@
           <w:tcPr>
             <w:tcW w:w="7087" w:type="dxa"/>
             <w:vMerge/>
-            <w:tcBorders>
-              <w:left w:val="single" w:sz="4" w:space="0" w:color="auto"/>
-              <w:bottom w:val="single" w:sz="8" w:space="0" w:color="auto"/>
-              <w:right w:val="single" w:sz="8" w:space="0" w:color="auto"/>
-            </w:tcBorders>
-            <w:shd w:val="clear" w:color="auto" w:fill="4B732F"/>
+            <w:tcBorders/>
+            <w:tcMar/>
             <w:vAlign w:val="center"/>
           </w:tcPr>
           <w:p>
@@ -253,7 +249,7 @@
               <w:spacing w:after="0"/>
               <w:jc w:val="center"/>
               <w:rPr>
-                <w:rFonts w:ascii="Arial" w:eastAsia="Times New Roman" w:hAnsi="Arial" w:cs="Arial"/>
+                <w:rFonts w:ascii="Arial" w:hAnsi="Arial" w:eastAsia="Times New Roman" w:cs="Arial"/>
                 <w:b/>
                 <w:bCs/>
                 <w:color w:val="FFFFFF" w:themeColor="background1"/>
@@ -266,13 +262,9 @@
           <w:tcPr>
             <w:tcW w:w="3652" w:type="dxa"/>
             <w:vMerge/>
-            <w:tcBorders>
-              <w:left w:val="single" w:sz="8" w:space="0" w:color="auto"/>
-              <w:bottom w:val="single" w:sz="8" w:space="0" w:color="auto"/>
-              <w:right w:val="single" w:sz="8" w:space="0" w:color="auto"/>
-            </w:tcBorders>
-            <w:shd w:val="clear" w:color="auto" w:fill="4B732F"/>
+            <w:tcBorders/>
             <w:noWrap/>
+            <w:tcMar/>
             <w:vAlign w:val="center"/>
           </w:tcPr>
           <w:p>
@@ -280,7 +272,7 @@
               <w:spacing w:after="0"/>
               <w:jc w:val="center"/>
               <w:rPr>
-                <w:rFonts w:ascii="Arial" w:eastAsia="Times New Roman" w:hAnsi="Arial" w:cs="Arial"/>
+                <w:rFonts w:ascii="Arial" w:hAnsi="Arial" w:eastAsia="Times New Roman" w:cs="Arial"/>
                 <w:b/>
                 <w:bCs/>
                 <w:color w:val="FFFFFF" w:themeColor="background1"/>
@@ -293,13 +285,14 @@
           <w:tcPr>
             <w:tcW w:w="4394" w:type="dxa"/>
             <w:tcBorders>
-              <w:top w:val="single" w:sz="8" w:space="0" w:color="auto"/>
-              <w:left w:val="single" w:sz="8" w:space="0" w:color="auto"/>
-              <w:bottom w:val="single" w:sz="8" w:space="0" w:color="auto"/>
-              <w:right w:val="single" w:sz="4" w:space="0" w:color="auto"/>
+              <w:top w:val="single" w:color="auto" w:sz="8" w:space="0"/>
+              <w:left w:val="single" w:color="auto" w:sz="8" w:space="0"/>
+              <w:bottom w:val="single" w:color="auto" w:sz="8" w:space="0"/>
+              <w:right w:val="single" w:color="auto" w:sz="4" w:space="0"/>
             </w:tcBorders>
             <w:shd w:val="clear" w:color="auto" w:fill="4B732F"/>
             <w:noWrap/>
+            <w:tcMar/>
             <w:vAlign w:val="center"/>
           </w:tcPr>
           <w:p>
@@ -307,7 +300,7 @@
               <w:spacing w:after="0"/>
               <w:jc w:val="center"/>
               <w:rPr>
-                <w:rFonts w:ascii="Arial" w:eastAsia="Times New Roman" w:hAnsi="Arial" w:cs="Arial"/>
+                <w:rFonts w:ascii="Arial" w:hAnsi="Arial" w:eastAsia="Times New Roman" w:cs="Arial"/>
                 <w:b/>
                 <w:bCs/>
                 <w:color w:val="FFFFFF" w:themeColor="background1"/>
@@ -316,7 +309,7 @@
             </w:pPr>
             <w:r>
               <w:rPr>
-                <w:rFonts w:ascii="Arial" w:eastAsia="Times New Roman" w:hAnsi="Arial" w:cs="Arial"/>
+                <w:rFonts w:ascii="Arial" w:hAnsi="Arial" w:eastAsia="Times New Roman" w:cs="Arial"/>
                 <w:b/>
                 <w:bCs/>
                 <w:color w:val="FFFFFF" w:themeColor="background1"/>
@@ -330,7 +323,7 @@
               <w:spacing w:after="0"/>
               <w:jc w:val="center"/>
               <w:rPr>
-                <w:rFonts w:ascii="Arial" w:eastAsia="Times New Roman" w:hAnsi="Arial" w:cs="Arial"/>
+                <w:rFonts w:ascii="Arial" w:hAnsi="Arial" w:eastAsia="Times New Roman" w:cs="Arial"/>
                 <w:b/>
                 <w:bCs/>
                 <w:color w:val="FFFFFF" w:themeColor="background1"/>
@@ -339,7 +332,7 @@
             </w:pPr>
             <w:r>
               <w:rPr>
-                <w:rFonts w:ascii="Arial" w:eastAsia="Times New Roman" w:hAnsi="Arial" w:cs="Arial"/>
+                <w:rFonts w:ascii="Arial" w:hAnsi="Arial" w:eastAsia="Times New Roman" w:cs="Arial"/>
                 <w:b/>
                 <w:bCs/>
                 <w:color w:val="FFFFFF" w:themeColor="background1"/>
@@ -358,12 +351,13 @@
           <w:tcPr>
             <w:tcW w:w="530" w:type="dxa"/>
             <w:tcBorders>
-              <w:top w:val="single" w:sz="8" w:space="0" w:color="auto"/>
-              <w:left w:val="single" w:sz="8" w:space="0" w:color="auto"/>
-              <w:bottom w:val="single" w:sz="8" w:space="0" w:color="auto"/>
-              <w:right w:val="single" w:sz="4" w:space="0" w:color="auto"/>
+              <w:top w:val="single" w:color="auto" w:sz="8" w:space="0"/>
+              <w:left w:val="single" w:color="auto" w:sz="8" w:space="0"/>
+              <w:bottom w:val="single" w:color="auto" w:sz="8" w:space="0"/>
+              <w:right w:val="single" w:color="auto" w:sz="4" w:space="0"/>
             </w:tcBorders>
             <w:shd w:val="clear" w:color="auto" w:fill="auto"/>
+            <w:tcMar/>
             <w:vAlign w:val="center"/>
           </w:tcPr>
           <w:p>
@@ -371,14 +365,31 @@
               <w:spacing w:after="0" w:line="240" w:lineRule="auto"/>
               <w:jc w:val="center"/>
               <w:rPr>
-                <w:rFonts w:ascii="Arial" w:hAnsi="Arial" w:cs="Arial"/>
-                <w:b/>
+                <w:rFonts w:ascii="Arial" w:hAnsi="Arial" w:eastAsia="Arial" w:cs="Arial"/>
+                <w:b w:val="0"/>
+                <w:bCs w:val="0"/>
+                <w:i w:val="0"/>
+                <w:iCs w:val="0"/>
+                <w:caps w:val="0"/>
+                <w:smallCaps w:val="0"/>
+                <w:color w:val="000000" w:themeColor="text1" w:themeTint="FF" w:themeShade="FF"/>
+                <w:sz w:val="22"/>
+                <w:szCs w:val="22"/>
               </w:rPr>
             </w:pPr>
             <w:r>
               <w:rPr>
-                <w:rFonts w:ascii="Arial" w:hAnsi="Arial" w:cs="Arial"/>
-                <w:b/>
+                <w:rFonts w:ascii="Arial" w:hAnsi="Arial" w:eastAsia="Arial" w:cs="Arial"/>
+                <w:b w:val="1"/>
+                <w:bCs w:val="1"/>
+                <w:i w:val="0"/>
+                <w:iCs w:val="0"/>
+                <w:caps w:val="0"/>
+                <w:smallCaps w:val="0"/>
+                <w:color w:val="000000" w:themeColor="text1" w:themeTint="FF" w:themeShade="FF"/>
+                <w:sz w:val="22"/>
+                <w:szCs w:val="22"/>
+                <w:lang w:val="pt-BR"/>
               </w:rPr>
               <w:t>01</w:t>
             </w:r>
@@ -388,21 +399,47 @@
           <w:tcPr>
             <w:tcW w:w="7087" w:type="dxa"/>
             <w:tcBorders>
-              <w:top w:val="single" w:sz="8" w:space="0" w:color="auto"/>
-              <w:left w:val="single" w:sz="4" w:space="0" w:color="auto"/>
-              <w:bottom w:val="single" w:sz="8" w:space="0" w:color="auto"/>
-              <w:right w:val="single" w:sz="4" w:space="0" w:color="auto"/>
+              <w:top w:val="single" w:color="auto" w:sz="8" w:space="0"/>
+              <w:left w:val="single" w:color="auto" w:sz="4" w:space="0"/>
+              <w:bottom w:val="single" w:color="auto" w:sz="8" w:space="0"/>
+              <w:right w:val="single" w:color="auto" w:sz="8" w:space="0"/>
             </w:tcBorders>
             <w:shd w:val="clear" w:color="auto" w:fill="auto"/>
+            <w:tcMar/>
             <w:vAlign w:val="center"/>
           </w:tcPr>
           <w:p>
             <w:pPr>
               <w:spacing w:after="0" w:line="240" w:lineRule="auto"/>
               <w:rPr>
-                <w:rFonts w:ascii="Arial" w:hAnsi="Arial" w:cs="Arial"/>
+                <w:rFonts w:ascii="Arial" w:hAnsi="Arial" w:eastAsia="Arial" w:cs="Arial"/>
+                <w:b w:val="0"/>
+                <w:bCs w:val="0"/>
+                <w:i w:val="0"/>
+                <w:iCs w:val="0"/>
+                <w:caps w:val="0"/>
+                <w:smallCaps w:val="0"/>
+                <w:color w:val="000000" w:themeColor="text1" w:themeTint="FF" w:themeShade="FF"/>
+                <w:sz w:val="22"/>
+                <w:szCs w:val="22"/>
               </w:rPr>
             </w:pPr>
+            <w:r>
+              <w:rPr>
+                <w:rFonts w:ascii="Arial" w:hAnsi="Arial" w:eastAsia="Arial" w:cs="Arial"/>
+                <w:b w:val="0"/>
+                <w:bCs w:val="0"/>
+                <w:i w:val="0"/>
+                <w:iCs w:val="0"/>
+                <w:caps w:val="0"/>
+                <w:smallCaps w:val="0"/>
+                <w:color w:val="000000" w:themeColor="text1" w:themeTint="FF" w:themeShade="FF"/>
+                <w:sz w:val="22"/>
+                <w:szCs w:val="22"/>
+                <w:lang w:val="pt-BR"/>
+              </w:rPr>
+              <w:t>[participante_1]</w:t>
+            </w:r>
           </w:p>
         </w:tc>
         <w:tc>
@@ -410,11 +447,13 @@
             <w:tcW w:w="3652" w:type="dxa"/>
             <w:vMerge w:val="restart"/>
             <w:tcBorders>
-              <w:top w:val="single" w:sz="8" w:space="0" w:color="auto"/>
-              <w:left w:val="single" w:sz="8" w:space="0" w:color="auto"/>
-              <w:right w:val="single" w:sz="8" w:space="0" w:color="auto"/>
+              <w:top w:val="single" w:color="auto" w:sz="8" w:space="0"/>
+              <w:left w:val="single" w:color="auto" w:sz="8" w:space="0"/>
+              <w:bottom w:val="single" w:color="000000" w:themeColor="text1" w:sz="8"/>
+              <w:right w:val="single" w:color="auto" w:sz="8" w:space="0"/>
             </w:tcBorders>
             <w:shd w:val="clear" w:color="auto" w:fill="auto"/>
+            <w:tcMar/>
             <w:vAlign w:val="center"/>
           </w:tcPr>
           <w:p>
@@ -422,16 +461,33 @@
               <w:spacing w:after="0" w:line="240" w:lineRule="auto"/>
               <w:jc w:val="center"/>
               <w:rPr>
-                <w:rFonts w:ascii="Arial" w:hAnsi="Arial" w:cs="Arial"/>
-                <w:color w:val="FF0000"/>
+                <w:rFonts w:ascii="Arial" w:hAnsi="Arial" w:eastAsia="Arial" w:cs="Arial"/>
+                <w:b w:val="0"/>
+                <w:bCs w:val="0"/>
+                <w:i w:val="0"/>
+                <w:iCs w:val="0"/>
+                <w:caps w:val="0"/>
+                <w:smallCaps w:val="0"/>
+                <w:color w:val="000000" w:themeColor="text1" w:themeTint="FF" w:themeShade="FF"/>
+                <w:sz w:val="22"/>
+                <w:szCs w:val="22"/>
               </w:rPr>
             </w:pPr>
             <w:r>
               <w:rPr>
-                <w:rFonts w:ascii="Arial" w:hAnsi="Arial" w:cs="Arial"/>
-                <w:color w:val="FF0000"/>
-              </w:rPr>
-              <w:t xml:space="preserve">NOME DA EMPRESA </w:t>
+                <w:rFonts w:ascii="Arial" w:hAnsi="Arial" w:eastAsia="Arial" w:cs="Arial"/>
+                <w:b w:val="0"/>
+                <w:bCs w:val="0"/>
+                <w:i w:val="0"/>
+                <w:iCs w:val="0"/>
+                <w:caps w:val="0"/>
+                <w:smallCaps w:val="0"/>
+                <w:color w:val="000000" w:themeColor="text1" w:themeTint="FF" w:themeShade="FF"/>
+                <w:sz w:val="22"/>
+                <w:szCs w:val="22"/>
+                <w:lang w:val="pt-BR"/>
+              </w:rPr>
+              <w:t>[nome_empresa]</w:t>
             </w:r>
           </w:p>
           <w:p>
@@ -439,7 +495,16 @@
               <w:spacing w:after="0" w:line="240" w:lineRule="auto"/>
               <w:jc w:val="center"/>
               <w:rPr>
-                <w:rFonts w:ascii="Arial" w:hAnsi="Arial" w:cs="Arial"/>
+                <w:rFonts w:ascii="Arial" w:hAnsi="Arial" w:eastAsia="Arial" w:cs="Arial"/>
+                <w:b w:val="0"/>
+                <w:bCs w:val="0"/>
+                <w:i w:val="0"/>
+                <w:iCs w:val="0"/>
+                <w:caps w:val="0"/>
+                <w:smallCaps w:val="0"/>
+                <w:color w:val="000000" w:themeColor="text1" w:themeTint="FF" w:themeShade="FF"/>
+                <w:sz w:val="22"/>
+                <w:szCs w:val="22"/>
               </w:rPr>
             </w:pPr>
           </w:p>
@@ -448,21 +513,33 @@
               <w:spacing w:after="0" w:line="240" w:lineRule="auto"/>
               <w:jc w:val="center"/>
               <w:rPr>
-                <w:rFonts w:ascii="Arial" w:hAnsi="Arial" w:cs="Arial"/>
+                <w:rFonts w:ascii="Arial" w:hAnsi="Arial" w:eastAsia="Arial" w:cs="Arial"/>
+                <w:b w:val="0"/>
+                <w:bCs w:val="0"/>
+                <w:i w:val="0"/>
+                <w:iCs w:val="0"/>
+                <w:caps w:val="0"/>
+                <w:smallCaps w:val="0"/>
+                <w:color w:val="000000" w:themeColor="text1" w:themeTint="FF" w:themeShade="FF"/>
+                <w:sz w:val="22"/>
+                <w:szCs w:val="22"/>
               </w:rPr>
             </w:pPr>
             <w:r>
               <w:rPr>
-                <w:rFonts w:ascii="Arial" w:hAnsi="Arial" w:cs="Arial"/>
-              </w:rPr>
-              <w:t xml:space="preserve">CNPJ: </w:t>
-            </w:r>
-            <w:r>
-              <w:rPr>
-                <w:rFonts w:ascii="Arial" w:hAnsi="Arial" w:cs="Arial"/>
-                <w:color w:val="FF0000"/>
-              </w:rPr>
-              <w:t>XX.XXX.XXX/XX-XX</w:t>
+                <w:rFonts w:ascii="Arial" w:hAnsi="Arial" w:eastAsia="Arial" w:cs="Arial"/>
+                <w:b w:val="0"/>
+                <w:bCs w:val="0"/>
+                <w:i w:val="0"/>
+                <w:iCs w:val="0"/>
+                <w:caps w:val="0"/>
+                <w:smallCaps w:val="0"/>
+                <w:color w:val="000000" w:themeColor="text1" w:themeTint="FF" w:themeShade="FF"/>
+                <w:sz w:val="22"/>
+                <w:szCs w:val="22"/>
+                <w:lang w:val="pt-BR"/>
+              </w:rPr>
+              <w:t>CNPJ: [cnpj]</w:t>
             </w:r>
           </w:p>
         </w:tc>
@@ -470,13 +547,14 @@
           <w:tcPr>
             <w:tcW w:w="4394" w:type="dxa"/>
             <w:tcBorders>
-              <w:top w:val="single" w:sz="8" w:space="0" w:color="auto"/>
-              <w:left w:val="single" w:sz="8" w:space="0" w:color="auto"/>
-              <w:bottom w:val="single" w:sz="8" w:space="0" w:color="auto"/>
-              <w:right w:val="single" w:sz="8" w:space="0" w:color="auto"/>
+              <w:top w:val="single" w:color="auto" w:sz="8" w:space="0"/>
+              <w:left w:val="single" w:color="auto" w:sz="8" w:space="0"/>
+              <w:bottom w:val="single" w:color="auto" w:sz="8" w:space="0"/>
+              <w:right w:val="single" w:color="auto" w:sz="8" w:space="0"/>
             </w:tcBorders>
             <w:shd w:val="clear" w:color="auto" w:fill="auto"/>
             <w:noWrap/>
+            <w:tcMar/>
             <w:vAlign w:val="center"/>
           </w:tcPr>
           <w:p>
@@ -484,11 +562,16 @@
               <w:spacing w:after="0"/>
               <w:jc w:val="center"/>
               <w:rPr>
-                <w:rFonts w:ascii="Arial" w:eastAsia="Times New Roman" w:hAnsi="Arial" w:cs="Arial"/>
-                <w:b/>
-                <w:bCs/>
-                <w:color w:val="000000"/>
-                <w:lang w:eastAsia="pt-BR"/>
+                <w:rFonts w:ascii="Arial" w:hAnsi="Arial" w:eastAsia="Arial" w:cs="Arial"/>
+                <w:b w:val="0"/>
+                <w:bCs w:val="0"/>
+                <w:i w:val="0"/>
+                <w:iCs w:val="0"/>
+                <w:caps w:val="0"/>
+                <w:smallCaps w:val="0"/>
+                <w:color w:val="000000" w:themeColor="text1" w:themeTint="FF" w:themeShade="FF"/>
+                <w:sz w:val="22"/>
+                <w:szCs w:val="22"/>
               </w:rPr>
             </w:pPr>
           </w:p>
@@ -502,12 +585,13 @@
           <w:tcPr>
             <w:tcW w:w="530" w:type="dxa"/>
             <w:tcBorders>
-              <w:top w:val="single" w:sz="8" w:space="0" w:color="auto"/>
-              <w:left w:val="single" w:sz="8" w:space="0" w:color="auto"/>
-              <w:bottom w:val="single" w:sz="8" w:space="0" w:color="auto"/>
-              <w:right w:val="single" w:sz="4" w:space="0" w:color="auto"/>
+              <w:top w:val="single" w:color="auto" w:sz="8" w:space="0"/>
+              <w:left w:val="single" w:color="auto" w:sz="8" w:space="0"/>
+              <w:bottom w:val="single" w:color="auto" w:sz="8" w:space="0"/>
+              <w:right w:val="single" w:color="auto" w:sz="4" w:space="0"/>
             </w:tcBorders>
             <w:shd w:val="clear" w:color="auto" w:fill="auto"/>
+            <w:tcMar/>
             <w:vAlign w:val="center"/>
           </w:tcPr>
           <w:p>
@@ -515,14 +599,31 @@
               <w:spacing w:after="0" w:line="240" w:lineRule="auto"/>
               <w:jc w:val="center"/>
               <w:rPr>
-                <w:rFonts w:ascii="Arial" w:hAnsi="Arial" w:cs="Arial"/>
-                <w:b/>
+                <w:rFonts w:ascii="Arial" w:hAnsi="Arial" w:eastAsia="Arial" w:cs="Arial"/>
+                <w:b w:val="0"/>
+                <w:bCs w:val="0"/>
+                <w:i w:val="0"/>
+                <w:iCs w:val="0"/>
+                <w:caps w:val="0"/>
+                <w:smallCaps w:val="0"/>
+                <w:color w:val="000000" w:themeColor="text1" w:themeTint="FF" w:themeShade="FF"/>
+                <w:sz w:val="22"/>
+                <w:szCs w:val="22"/>
               </w:rPr>
             </w:pPr>
             <w:r>
               <w:rPr>
-                <w:rFonts w:ascii="Arial" w:hAnsi="Arial" w:cs="Arial"/>
-                <w:b/>
+                <w:rFonts w:ascii="Arial" w:hAnsi="Arial" w:eastAsia="Arial" w:cs="Arial"/>
+                <w:b w:val="1"/>
+                <w:bCs w:val="1"/>
+                <w:i w:val="0"/>
+                <w:iCs w:val="0"/>
+                <w:caps w:val="0"/>
+                <w:smallCaps w:val="0"/>
+                <w:color w:val="000000" w:themeColor="text1" w:themeTint="FF" w:themeShade="FF"/>
+                <w:sz w:val="22"/>
+                <w:szCs w:val="22"/>
+                <w:lang w:val="pt-BR"/>
               </w:rPr>
               <w:t>02</w:t>
             </w:r>
@@ -532,22 +633,47 @@
           <w:tcPr>
             <w:tcW w:w="7087" w:type="dxa"/>
             <w:tcBorders>
-              <w:top w:val="single" w:sz="8" w:space="0" w:color="auto"/>
-              <w:left w:val="single" w:sz="4" w:space="0" w:color="auto"/>
-              <w:bottom w:val="single" w:sz="8" w:space="0" w:color="auto"/>
-              <w:right w:val="single" w:sz="4" w:space="0" w:color="auto"/>
+              <w:top w:val="single" w:color="auto" w:sz="8" w:space="0"/>
+              <w:left w:val="single" w:color="auto" w:sz="4" w:space="0"/>
+              <w:bottom w:val="single" w:color="auto" w:sz="8" w:space="0"/>
+              <w:right w:val="single" w:color="auto" w:sz="8" w:space="0"/>
             </w:tcBorders>
             <w:shd w:val="clear" w:color="auto" w:fill="auto"/>
+            <w:tcMar/>
             <w:vAlign w:val="center"/>
           </w:tcPr>
           <w:p>
             <w:pPr>
               <w:spacing w:after="0" w:line="240" w:lineRule="auto"/>
               <w:rPr>
-                <w:rFonts w:ascii="Arial" w:hAnsi="Arial" w:cs="Arial"/>
-                <w:color w:val="000000"/>
+                <w:rFonts w:ascii="Arial" w:hAnsi="Arial" w:eastAsia="Arial" w:cs="Arial"/>
+                <w:b w:val="0"/>
+                <w:bCs w:val="0"/>
+                <w:i w:val="0"/>
+                <w:iCs w:val="0"/>
+                <w:caps w:val="0"/>
+                <w:smallCaps w:val="0"/>
+                <w:color w:val="000000" w:themeColor="text1" w:themeTint="FF" w:themeShade="FF"/>
+                <w:sz w:val="22"/>
+                <w:szCs w:val="22"/>
               </w:rPr>
             </w:pPr>
+            <w:r>
+              <w:rPr>
+                <w:rFonts w:ascii="Arial" w:hAnsi="Arial" w:eastAsia="Arial" w:cs="Arial"/>
+                <w:b w:val="0"/>
+                <w:bCs w:val="0"/>
+                <w:i w:val="0"/>
+                <w:iCs w:val="0"/>
+                <w:caps w:val="0"/>
+                <w:smallCaps w:val="0"/>
+                <w:color w:val="000000" w:themeColor="text1" w:themeTint="FF" w:themeShade="FF"/>
+                <w:sz w:val="22"/>
+                <w:szCs w:val="22"/>
+                <w:lang w:val="pt-BR"/>
+              </w:rPr>
+              <w:t>[participante_2]</w:t>
+            </w:r>
           </w:p>
         </w:tc>
         <w:tc>
@@ -555,10 +681,11 @@
             <w:tcW w:w="3652" w:type="dxa"/>
             <w:vMerge/>
             <w:tcBorders>
-              <w:left w:val="single" w:sz="8" w:space="0" w:color="auto"/>
-              <w:right w:val="single" w:sz="8" w:space="0" w:color="auto"/>
+              <w:left w:val="single" w:color="auto" w:sz="8" w:space="0"/>
+              <w:bottom w:val="single" w:color="000000" w:themeColor="text1" w:sz="8"/>
+              <w:right w:val="single" w:color="auto" w:sz="8" w:space="0"/>
             </w:tcBorders>
-            <w:shd w:val="clear" w:color="auto" w:fill="auto"/>
+            <w:tcMar/>
             <w:vAlign w:val="center"/>
           </w:tcPr>
           <w:p>
@@ -575,13 +702,14 @@
           <w:tcPr>
             <w:tcW w:w="4394" w:type="dxa"/>
             <w:tcBorders>
-              <w:top w:val="single" w:sz="8" w:space="0" w:color="auto"/>
-              <w:left w:val="single" w:sz="8" w:space="0" w:color="auto"/>
-              <w:bottom w:val="single" w:sz="8" w:space="0" w:color="auto"/>
-              <w:right w:val="single" w:sz="8" w:space="0" w:color="auto"/>
+              <w:top w:val="single" w:color="auto" w:sz="8" w:space="0"/>
+              <w:left w:val="single" w:color="auto" w:sz="8" w:space="0"/>
+              <w:bottom w:val="single" w:color="auto" w:sz="8" w:space="0"/>
+              <w:right w:val="single" w:color="auto" w:sz="8" w:space="0"/>
             </w:tcBorders>
             <w:shd w:val="clear" w:color="auto" w:fill="auto"/>
             <w:noWrap/>
+            <w:tcMar/>
             <w:vAlign w:val="center"/>
           </w:tcPr>
           <w:p>
@@ -589,11 +717,16 @@
               <w:spacing w:after="0"/>
               <w:jc w:val="center"/>
               <w:rPr>
-                <w:rFonts w:ascii="Arial" w:eastAsia="Times New Roman" w:hAnsi="Arial" w:cs="Arial"/>
-                <w:b/>
-                <w:bCs/>
-                <w:color w:val="000000"/>
-                <w:lang w:eastAsia="pt-BR"/>
+                <w:rFonts w:ascii="Arial" w:hAnsi="Arial" w:eastAsia="Arial" w:cs="Arial"/>
+                <w:b w:val="0"/>
+                <w:bCs w:val="0"/>
+                <w:i w:val="0"/>
+                <w:iCs w:val="0"/>
+                <w:caps w:val="0"/>
+                <w:smallCaps w:val="0"/>
+                <w:color w:val="000000" w:themeColor="text1" w:themeTint="FF" w:themeShade="FF"/>
+                <w:sz w:val="22"/>
+                <w:szCs w:val="22"/>
               </w:rPr>
             </w:pPr>
           </w:p>
@@ -607,12 +740,13 @@
           <w:tcPr>
             <w:tcW w:w="530" w:type="dxa"/>
             <w:tcBorders>
-              <w:top w:val="single" w:sz="8" w:space="0" w:color="auto"/>
-              <w:left w:val="single" w:sz="8" w:space="0" w:color="auto"/>
-              <w:bottom w:val="single" w:sz="8" w:space="0" w:color="auto"/>
-              <w:right w:val="single" w:sz="4" w:space="0" w:color="auto"/>
+              <w:top w:val="single" w:color="auto" w:sz="8" w:space="0"/>
+              <w:left w:val="single" w:color="auto" w:sz="8" w:space="0"/>
+              <w:bottom w:val="single" w:color="auto" w:sz="8" w:space="0"/>
+              <w:right w:val="single" w:color="auto" w:sz="4" w:space="0"/>
             </w:tcBorders>
             <w:shd w:val="clear" w:color="auto" w:fill="auto"/>
+            <w:tcMar/>
             <w:vAlign w:val="center"/>
           </w:tcPr>
           <w:p>
@@ -620,14 +754,31 @@
               <w:spacing w:after="0" w:line="240" w:lineRule="auto"/>
               <w:jc w:val="center"/>
               <w:rPr>
-                <w:rFonts w:ascii="Arial" w:hAnsi="Arial" w:cs="Arial"/>
-                <w:b/>
+                <w:rFonts w:ascii="Arial" w:hAnsi="Arial" w:eastAsia="Arial" w:cs="Arial"/>
+                <w:b w:val="0"/>
+                <w:bCs w:val="0"/>
+                <w:i w:val="0"/>
+                <w:iCs w:val="0"/>
+                <w:caps w:val="0"/>
+                <w:smallCaps w:val="0"/>
+                <w:color w:val="000000" w:themeColor="text1" w:themeTint="FF" w:themeShade="FF"/>
+                <w:sz w:val="22"/>
+                <w:szCs w:val="22"/>
               </w:rPr>
             </w:pPr>
             <w:r>
               <w:rPr>
-                <w:rFonts w:ascii="Arial" w:hAnsi="Arial" w:cs="Arial"/>
-                <w:b/>
+                <w:rFonts w:ascii="Arial" w:hAnsi="Arial" w:eastAsia="Arial" w:cs="Arial"/>
+                <w:b w:val="1"/>
+                <w:bCs w:val="1"/>
+                <w:i w:val="0"/>
+                <w:iCs w:val="0"/>
+                <w:caps w:val="0"/>
+                <w:smallCaps w:val="0"/>
+                <w:color w:val="000000" w:themeColor="text1" w:themeTint="FF" w:themeShade="FF"/>
+                <w:sz w:val="22"/>
+                <w:szCs w:val="22"/>
+                <w:lang w:val="pt-BR"/>
               </w:rPr>
               <w:t>03</w:t>
             </w:r>
@@ -637,22 +788,47 @@
           <w:tcPr>
             <w:tcW w:w="7087" w:type="dxa"/>
             <w:tcBorders>
-              <w:top w:val="single" w:sz="8" w:space="0" w:color="auto"/>
-              <w:left w:val="single" w:sz="4" w:space="0" w:color="auto"/>
-              <w:bottom w:val="single" w:sz="8" w:space="0" w:color="auto"/>
-              <w:right w:val="single" w:sz="4" w:space="0" w:color="auto"/>
+              <w:top w:val="single" w:color="auto" w:sz="8" w:space="0"/>
+              <w:left w:val="single" w:color="auto" w:sz="4" w:space="0"/>
+              <w:bottom w:val="single" w:color="auto" w:sz="8" w:space="0"/>
+              <w:right w:val="single" w:color="auto" w:sz="8" w:space="0"/>
             </w:tcBorders>
             <w:shd w:val="clear" w:color="auto" w:fill="auto"/>
+            <w:tcMar/>
             <w:vAlign w:val="center"/>
           </w:tcPr>
           <w:p>
             <w:pPr>
               <w:spacing w:after="0" w:line="240" w:lineRule="auto"/>
               <w:rPr>
-                <w:rFonts w:ascii="Arial" w:hAnsi="Arial" w:cs="Arial"/>
-                <w:color w:val="000000"/>
+                <w:rFonts w:ascii="Arial" w:hAnsi="Arial" w:eastAsia="Arial" w:cs="Arial"/>
+                <w:b w:val="0"/>
+                <w:bCs w:val="0"/>
+                <w:i w:val="0"/>
+                <w:iCs w:val="0"/>
+                <w:caps w:val="0"/>
+                <w:smallCaps w:val="0"/>
+                <w:color w:val="000000" w:themeColor="text1" w:themeTint="FF" w:themeShade="FF"/>
+                <w:sz w:val="22"/>
+                <w:szCs w:val="22"/>
               </w:rPr>
             </w:pPr>
+            <w:r>
+              <w:rPr>
+                <w:rFonts w:ascii="Arial" w:hAnsi="Arial" w:eastAsia="Arial" w:cs="Arial"/>
+                <w:b w:val="0"/>
+                <w:bCs w:val="0"/>
+                <w:i w:val="0"/>
+                <w:iCs w:val="0"/>
+                <w:caps w:val="0"/>
+                <w:smallCaps w:val="0"/>
+                <w:color w:val="000000" w:themeColor="text1" w:themeTint="FF" w:themeShade="FF"/>
+                <w:sz w:val="22"/>
+                <w:szCs w:val="22"/>
+                <w:lang w:val="pt-BR"/>
+              </w:rPr>
+              <w:t>[participante_3]</w:t>
+            </w:r>
           </w:p>
         </w:tc>
         <w:tc>
@@ -660,10 +836,11 @@
             <w:tcW w:w="3652" w:type="dxa"/>
             <w:vMerge/>
             <w:tcBorders>
-              <w:left w:val="single" w:sz="8" w:space="0" w:color="auto"/>
-              <w:right w:val="single" w:sz="8" w:space="0" w:color="auto"/>
+              <w:left w:val="single" w:color="auto" w:sz="8" w:space="0"/>
+              <w:bottom w:val="single" w:color="000000" w:themeColor="text1" w:sz="8"/>
+              <w:right w:val="single" w:color="auto" w:sz="8" w:space="0"/>
             </w:tcBorders>
-            <w:shd w:val="clear" w:color="auto" w:fill="auto"/>
+            <w:tcMar/>
             <w:vAlign w:val="center"/>
           </w:tcPr>
           <w:p>
@@ -680,13 +857,14 @@
           <w:tcPr>
             <w:tcW w:w="4394" w:type="dxa"/>
             <w:tcBorders>
-              <w:top w:val="single" w:sz="8" w:space="0" w:color="auto"/>
-              <w:left w:val="single" w:sz="8" w:space="0" w:color="auto"/>
-              <w:bottom w:val="single" w:sz="8" w:space="0" w:color="auto"/>
-              <w:right w:val="single" w:sz="8" w:space="0" w:color="auto"/>
+              <w:top w:val="single" w:color="auto" w:sz="8" w:space="0"/>
+              <w:left w:val="single" w:color="auto" w:sz="8" w:space="0"/>
+              <w:bottom w:val="single" w:color="auto" w:sz="8" w:space="0"/>
+              <w:right w:val="single" w:color="auto" w:sz="8" w:space="0"/>
             </w:tcBorders>
             <w:shd w:val="clear" w:color="auto" w:fill="auto"/>
             <w:noWrap/>
+            <w:tcMar/>
             <w:vAlign w:val="center"/>
           </w:tcPr>
           <w:p>
@@ -694,11 +872,16 @@
               <w:spacing w:after="0"/>
               <w:jc w:val="center"/>
               <w:rPr>
-                <w:rFonts w:ascii="Arial" w:eastAsia="Times New Roman" w:hAnsi="Arial" w:cs="Arial"/>
-                <w:b/>
-                <w:bCs/>
-                <w:color w:val="000000"/>
-                <w:lang w:eastAsia="pt-BR"/>
+                <w:rFonts w:ascii="Arial" w:hAnsi="Arial" w:eastAsia="Arial" w:cs="Arial"/>
+                <w:b w:val="0"/>
+                <w:bCs w:val="0"/>
+                <w:i w:val="0"/>
+                <w:iCs w:val="0"/>
+                <w:caps w:val="0"/>
+                <w:smallCaps w:val="0"/>
+                <w:color w:val="000000" w:themeColor="text1" w:themeTint="FF" w:themeShade="FF"/>
+                <w:sz w:val="22"/>
+                <w:szCs w:val="22"/>
               </w:rPr>
             </w:pPr>
           </w:p>
@@ -712,12 +895,13 @@
           <w:tcPr>
             <w:tcW w:w="530" w:type="dxa"/>
             <w:tcBorders>
-              <w:top w:val="single" w:sz="8" w:space="0" w:color="auto"/>
-              <w:left w:val="single" w:sz="8" w:space="0" w:color="auto"/>
-              <w:bottom w:val="single" w:sz="8" w:space="0" w:color="auto"/>
-              <w:right w:val="single" w:sz="4" w:space="0" w:color="auto"/>
+              <w:top w:val="single" w:color="auto" w:sz="8" w:space="0"/>
+              <w:left w:val="single" w:color="auto" w:sz="8" w:space="0"/>
+              <w:bottom w:val="single" w:color="auto" w:sz="8" w:space="0"/>
+              <w:right w:val="single" w:color="auto" w:sz="4" w:space="0"/>
             </w:tcBorders>
             <w:shd w:val="clear" w:color="auto" w:fill="auto"/>
+            <w:tcMar/>
             <w:vAlign w:val="center"/>
           </w:tcPr>
           <w:p>
@@ -725,14 +909,31 @@
               <w:spacing w:after="0" w:line="240" w:lineRule="auto"/>
               <w:jc w:val="center"/>
               <w:rPr>
-                <w:rFonts w:ascii="Arial" w:hAnsi="Arial" w:cs="Arial"/>
-                <w:b/>
+                <w:rFonts w:ascii="Arial" w:hAnsi="Arial" w:eastAsia="Arial" w:cs="Arial"/>
+                <w:b w:val="0"/>
+                <w:bCs w:val="0"/>
+                <w:i w:val="0"/>
+                <w:iCs w:val="0"/>
+                <w:caps w:val="0"/>
+                <w:smallCaps w:val="0"/>
+                <w:color w:val="000000" w:themeColor="text1" w:themeTint="FF" w:themeShade="FF"/>
+                <w:sz w:val="22"/>
+                <w:szCs w:val="22"/>
               </w:rPr>
             </w:pPr>
             <w:r>
               <w:rPr>
-                <w:rFonts w:ascii="Arial" w:hAnsi="Arial" w:cs="Arial"/>
-                <w:b/>
+                <w:rFonts w:ascii="Arial" w:hAnsi="Arial" w:eastAsia="Arial" w:cs="Arial"/>
+                <w:b w:val="1"/>
+                <w:bCs w:val="1"/>
+                <w:i w:val="0"/>
+                <w:iCs w:val="0"/>
+                <w:caps w:val="0"/>
+                <w:smallCaps w:val="0"/>
+                <w:color w:val="000000" w:themeColor="text1" w:themeTint="FF" w:themeShade="FF"/>
+                <w:sz w:val="22"/>
+                <w:szCs w:val="22"/>
+                <w:lang w:val="pt-BR"/>
               </w:rPr>
               <w:t>04</w:t>
             </w:r>
@@ -742,22 +943,47 @@
           <w:tcPr>
             <w:tcW w:w="7087" w:type="dxa"/>
             <w:tcBorders>
-              <w:top w:val="single" w:sz="8" w:space="0" w:color="auto"/>
-              <w:left w:val="single" w:sz="4" w:space="0" w:color="auto"/>
-              <w:bottom w:val="single" w:sz="8" w:space="0" w:color="auto"/>
-              <w:right w:val="single" w:sz="4" w:space="0" w:color="auto"/>
+              <w:top w:val="single" w:color="auto" w:sz="8" w:space="0"/>
+              <w:left w:val="single" w:color="auto" w:sz="4" w:space="0"/>
+              <w:bottom w:val="single" w:color="auto" w:sz="8" w:space="0"/>
+              <w:right w:val="single" w:color="auto" w:sz="8" w:space="0"/>
             </w:tcBorders>
             <w:shd w:val="clear" w:color="auto" w:fill="auto"/>
+            <w:tcMar/>
             <w:vAlign w:val="center"/>
           </w:tcPr>
           <w:p>
             <w:pPr>
               <w:spacing w:after="0" w:line="240" w:lineRule="auto"/>
               <w:rPr>
-                <w:rFonts w:ascii="Arial" w:hAnsi="Arial" w:cs="Arial"/>
-                <w:color w:val="000000"/>
+                <w:rFonts w:ascii="Arial" w:hAnsi="Arial" w:eastAsia="Arial" w:cs="Arial"/>
+                <w:b w:val="0"/>
+                <w:bCs w:val="0"/>
+                <w:i w:val="0"/>
+                <w:iCs w:val="0"/>
+                <w:caps w:val="0"/>
+                <w:smallCaps w:val="0"/>
+                <w:color w:val="000000" w:themeColor="text1" w:themeTint="FF" w:themeShade="FF"/>
+                <w:sz w:val="22"/>
+                <w:szCs w:val="22"/>
               </w:rPr>
             </w:pPr>
+            <w:r>
+              <w:rPr>
+                <w:rFonts w:ascii="Arial" w:hAnsi="Arial" w:eastAsia="Arial" w:cs="Arial"/>
+                <w:b w:val="0"/>
+                <w:bCs w:val="0"/>
+                <w:i w:val="0"/>
+                <w:iCs w:val="0"/>
+                <w:caps w:val="0"/>
+                <w:smallCaps w:val="0"/>
+                <w:color w:val="000000" w:themeColor="text1" w:themeTint="FF" w:themeShade="FF"/>
+                <w:sz w:val="22"/>
+                <w:szCs w:val="22"/>
+                <w:lang w:val="pt-BR"/>
+              </w:rPr>
+              <w:t>[participante_4]</w:t>
+            </w:r>
           </w:p>
         </w:tc>
         <w:tc>
@@ -765,10 +991,11 @@
             <w:tcW w:w="3652" w:type="dxa"/>
             <w:vMerge/>
             <w:tcBorders>
-              <w:left w:val="single" w:sz="8" w:space="0" w:color="auto"/>
-              <w:right w:val="single" w:sz="8" w:space="0" w:color="auto"/>
+              <w:left w:val="single" w:color="auto" w:sz="8" w:space="0"/>
+              <w:bottom w:val="single" w:color="000000" w:themeColor="text1" w:sz="8"/>
+              <w:right w:val="single" w:color="auto" w:sz="8" w:space="0"/>
             </w:tcBorders>
-            <w:shd w:val="clear" w:color="auto" w:fill="auto"/>
+            <w:tcMar/>
             <w:vAlign w:val="center"/>
           </w:tcPr>
           <w:p>
@@ -785,13 +1012,14 @@
           <w:tcPr>
             <w:tcW w:w="4394" w:type="dxa"/>
             <w:tcBorders>
-              <w:top w:val="single" w:sz="8" w:space="0" w:color="auto"/>
-              <w:left w:val="single" w:sz="8" w:space="0" w:color="auto"/>
-              <w:bottom w:val="single" w:sz="8" w:space="0" w:color="auto"/>
-              <w:right w:val="single" w:sz="8" w:space="0" w:color="auto"/>
+              <w:top w:val="single" w:color="auto" w:sz="8" w:space="0"/>
+              <w:left w:val="single" w:color="auto" w:sz="8" w:space="0"/>
+              <w:bottom w:val="single" w:color="auto" w:sz="8" w:space="0"/>
+              <w:right w:val="single" w:color="auto" w:sz="8" w:space="0"/>
             </w:tcBorders>
             <w:shd w:val="clear" w:color="auto" w:fill="auto"/>
             <w:noWrap/>
+            <w:tcMar/>
             <w:vAlign w:val="center"/>
           </w:tcPr>
           <w:p>
@@ -799,11 +1027,16 @@
               <w:spacing w:after="0"/>
               <w:jc w:val="center"/>
               <w:rPr>
-                <w:rFonts w:ascii="Arial" w:eastAsia="Times New Roman" w:hAnsi="Arial" w:cs="Arial"/>
-                <w:b/>
-                <w:bCs/>
-                <w:color w:val="000000"/>
-                <w:lang w:eastAsia="pt-BR"/>
+                <w:rFonts w:ascii="Arial" w:hAnsi="Arial" w:eastAsia="Arial" w:cs="Arial"/>
+                <w:b w:val="0"/>
+                <w:bCs w:val="0"/>
+                <w:i w:val="0"/>
+                <w:iCs w:val="0"/>
+                <w:caps w:val="0"/>
+                <w:smallCaps w:val="0"/>
+                <w:color w:val="000000" w:themeColor="text1" w:themeTint="FF" w:themeShade="FF"/>
+                <w:sz w:val="22"/>
+                <w:szCs w:val="22"/>
               </w:rPr>
             </w:pPr>
           </w:p>
@@ -811,18 +1044,19 @@
       </w:tr>
       <w:tr>
         <w:trPr>
-          <w:trHeight w:val="680"/>
+          <w:trHeight w:val="300"/>
         </w:trPr>
         <w:tc>
           <w:tcPr>
             <w:tcW w:w="530" w:type="dxa"/>
             <w:tcBorders>
-              <w:top w:val="single" w:sz="8" w:space="0" w:color="auto"/>
-              <w:left w:val="single" w:sz="8" w:space="0" w:color="auto"/>
-              <w:bottom w:val="single" w:sz="8" w:space="0" w:color="auto"/>
-              <w:right w:val="single" w:sz="4" w:space="0" w:color="auto"/>
+              <w:top w:val="single" w:color="auto" w:sz="8" w:space="0"/>
+              <w:left w:val="single" w:color="auto" w:sz="8" w:space="0"/>
+              <w:bottom w:val="single" w:color="auto" w:sz="8" w:space="0"/>
+              <w:right w:val="single" w:color="auto" w:sz="4" w:space="0"/>
             </w:tcBorders>
             <w:shd w:val="clear" w:color="auto" w:fill="auto"/>
+            <w:tcMar/>
             <w:vAlign w:val="center"/>
           </w:tcPr>
           <w:p>
@@ -830,14 +1064,31 @@
               <w:spacing w:after="0" w:line="240" w:lineRule="auto"/>
               <w:jc w:val="center"/>
               <w:rPr>
-                <w:rFonts w:ascii="Arial" w:hAnsi="Arial" w:cs="Arial"/>
-                <w:b/>
+                <w:rFonts w:ascii="Arial" w:hAnsi="Arial" w:eastAsia="Arial" w:cs="Arial"/>
+                <w:b w:val="0"/>
+                <w:bCs w:val="0"/>
+                <w:i w:val="0"/>
+                <w:iCs w:val="0"/>
+                <w:caps w:val="0"/>
+                <w:smallCaps w:val="0"/>
+                <w:color w:val="000000" w:themeColor="text1" w:themeTint="FF" w:themeShade="FF"/>
+                <w:sz w:val="22"/>
+                <w:szCs w:val="22"/>
               </w:rPr>
             </w:pPr>
             <w:r>
               <w:rPr>
-                <w:rFonts w:ascii="Arial" w:hAnsi="Arial" w:cs="Arial"/>
-                <w:b/>
+                <w:rFonts w:ascii="Arial" w:hAnsi="Arial" w:eastAsia="Arial" w:cs="Arial"/>
+                <w:b w:val="1"/>
+                <w:bCs w:val="1"/>
+                <w:i w:val="0"/>
+                <w:iCs w:val="0"/>
+                <w:caps w:val="0"/>
+                <w:smallCaps w:val="0"/>
+                <w:color w:val="000000" w:themeColor="text1" w:themeTint="FF" w:themeShade="FF"/>
+                <w:sz w:val="22"/>
+                <w:szCs w:val="22"/>
+                <w:lang w:val="pt-BR"/>
               </w:rPr>
               <w:t>05</w:t>
             </w:r>
@@ -847,22 +1098,47 @@
           <w:tcPr>
             <w:tcW w:w="7087" w:type="dxa"/>
             <w:tcBorders>
-              <w:top w:val="single" w:sz="8" w:space="0" w:color="auto"/>
-              <w:left w:val="single" w:sz="4" w:space="0" w:color="auto"/>
-              <w:bottom w:val="single" w:sz="8" w:space="0" w:color="auto"/>
-              <w:right w:val="single" w:sz="4" w:space="0" w:color="auto"/>
+              <w:top w:val="single" w:color="auto" w:sz="8" w:space="0"/>
+              <w:left w:val="single" w:color="auto" w:sz="4" w:space="0"/>
+              <w:bottom w:val="single" w:color="auto" w:sz="8" w:space="0"/>
+              <w:right w:val="single" w:color="auto" w:sz="8" w:space="0"/>
             </w:tcBorders>
             <w:shd w:val="clear" w:color="auto" w:fill="auto"/>
+            <w:tcMar/>
             <w:vAlign w:val="center"/>
           </w:tcPr>
           <w:p>
             <w:pPr>
               <w:spacing w:after="0" w:line="240" w:lineRule="auto"/>
               <w:rPr>
-                <w:rFonts w:ascii="Arial" w:hAnsi="Arial" w:cs="Arial"/>
-                <w:color w:val="000000"/>
+                <w:rFonts w:ascii="Arial" w:hAnsi="Arial" w:eastAsia="Arial" w:cs="Arial"/>
+                <w:b w:val="0"/>
+                <w:bCs w:val="0"/>
+                <w:i w:val="0"/>
+                <w:iCs w:val="0"/>
+                <w:caps w:val="0"/>
+                <w:smallCaps w:val="0"/>
+                <w:color w:val="000000" w:themeColor="text1" w:themeTint="FF" w:themeShade="FF"/>
+                <w:sz w:val="22"/>
+                <w:szCs w:val="22"/>
               </w:rPr>
             </w:pPr>
+            <w:r>
+              <w:rPr>
+                <w:rFonts w:ascii="Arial" w:hAnsi="Arial" w:eastAsia="Arial" w:cs="Arial"/>
+                <w:b w:val="0"/>
+                <w:bCs w:val="0"/>
+                <w:i w:val="0"/>
+                <w:iCs w:val="0"/>
+                <w:caps w:val="0"/>
+                <w:smallCaps w:val="0"/>
+                <w:color w:val="000000" w:themeColor="text1" w:themeTint="FF" w:themeShade="FF"/>
+                <w:sz w:val="22"/>
+                <w:szCs w:val="22"/>
+                <w:lang w:val="pt-BR"/>
+              </w:rPr>
+              <w:t>[participante_5]</w:t>
+            </w:r>
           </w:p>
         </w:tc>
         <w:tc>
@@ -870,11 +1146,11 @@
             <w:tcW w:w="3652" w:type="dxa"/>
             <w:vMerge/>
             <w:tcBorders>
-              <w:left w:val="single" w:sz="8" w:space="0" w:color="auto"/>
-              <w:bottom w:val="single" w:sz="4" w:space="0" w:color="auto"/>
-              <w:right w:val="single" w:sz="8" w:space="0" w:color="auto"/>
+              <w:left w:val="single" w:color="auto" w:sz="8" w:space="0"/>
+              <w:bottom w:val="single" w:color="000000" w:themeColor="text1" w:sz="8" w:space="0"/>
+              <w:right w:val="single" w:color="auto" w:sz="8" w:space="0"/>
             </w:tcBorders>
-            <w:shd w:val="clear" w:color="auto" w:fill="auto"/>
+            <w:tcMar/>
             <w:vAlign w:val="center"/>
           </w:tcPr>
           <w:p>
@@ -891,13 +1167,14 @@
           <w:tcPr>
             <w:tcW w:w="4394" w:type="dxa"/>
             <w:tcBorders>
-              <w:top w:val="single" w:sz="8" w:space="0" w:color="auto"/>
-              <w:left w:val="single" w:sz="8" w:space="0" w:color="auto"/>
-              <w:bottom w:val="single" w:sz="4" w:space="0" w:color="auto"/>
-              <w:right w:val="single" w:sz="8" w:space="0" w:color="auto"/>
+              <w:top w:val="single" w:color="auto" w:sz="8" w:space="0"/>
+              <w:left w:val="single" w:color="auto" w:sz="8" w:space="0"/>
+              <w:bottom w:val="single" w:color="auto" w:sz="4" w:space="0"/>
+              <w:right w:val="single" w:color="auto" w:sz="8" w:space="0"/>
             </w:tcBorders>
             <w:shd w:val="clear" w:color="auto" w:fill="auto"/>
             <w:noWrap/>
+            <w:tcMar/>
             <w:vAlign w:val="center"/>
           </w:tcPr>
           <w:p>
@@ -905,11 +1182,761 @@
               <w:spacing w:after="0"/>
               <w:jc w:val="center"/>
               <w:rPr>
-                <w:rFonts w:ascii="Arial" w:eastAsia="Times New Roman" w:hAnsi="Arial" w:cs="Arial"/>
-                <w:b/>
-                <w:bCs/>
-                <w:color w:val="000000"/>
-                <w:lang w:eastAsia="pt-BR"/>
+                <w:rFonts w:ascii="Arial" w:hAnsi="Arial" w:eastAsia="Arial" w:cs="Arial"/>
+                <w:b w:val="0"/>
+                <w:bCs w:val="0"/>
+                <w:i w:val="0"/>
+                <w:iCs w:val="0"/>
+                <w:caps w:val="0"/>
+                <w:smallCaps w:val="0"/>
+                <w:color w:val="000000" w:themeColor="text1" w:themeTint="FF" w:themeShade="FF"/>
+                <w:sz w:val="22"/>
+                <w:szCs w:val="22"/>
+              </w:rPr>
+            </w:pPr>
+          </w:p>
+        </w:tc>
+      </w:tr>
+      <w:tr>
+        <w:trPr>
+          <w:trHeight w:val="300"/>
+        </w:trPr>
+        <w:tc>
+          <w:tcPr>
+            <w:tcW w:w="530" w:type="dxa"/>
+            <w:tcBorders>
+              <w:top w:val="single" w:color="auto" w:sz="8" w:space="0"/>
+              <w:left w:val="single" w:color="auto" w:sz="8" w:space="0"/>
+              <w:bottom w:val="single" w:color="auto" w:sz="8" w:space="0"/>
+              <w:right w:val="single" w:color="auto" w:sz="4" w:space="0"/>
+            </w:tcBorders>
+            <w:shd w:val="clear" w:color="auto" w:fill="auto"/>
+            <w:tcMar/>
+            <w:vAlign w:val="center"/>
+          </w:tcPr>
+          <w:p>
+            <w:pPr>
+              <w:spacing w:line="240" w:lineRule="auto"/>
+              <w:jc w:val="center"/>
+              <w:rPr>
+                <w:rFonts w:ascii="Arial" w:hAnsi="Arial" w:eastAsia="Arial" w:cs="Arial"/>
+                <w:b w:val="0"/>
+                <w:bCs w:val="0"/>
+                <w:i w:val="0"/>
+                <w:iCs w:val="0"/>
+                <w:caps w:val="0"/>
+                <w:smallCaps w:val="0"/>
+                <w:color w:val="000000" w:themeColor="text1" w:themeTint="FF" w:themeShade="FF"/>
+                <w:sz w:val="22"/>
+                <w:szCs w:val="22"/>
+                <w:lang w:val="pt-BR"/>
+              </w:rPr>
+            </w:pPr>
+            <w:r>
+              <w:rPr>
+                <w:rFonts w:ascii="Arial" w:hAnsi="Arial" w:eastAsia="Arial" w:cs="Arial"/>
+                <w:b w:val="1"/>
+                <w:bCs w:val="1"/>
+                <w:i w:val="0"/>
+                <w:iCs w:val="0"/>
+                <w:caps w:val="0"/>
+                <w:smallCaps w:val="0"/>
+                <w:color w:val="000000" w:themeColor="text1" w:themeTint="FF" w:themeShade="FF"/>
+                <w:sz w:val="22"/>
+                <w:szCs w:val="22"/>
+                <w:lang w:val="pt-BR"/>
+              </w:rPr>
+              <w:t>06</w:t>
+            </w:r>
+          </w:p>
+        </w:tc>
+        <w:tc>
+          <w:tcPr>
+            <w:tcW w:w="7087" w:type="dxa"/>
+            <w:tcBorders>
+              <w:top w:val="single" w:color="auto" w:sz="8" w:space="0"/>
+              <w:left w:val="single" w:color="auto" w:sz="4" w:space="0"/>
+              <w:bottom w:val="single" w:color="auto" w:sz="8" w:space="0"/>
+              <w:right w:val="single" w:color="auto" w:sz="8" w:space="0"/>
+            </w:tcBorders>
+            <w:shd w:val="clear" w:color="auto" w:fill="auto"/>
+            <w:tcMar/>
+            <w:vAlign w:val="center"/>
+          </w:tcPr>
+          <w:p>
+            <w:pPr>
+              <w:spacing w:after="0" w:line="240" w:lineRule="auto"/>
+              <w:rPr>
+                <w:rFonts w:ascii="Arial" w:hAnsi="Arial" w:eastAsia="Arial" w:cs="Arial"/>
+                <w:b w:val="0"/>
+                <w:bCs w:val="0"/>
+                <w:i w:val="0"/>
+                <w:iCs w:val="0"/>
+                <w:caps w:val="0"/>
+                <w:smallCaps w:val="0"/>
+                <w:color w:val="000000" w:themeColor="text1" w:themeTint="FF" w:themeShade="FF"/>
+                <w:sz w:val="22"/>
+                <w:szCs w:val="22"/>
+              </w:rPr>
+            </w:pPr>
+            <w:r>
+              <w:rPr>
+                <w:rFonts w:ascii="Arial" w:hAnsi="Arial" w:eastAsia="Arial" w:cs="Arial"/>
+                <w:b w:val="0"/>
+                <w:bCs w:val="0"/>
+                <w:i w:val="0"/>
+                <w:iCs w:val="0"/>
+                <w:caps w:val="0"/>
+                <w:smallCaps w:val="0"/>
+                <w:color w:val="000000" w:themeColor="text1" w:themeTint="FF" w:themeShade="FF"/>
+                <w:sz w:val="22"/>
+                <w:szCs w:val="22"/>
+                <w:lang w:val="pt-BR"/>
+              </w:rPr>
+              <w:t>[participante_6]</w:t>
+            </w:r>
+          </w:p>
+        </w:tc>
+        <w:tc>
+          <w:tcPr>
+            <w:tcW w:w="3652" w:type="dxa"/>
+            <w:vMerge/>
+            <w:tcBorders>
+              <w:left w:val="single" w:color="auto" w:sz="8" w:space="0"/>
+              <w:bottom w:val="single" w:color="000000" w:themeColor="text1" w:sz="8"/>
+              <w:right w:val="single" w:color="auto" w:sz="8" w:space="0"/>
+            </w:tcBorders>
+            <w:shd w:val="clear" w:color="auto" w:fill="auto"/>
+            <w:tcMar/>
+            <w:vAlign w:val="center"/>
+          </w:tcPr>
+          <w:p/>
+        </w:tc>
+        <w:tc>
+          <w:tcPr>
+            <w:tcW w:w="4394" w:type="dxa"/>
+            <w:tcBorders>
+              <w:top w:val="single" w:color="auto" w:sz="8" w:space="0"/>
+              <w:left w:val="single" w:color="auto" w:sz="8" w:space="0"/>
+              <w:bottom w:val="single" w:color="auto" w:sz="4" w:space="0"/>
+              <w:right w:val="single" w:color="auto" w:sz="8" w:space="0"/>
+            </w:tcBorders>
+            <w:shd w:val="clear" w:color="auto" w:fill="auto"/>
+            <w:noWrap/>
+            <w:tcMar/>
+            <w:vAlign w:val="center"/>
+          </w:tcPr>
+          <w:p>
+            <w:pPr>
+              <w:jc w:val="center"/>
+              <w:rPr>
+                <w:rFonts w:ascii="Arial" w:hAnsi="Arial" w:eastAsia="Arial" w:cs="Arial"/>
+                <w:b w:val="0"/>
+                <w:bCs w:val="0"/>
+                <w:i w:val="0"/>
+                <w:iCs w:val="0"/>
+                <w:caps w:val="0"/>
+                <w:smallCaps w:val="0"/>
+                <w:color w:val="000000" w:themeColor="text1" w:themeTint="FF" w:themeShade="FF"/>
+                <w:sz w:val="22"/>
+                <w:szCs w:val="22"/>
+                <w:lang w:val="pt-BR"/>
+              </w:rPr>
+            </w:pPr>
+          </w:p>
+        </w:tc>
+      </w:tr>
+      <w:tr>
+        <w:trPr>
+          <w:trHeight w:val="300"/>
+        </w:trPr>
+        <w:tc>
+          <w:tcPr>
+            <w:tcW w:w="530" w:type="dxa"/>
+            <w:tcBorders>
+              <w:top w:val="single" w:color="auto" w:sz="8" w:space="0"/>
+              <w:left w:val="single" w:color="auto" w:sz="8" w:space="0"/>
+              <w:bottom w:val="single" w:color="auto" w:sz="8" w:space="0"/>
+              <w:right w:val="single" w:color="auto" w:sz="4" w:space="0"/>
+            </w:tcBorders>
+            <w:shd w:val="clear" w:color="auto" w:fill="auto"/>
+            <w:tcMar/>
+            <w:vAlign w:val="center"/>
+          </w:tcPr>
+          <w:p>
+            <w:pPr>
+              <w:spacing w:line="240" w:lineRule="auto"/>
+              <w:jc w:val="center"/>
+              <w:rPr>
+                <w:rFonts w:ascii="Arial" w:hAnsi="Arial" w:eastAsia="Arial" w:cs="Arial"/>
+                <w:b w:val="0"/>
+                <w:bCs w:val="0"/>
+                <w:i w:val="0"/>
+                <w:iCs w:val="0"/>
+                <w:caps w:val="0"/>
+                <w:smallCaps w:val="0"/>
+                <w:color w:val="000000" w:themeColor="text1" w:themeTint="FF" w:themeShade="FF"/>
+                <w:sz w:val="22"/>
+                <w:szCs w:val="22"/>
+                <w:lang w:val="pt-BR"/>
+              </w:rPr>
+            </w:pPr>
+            <w:r>
+              <w:rPr>
+                <w:rFonts w:ascii="Arial" w:hAnsi="Arial" w:eastAsia="Arial" w:cs="Arial"/>
+                <w:b w:val="1"/>
+                <w:bCs w:val="1"/>
+                <w:i w:val="0"/>
+                <w:iCs w:val="0"/>
+                <w:caps w:val="0"/>
+                <w:smallCaps w:val="0"/>
+                <w:color w:val="000000" w:themeColor="text1" w:themeTint="FF" w:themeShade="FF"/>
+                <w:sz w:val="22"/>
+                <w:szCs w:val="22"/>
+                <w:lang w:val="pt-BR"/>
+              </w:rPr>
+              <w:t>07</w:t>
+            </w:r>
+          </w:p>
+        </w:tc>
+        <w:tc>
+          <w:tcPr>
+            <w:tcW w:w="7087" w:type="dxa"/>
+            <w:tcBorders>
+              <w:top w:val="single" w:color="auto" w:sz="8" w:space="0"/>
+              <w:left w:val="single" w:color="auto" w:sz="4" w:space="0"/>
+              <w:bottom w:val="single" w:color="auto" w:sz="8" w:space="0"/>
+              <w:right w:val="single" w:color="auto" w:sz="8" w:space="0"/>
+            </w:tcBorders>
+            <w:shd w:val="clear" w:color="auto" w:fill="auto"/>
+            <w:tcMar/>
+            <w:vAlign w:val="center"/>
+          </w:tcPr>
+          <w:p>
+            <w:pPr>
+              <w:spacing w:after="0" w:line="240" w:lineRule="auto"/>
+              <w:rPr>
+                <w:rFonts w:ascii="Arial" w:hAnsi="Arial" w:eastAsia="Arial" w:cs="Arial"/>
+                <w:b w:val="0"/>
+                <w:bCs w:val="0"/>
+                <w:i w:val="0"/>
+                <w:iCs w:val="0"/>
+                <w:caps w:val="0"/>
+                <w:smallCaps w:val="0"/>
+                <w:color w:val="000000" w:themeColor="text1" w:themeTint="FF" w:themeShade="FF"/>
+                <w:sz w:val="22"/>
+                <w:szCs w:val="22"/>
+              </w:rPr>
+            </w:pPr>
+            <w:r>
+              <w:rPr>
+                <w:rFonts w:ascii="Arial" w:hAnsi="Arial" w:eastAsia="Arial" w:cs="Arial"/>
+                <w:b w:val="0"/>
+                <w:bCs w:val="0"/>
+                <w:i w:val="0"/>
+                <w:iCs w:val="0"/>
+                <w:caps w:val="0"/>
+                <w:smallCaps w:val="0"/>
+                <w:color w:val="000000" w:themeColor="text1" w:themeTint="FF" w:themeShade="FF"/>
+                <w:sz w:val="22"/>
+                <w:szCs w:val="22"/>
+                <w:lang w:val="pt-BR"/>
+              </w:rPr>
+              <w:t>[participante_7]</w:t>
+            </w:r>
+          </w:p>
+        </w:tc>
+        <w:tc>
+          <w:tcPr>
+            <w:tcW w:w="3652" w:type="dxa"/>
+            <w:vMerge/>
+            <w:tcBorders>
+              <w:left w:val="single" w:color="auto" w:sz="8" w:space="0"/>
+              <w:bottom w:val="single" w:color="000000" w:themeColor="text1" w:sz="8"/>
+              <w:right w:val="single" w:color="auto" w:sz="8" w:space="0"/>
+            </w:tcBorders>
+            <w:shd w:val="clear" w:color="auto" w:fill="auto"/>
+            <w:tcMar/>
+            <w:vAlign w:val="center"/>
+          </w:tcPr>
+          <w:p/>
+        </w:tc>
+        <w:tc>
+          <w:tcPr>
+            <w:tcW w:w="4394" w:type="dxa"/>
+            <w:tcBorders>
+              <w:top w:val="single" w:color="auto" w:sz="8" w:space="0"/>
+              <w:left w:val="single" w:color="auto" w:sz="8" w:space="0"/>
+              <w:bottom w:val="single" w:color="auto" w:sz="4" w:space="0"/>
+              <w:right w:val="single" w:color="auto" w:sz="8" w:space="0"/>
+            </w:tcBorders>
+            <w:shd w:val="clear" w:color="auto" w:fill="auto"/>
+            <w:noWrap/>
+            <w:tcMar/>
+            <w:vAlign w:val="center"/>
+          </w:tcPr>
+          <w:p>
+            <w:pPr>
+              <w:jc w:val="center"/>
+              <w:rPr>
+                <w:rFonts w:ascii="Arial" w:hAnsi="Arial" w:eastAsia="Arial" w:cs="Arial"/>
+                <w:b w:val="0"/>
+                <w:bCs w:val="0"/>
+                <w:i w:val="0"/>
+                <w:iCs w:val="0"/>
+                <w:caps w:val="0"/>
+                <w:smallCaps w:val="0"/>
+                <w:color w:val="000000" w:themeColor="text1" w:themeTint="FF" w:themeShade="FF"/>
+                <w:sz w:val="22"/>
+                <w:szCs w:val="22"/>
+                <w:lang w:val="pt-BR"/>
+              </w:rPr>
+            </w:pPr>
+          </w:p>
+        </w:tc>
+      </w:tr>
+      <w:tr>
+        <w:trPr>
+          <w:trHeight w:val="300"/>
+        </w:trPr>
+        <w:tc>
+          <w:tcPr>
+            <w:tcW w:w="530" w:type="dxa"/>
+            <w:tcBorders>
+              <w:top w:val="single" w:color="auto" w:sz="8" w:space="0"/>
+              <w:left w:val="single" w:color="auto" w:sz="8" w:space="0"/>
+              <w:bottom w:val="single" w:color="auto" w:sz="8" w:space="0"/>
+              <w:right w:val="single" w:color="auto" w:sz="4" w:space="0"/>
+            </w:tcBorders>
+            <w:shd w:val="clear" w:color="auto" w:fill="auto"/>
+            <w:tcMar/>
+            <w:vAlign w:val="center"/>
+          </w:tcPr>
+          <w:p>
+            <w:pPr>
+              <w:spacing w:line="240" w:lineRule="auto"/>
+              <w:jc w:val="center"/>
+              <w:rPr>
+                <w:rFonts w:ascii="Arial" w:hAnsi="Arial" w:eastAsia="Arial" w:cs="Arial"/>
+                <w:b w:val="0"/>
+                <w:bCs w:val="0"/>
+                <w:i w:val="0"/>
+                <w:iCs w:val="0"/>
+                <w:caps w:val="0"/>
+                <w:smallCaps w:val="0"/>
+                <w:color w:val="000000" w:themeColor="text1" w:themeTint="FF" w:themeShade="FF"/>
+                <w:sz w:val="22"/>
+                <w:szCs w:val="22"/>
+                <w:lang w:val="pt-BR"/>
+              </w:rPr>
+            </w:pPr>
+            <w:r>
+              <w:rPr>
+                <w:rFonts w:ascii="Arial" w:hAnsi="Arial" w:eastAsia="Arial" w:cs="Arial"/>
+                <w:b w:val="1"/>
+                <w:bCs w:val="1"/>
+                <w:i w:val="0"/>
+                <w:iCs w:val="0"/>
+                <w:caps w:val="0"/>
+                <w:smallCaps w:val="0"/>
+                <w:color w:val="000000" w:themeColor="text1" w:themeTint="FF" w:themeShade="FF"/>
+                <w:sz w:val="22"/>
+                <w:szCs w:val="22"/>
+                <w:lang w:val="pt-BR"/>
+              </w:rPr>
+              <w:t>08</w:t>
+            </w:r>
+          </w:p>
+        </w:tc>
+        <w:tc>
+          <w:tcPr>
+            <w:tcW w:w="7087" w:type="dxa"/>
+            <w:tcBorders>
+              <w:top w:val="single" w:color="auto" w:sz="8" w:space="0"/>
+              <w:left w:val="single" w:color="auto" w:sz="4" w:space="0"/>
+              <w:bottom w:val="single" w:color="auto" w:sz="8" w:space="0"/>
+              <w:right w:val="single" w:color="auto" w:sz="8" w:space="0"/>
+            </w:tcBorders>
+            <w:shd w:val="clear" w:color="auto" w:fill="auto"/>
+            <w:tcMar/>
+            <w:vAlign w:val="center"/>
+          </w:tcPr>
+          <w:p>
+            <w:pPr>
+              <w:spacing w:after="0" w:line="240" w:lineRule="auto"/>
+              <w:rPr>
+                <w:rFonts w:ascii="Arial" w:hAnsi="Arial" w:eastAsia="Arial" w:cs="Arial"/>
+                <w:b w:val="0"/>
+                <w:bCs w:val="0"/>
+                <w:i w:val="0"/>
+                <w:iCs w:val="0"/>
+                <w:caps w:val="0"/>
+                <w:smallCaps w:val="0"/>
+                <w:color w:val="000000" w:themeColor="text1" w:themeTint="FF" w:themeShade="FF"/>
+                <w:sz w:val="22"/>
+                <w:szCs w:val="22"/>
+              </w:rPr>
+            </w:pPr>
+            <w:r>
+              <w:rPr>
+                <w:rFonts w:ascii="Arial" w:hAnsi="Arial" w:eastAsia="Arial" w:cs="Arial"/>
+                <w:b w:val="0"/>
+                <w:bCs w:val="0"/>
+                <w:i w:val="0"/>
+                <w:iCs w:val="0"/>
+                <w:caps w:val="0"/>
+                <w:smallCaps w:val="0"/>
+                <w:color w:val="000000" w:themeColor="text1" w:themeTint="FF" w:themeShade="FF"/>
+                <w:sz w:val="22"/>
+                <w:szCs w:val="22"/>
+                <w:lang w:val="pt-BR"/>
+              </w:rPr>
+              <w:t>[participante_8]</w:t>
+            </w:r>
+          </w:p>
+        </w:tc>
+        <w:tc>
+          <w:tcPr>
+            <w:tcW w:w="3652" w:type="dxa"/>
+            <w:vMerge/>
+            <w:tcBorders>
+              <w:left w:val="single" w:color="auto" w:sz="8" w:space="0"/>
+              <w:bottom w:val="single" w:color="000000" w:themeColor="text1" w:sz="8"/>
+              <w:right w:val="single" w:color="auto" w:sz="8" w:space="0"/>
+            </w:tcBorders>
+            <w:shd w:val="clear" w:color="auto" w:fill="auto"/>
+            <w:tcMar/>
+            <w:vAlign w:val="center"/>
+          </w:tcPr>
+          <w:p/>
+        </w:tc>
+        <w:tc>
+          <w:tcPr>
+            <w:tcW w:w="4394" w:type="dxa"/>
+            <w:tcBorders>
+              <w:top w:val="single" w:color="auto" w:sz="8" w:space="0"/>
+              <w:left w:val="single" w:color="auto" w:sz="8" w:space="0"/>
+              <w:bottom w:val="single" w:color="auto" w:sz="4" w:space="0"/>
+              <w:right w:val="single" w:color="auto" w:sz="8" w:space="0"/>
+            </w:tcBorders>
+            <w:shd w:val="clear" w:color="auto" w:fill="auto"/>
+            <w:noWrap/>
+            <w:tcMar/>
+            <w:vAlign w:val="center"/>
+          </w:tcPr>
+          <w:p>
+            <w:pPr>
+              <w:jc w:val="center"/>
+              <w:rPr>
+                <w:rFonts w:ascii="Arial" w:hAnsi="Arial" w:eastAsia="Arial" w:cs="Arial"/>
+                <w:b w:val="0"/>
+                <w:bCs w:val="0"/>
+                <w:i w:val="0"/>
+                <w:iCs w:val="0"/>
+                <w:caps w:val="0"/>
+                <w:smallCaps w:val="0"/>
+                <w:color w:val="000000" w:themeColor="text1" w:themeTint="FF" w:themeShade="FF"/>
+                <w:sz w:val="22"/>
+                <w:szCs w:val="22"/>
+                <w:lang w:val="pt-BR"/>
+              </w:rPr>
+            </w:pPr>
+          </w:p>
+        </w:tc>
+      </w:tr>
+      <w:tr>
+        <w:trPr>
+          <w:trHeight w:val="300"/>
+        </w:trPr>
+        <w:tc>
+          <w:tcPr>
+            <w:tcW w:w="530" w:type="dxa"/>
+            <w:tcBorders>
+              <w:top w:val="single" w:color="auto" w:sz="8" w:space="0"/>
+              <w:left w:val="single" w:color="auto" w:sz="8" w:space="0"/>
+              <w:bottom w:val="single" w:color="auto" w:sz="8" w:space="0"/>
+              <w:right w:val="single" w:color="auto" w:sz="4" w:space="0"/>
+            </w:tcBorders>
+            <w:shd w:val="clear" w:color="auto" w:fill="auto"/>
+            <w:tcMar/>
+            <w:vAlign w:val="center"/>
+          </w:tcPr>
+          <w:p>
+            <w:pPr>
+              <w:spacing w:line="240" w:lineRule="auto"/>
+              <w:jc w:val="center"/>
+              <w:rPr>
+                <w:rFonts w:ascii="Arial" w:hAnsi="Arial" w:eastAsia="Arial" w:cs="Arial"/>
+                <w:b w:val="0"/>
+                <w:bCs w:val="0"/>
+                <w:i w:val="0"/>
+                <w:iCs w:val="0"/>
+                <w:caps w:val="0"/>
+                <w:smallCaps w:val="0"/>
+                <w:color w:val="000000" w:themeColor="text1" w:themeTint="FF" w:themeShade="FF"/>
+                <w:sz w:val="22"/>
+                <w:szCs w:val="22"/>
+                <w:lang w:val="pt-BR"/>
+              </w:rPr>
+            </w:pPr>
+            <w:r>
+              <w:rPr>
+                <w:rFonts w:ascii="Arial" w:hAnsi="Arial" w:eastAsia="Arial" w:cs="Arial"/>
+                <w:b w:val="1"/>
+                <w:bCs w:val="1"/>
+                <w:i w:val="0"/>
+                <w:iCs w:val="0"/>
+                <w:caps w:val="0"/>
+                <w:smallCaps w:val="0"/>
+                <w:color w:val="000000" w:themeColor="text1" w:themeTint="FF" w:themeShade="FF"/>
+                <w:sz w:val="22"/>
+                <w:szCs w:val="22"/>
+                <w:lang w:val="pt-BR"/>
+              </w:rPr>
+              <w:t>09</w:t>
+            </w:r>
+          </w:p>
+        </w:tc>
+        <w:tc>
+          <w:tcPr>
+            <w:tcW w:w="7087" w:type="dxa"/>
+            <w:tcBorders>
+              <w:top w:val="single" w:color="auto" w:sz="8" w:space="0"/>
+              <w:left w:val="single" w:color="auto" w:sz="4" w:space="0"/>
+              <w:bottom w:val="single" w:color="auto" w:sz="8" w:space="0"/>
+              <w:right w:val="single" w:color="auto" w:sz="8" w:space="0"/>
+            </w:tcBorders>
+            <w:shd w:val="clear" w:color="auto" w:fill="auto"/>
+            <w:tcMar/>
+            <w:vAlign w:val="center"/>
+          </w:tcPr>
+          <w:p>
+            <w:pPr>
+              <w:spacing w:after="0" w:line="240" w:lineRule="auto"/>
+              <w:rPr>
+                <w:rFonts w:ascii="Arial" w:hAnsi="Arial" w:eastAsia="Arial" w:cs="Arial"/>
+                <w:b w:val="0"/>
+                <w:bCs w:val="0"/>
+                <w:i w:val="0"/>
+                <w:iCs w:val="0"/>
+                <w:caps w:val="0"/>
+                <w:smallCaps w:val="0"/>
+                <w:color w:val="000000" w:themeColor="text1" w:themeTint="FF" w:themeShade="FF"/>
+                <w:sz w:val="22"/>
+                <w:szCs w:val="22"/>
+              </w:rPr>
+            </w:pPr>
+            <w:r>
+              <w:rPr>
+                <w:rFonts w:ascii="Arial" w:hAnsi="Arial" w:eastAsia="Arial" w:cs="Arial"/>
+                <w:b w:val="0"/>
+                <w:bCs w:val="0"/>
+                <w:i w:val="0"/>
+                <w:iCs w:val="0"/>
+                <w:caps w:val="0"/>
+                <w:smallCaps w:val="0"/>
+                <w:color w:val="000000" w:themeColor="text1" w:themeTint="FF" w:themeShade="FF"/>
+                <w:sz w:val="22"/>
+                <w:szCs w:val="22"/>
+                <w:lang w:val="pt-BR"/>
+              </w:rPr>
+              <w:t>[participante_9]</w:t>
+            </w:r>
+          </w:p>
+        </w:tc>
+        <w:tc>
+          <w:tcPr>
+            <w:tcW w:w="3652" w:type="dxa"/>
+            <w:vMerge/>
+            <w:tcBorders>
+              <w:left w:val="single" w:color="auto" w:sz="8" w:space="0"/>
+              <w:bottom w:val="single" w:color="000000" w:themeColor="text1" w:sz="8"/>
+              <w:right w:val="single" w:color="auto" w:sz="8" w:space="0"/>
+            </w:tcBorders>
+            <w:shd w:val="clear" w:color="auto" w:fill="auto"/>
+            <w:tcMar/>
+            <w:vAlign w:val="center"/>
+          </w:tcPr>
+          <w:p/>
+        </w:tc>
+        <w:tc>
+          <w:tcPr>
+            <w:tcW w:w="4394" w:type="dxa"/>
+            <w:tcBorders>
+              <w:top w:val="single" w:color="auto" w:sz="8" w:space="0"/>
+              <w:left w:val="single" w:color="auto" w:sz="8" w:space="0"/>
+              <w:bottom w:val="single" w:color="auto" w:sz="4" w:space="0"/>
+              <w:right w:val="single" w:color="auto" w:sz="8" w:space="0"/>
+            </w:tcBorders>
+            <w:shd w:val="clear" w:color="auto" w:fill="auto"/>
+            <w:noWrap/>
+            <w:tcMar/>
+            <w:vAlign w:val="center"/>
+          </w:tcPr>
+          <w:p>
+            <w:pPr>
+              <w:jc w:val="center"/>
+              <w:rPr>
+                <w:rFonts w:ascii="Arial" w:hAnsi="Arial" w:eastAsia="Arial" w:cs="Arial"/>
+                <w:b w:val="0"/>
+                <w:bCs w:val="0"/>
+                <w:i w:val="0"/>
+                <w:iCs w:val="0"/>
+                <w:caps w:val="0"/>
+                <w:smallCaps w:val="0"/>
+                <w:color w:val="000000" w:themeColor="text1" w:themeTint="FF" w:themeShade="FF"/>
+                <w:sz w:val="22"/>
+                <w:szCs w:val="22"/>
+                <w:lang w:val="pt-BR"/>
+              </w:rPr>
+            </w:pPr>
+          </w:p>
+        </w:tc>
+      </w:tr>
+      <w:tr>
+        <w:trPr>
+          <w:trHeight w:val="300"/>
+        </w:trPr>
+        <w:tc>
+          <w:tcPr>
+            <w:tcW w:w="530" w:type="dxa"/>
+            <w:tcBorders>
+              <w:top w:val="single" w:color="auto" w:sz="8" w:space="0"/>
+              <w:left w:val="single" w:color="auto" w:sz="8" w:space="0"/>
+              <w:bottom w:val="single" w:color="auto" w:sz="8" w:space="0"/>
+              <w:right w:val="single" w:color="auto" w:sz="4" w:space="0"/>
+            </w:tcBorders>
+            <w:shd w:val="clear" w:color="auto" w:fill="auto"/>
+            <w:tcMar/>
+            <w:vAlign w:val="center"/>
+          </w:tcPr>
+          <w:p>
+            <w:pPr>
+              <w:spacing w:line="240" w:lineRule="auto"/>
+              <w:jc w:val="center"/>
+              <w:rPr>
+                <w:rFonts w:ascii="Arial" w:hAnsi="Arial" w:eastAsia="Arial" w:cs="Arial"/>
+                <w:b w:val="0"/>
+                <w:bCs w:val="0"/>
+                <w:i w:val="0"/>
+                <w:iCs w:val="0"/>
+                <w:caps w:val="0"/>
+                <w:smallCaps w:val="0"/>
+                <w:color w:val="000000" w:themeColor="text1" w:themeTint="FF" w:themeShade="FF"/>
+                <w:sz w:val="22"/>
+                <w:szCs w:val="22"/>
+                <w:lang w:val="pt-BR"/>
+              </w:rPr>
+            </w:pPr>
+            <w:r>
+              <w:rPr>
+                <w:rFonts w:ascii="Arial" w:hAnsi="Arial" w:eastAsia="Arial" w:cs="Arial"/>
+                <w:b w:val="1"/>
+                <w:bCs w:val="1"/>
+                <w:i w:val="0"/>
+                <w:iCs w:val="0"/>
+                <w:caps w:val="0"/>
+                <w:smallCaps w:val="0"/>
+                <w:color w:val="000000" w:themeColor="text1" w:themeTint="FF" w:themeShade="FF"/>
+                <w:sz w:val="22"/>
+                <w:szCs w:val="22"/>
+                <w:lang w:val="pt-BR"/>
+              </w:rPr>
+              <w:t>10</w:t>
+            </w:r>
+          </w:p>
+        </w:tc>
+        <w:tc>
+          <w:tcPr>
+            <w:tcW w:w="7087" w:type="dxa"/>
+            <w:tcBorders>
+              <w:top w:val="single" w:color="auto" w:sz="8" w:space="0"/>
+              <w:left w:val="single" w:color="auto" w:sz="4" w:space="0"/>
+              <w:bottom w:val="single" w:color="auto" w:sz="8" w:space="0"/>
+              <w:right w:val="single" w:color="auto" w:sz="8" w:space="0"/>
+            </w:tcBorders>
+            <w:shd w:val="clear" w:color="auto" w:fill="auto"/>
+            <w:tcMar/>
+            <w:vAlign w:val="center"/>
+          </w:tcPr>
+          <w:p>
+            <w:pPr>
+              <w:spacing w:after="0" w:line="240" w:lineRule="auto"/>
+              <w:rPr>
+                <w:rFonts w:ascii="Arial" w:hAnsi="Arial" w:eastAsia="Arial" w:cs="Arial"/>
+                <w:b w:val="0"/>
+                <w:bCs w:val="0"/>
+                <w:i w:val="0"/>
+                <w:iCs w:val="0"/>
+                <w:caps w:val="0"/>
+                <w:smallCaps w:val="0"/>
+                <w:color w:val="000000" w:themeColor="text1" w:themeTint="FF" w:themeShade="FF"/>
+                <w:sz w:val="22"/>
+                <w:szCs w:val="22"/>
+              </w:rPr>
+            </w:pPr>
+            <w:r>
+              <w:rPr>
+                <w:rFonts w:ascii="Arial" w:hAnsi="Arial" w:eastAsia="Arial" w:cs="Arial"/>
+                <w:b w:val="0"/>
+                <w:bCs w:val="0"/>
+                <w:i w:val="0"/>
+                <w:iCs w:val="0"/>
+                <w:caps w:val="0"/>
+                <w:smallCaps w:val="0"/>
+                <w:color w:val="000000" w:themeColor="text1" w:themeTint="FF" w:themeShade="FF"/>
+                <w:sz w:val="22"/>
+                <w:szCs w:val="22"/>
+                <w:lang w:val="pt-BR"/>
+              </w:rPr>
+              <w:t>[participante_10]</w:t>
+            </w:r>
+          </w:p>
+        </w:tc>
+        <w:tc>
+          <w:tcPr>
+            <w:tcW w:w="3652" w:type="dxa"/>
+            <w:vMerge/>
+            <w:tcBorders>
+              <w:left w:val="single" w:color="auto" w:sz="8" w:space="0"/>
+              <w:bottom w:val="single" w:color="000000" w:themeColor="text1" w:sz="8"/>
+              <w:right w:val="single" w:color="auto" w:sz="8" w:space="0"/>
+            </w:tcBorders>
+            <w:shd w:val="clear" w:color="auto" w:fill="auto"/>
+            <w:tcMar/>
+            <w:vAlign w:val="center"/>
+          </w:tcPr>
+          <w:p/>
+        </w:tc>
+        <w:tc>
+          <w:tcPr>
+            <w:tcW w:w="4394" w:type="dxa"/>
+            <w:tcBorders>
+              <w:top w:val="single" w:color="auto" w:sz="8" w:space="0"/>
+              <w:left w:val="single" w:color="auto" w:sz="8" w:space="0"/>
+              <w:bottom w:val="single" w:color="auto" w:sz="4" w:space="0"/>
+              <w:right w:val="single" w:color="auto" w:sz="8" w:space="0"/>
+            </w:tcBorders>
+            <w:shd w:val="clear" w:color="auto" w:fill="auto"/>
+            <w:noWrap/>
+            <w:tcMar/>
+            <w:vAlign w:val="center"/>
+          </w:tcPr>
+          <w:p>
+            <w:pPr>
+              <w:jc w:val="center"/>
+              <w:rPr>
+                <w:rFonts w:ascii="Arial" w:hAnsi="Arial" w:eastAsia="Arial" w:cs="Arial"/>
+                <w:b w:val="0"/>
+                <w:bCs w:val="0"/>
+                <w:i w:val="0"/>
+                <w:iCs w:val="0"/>
+                <w:caps w:val="0"/>
+                <w:smallCaps w:val="0"/>
+                <w:color w:val="000000" w:themeColor="text1" w:themeTint="FF" w:themeShade="FF"/>
+                <w:sz w:val="22"/>
+                <w:szCs w:val="22"/>
+                <w:lang w:val="pt-BR"/>
               </w:rPr>
             </w:pPr>
           </w:p>
@@ -1025,7 +2052,7 @@
 </file>
 
 <file path=word/header2.xml><?xml version="1.0" encoding="utf-8"?>
-<w:hdr xmlns:wpc="http://schemas.microsoft.com/office/word/2010/wordprocessingCanvas" xmlns:cx="http://schemas.microsoft.com/office/drawing/2014/chartex" xmlns:cx1="http://schemas.microsoft.com/office/drawing/2015/9/8/chartex" xmlns:cx2="http://schemas.microsoft.com/office/drawing/2015/10/21/chartex" xmlns:cx3="http://schemas.microsoft.com/office/drawing/2016/5/9/chartex" xmlns:cx4="http://schemas.microsoft.com/office/drawing/2016/5/10/chartex" xmlns:cx5="http://schemas.microsoft.com/office/drawing/2016/5/11/chartex" xmlns:cx6="http://schemas.microsoft.com/office/drawing/2016/5/12/chartex" xmlns:cx7="http://schemas.microsoft.com/office/drawing/2016/5/13/chartex" xmlns:cx8="http://schemas.microsoft.com/office/drawing/2016/5/14/chartex" xmlns:mc="http://schemas.openxmlformats.org/markup-compatibility/2006" xmlns:aink="http://schemas.microsoft.com/office/drawing/2016/ink" xmlns:am3d="http://schemas.microsoft.com/office/drawing/2017/model3d" xmlns:o="urn:schemas-microsoft-com:office:office" xmlns:oel="http://schemas.microsoft.com/office/2019/extlst" xmlns:r="http://schemas.openxmlformats.org/officeDocument/2006/relationships" xmlns:m="http://schemas.openxmlformats.org/officeDocument/2006/math" xmlns:v="urn:schemas-microsoft-com:vml" xmlns:wp14="http://schemas.microsoft.com/office/word/2010/wordprocessingDrawing" xmlns:wp="http://schemas.openxmlformats.org/drawingml/2006/wordprocessingDrawing" xmlns:w10="urn:schemas-microsoft-com:office:word" xmlns:w="http://schemas.openxmlformats.org/wordprocessingml/2006/main" xmlns:w14="http://schemas.microsoft.com/office/word/2010/wordml" xmlns:w15="http://schemas.microsoft.com/office/word/2012/wordml" xmlns:w16cex="http://schemas.microsoft.com/office/word/2018/wordml/cex" xmlns:w16cid="http://schemas.microsoft.com/office/word/2016/wordml/cid" xmlns:w16="http://schemas.microsoft.com/office/word/2018/wordml" xmlns:w16du="http://schemas.microsoft.com/office/word/2023/wordml/word16du" xmlns:w16sdtdh="http://schemas.microsoft.com/office/word/2020/wordml/sdtdatahash" xmlns:w16se="http://schemas.microsoft.com/office/word/2015/wordml/symex" xmlns:wpg="http://schemas.microsoft.com/office/word/2010/wordprocessingGroup" xmlns:wpi="http://schemas.microsoft.com/office/word/2010/wordprocessingInk" xmlns:wne="http://schemas.microsoft.com/office/word/2006/wordml" xmlns:wps="http://schemas.microsoft.com/office/word/2010/wordprocessingShape" mc:Ignorable="w14 w15 w16se w16cid w16 w16cex w16sdtdh w16du wp14">
+<w:hdr xmlns:wpc="http://schemas.microsoft.com/office/word/2010/wordprocessingCanvas" xmlns:cx="http://schemas.microsoft.com/office/drawing/2014/chartex" xmlns:cx1="http://schemas.microsoft.com/office/drawing/2015/9/8/chartex" xmlns:cx2="http://schemas.microsoft.com/office/drawing/2015/10/21/chartex" xmlns:cx3="http://schemas.microsoft.com/office/drawing/2016/5/9/chartex" xmlns:cx4="http://schemas.microsoft.com/office/drawing/2016/5/10/chartex" xmlns:cx5="http://schemas.microsoft.com/office/drawing/2016/5/11/chartex" xmlns:cx6="http://schemas.microsoft.com/office/drawing/2016/5/12/chartex" xmlns:cx7="http://schemas.microsoft.com/office/drawing/2016/5/13/chartex" xmlns:cx8="http://schemas.microsoft.com/office/drawing/2016/5/14/chartex" xmlns:mc="http://schemas.openxmlformats.org/markup-compatibility/2006" xmlns:aink="http://schemas.microsoft.com/office/drawing/2016/ink" xmlns:am3d="http://schemas.microsoft.com/office/drawing/2017/model3d" xmlns:o="urn:schemas-microsoft-com:office:office" xmlns:oel="http://schemas.microsoft.com/office/2019/extlst" xmlns:r="http://schemas.openxmlformats.org/officeDocument/2006/relationships" xmlns:m="http://schemas.openxmlformats.org/officeDocument/2006/math" xmlns:v="urn:schemas-microsoft-com:vml" xmlns:wp14="http://schemas.microsoft.com/office/word/2010/wordprocessingDrawing" xmlns:wp="http://schemas.openxmlformats.org/drawingml/2006/wordprocessingDrawing" xmlns:w10="urn:schemas-microsoft-com:office:word" xmlns:w="http://schemas.openxmlformats.org/wordprocessingml/2006/main" xmlns:w14="http://schemas.microsoft.com/office/word/2010/wordml" xmlns:w15="http://schemas.microsoft.com/office/word/2012/wordml" xmlns:w16cex="http://schemas.microsoft.com/office/word/2018/wordml/cex" xmlns:w16cid="http://schemas.microsoft.com/office/word/2016/wordml/cid" xmlns:w16="http://schemas.microsoft.com/office/word/2018/wordml" xmlns:w16du="http://schemas.microsoft.com/office/word/2023/wordml/word16du" xmlns:w16sdtdh="http://schemas.microsoft.com/office/word/2020/wordml/sdtdatahash" xmlns:w16se="http://schemas.microsoft.com/office/word/2015/wordml/symex" xmlns:wpg="http://schemas.microsoft.com/office/word/2010/wordprocessingGroup" xmlns:wpi="http://schemas.microsoft.com/office/word/2010/wordprocessingInk" xmlns:wne="http://schemas.microsoft.com/office/word/2006/wordml" xmlns:wps="http://schemas.microsoft.com/office/word/2010/wordprocessingShape" xmlns:a="http://schemas.openxmlformats.org/drawingml/2006/main" xmlns:pic="http://schemas.openxmlformats.org/drawingml/2006/picture" xmlns:a14="http://schemas.microsoft.com/office/drawing/2010/main" mc:Ignorable="w14 w15 w16se w16cid w16 w16cex w16sdtdh w16du wp14">
   <w:p>
     <w:pPr>
       <w:pStyle w:val="Cabealho"/>
@@ -1171,11 +2198,11 @@
         </mc:Choice>
         <mc:Fallback>
           <w:pict>
-            <v:shapetype w14:anchorId="281E20D2" id="_x0000_t202" coordsize="21600,21600" o:spt="202" path="m,l,21600r21600,l21600,xe">
+            <v:shapetype id="_x0000_t202" coordsize="21600,21600" o:spt="202" path="m,l,21600r21600,l21600,xe" w14:anchorId="281E20D2">
               <v:stroke joinstyle="miter"/>
               <v:path gradientshapeok="t" o:connecttype="rect"/>
             </v:shapetype>
-            <v:shape id="Caixa de Texto 2" o:spid="_x0000_s1026" type="#_x0000_t202" style="position:absolute;margin-left:105pt;margin-top:-9.05pt;width:555.85pt;height:22.05pt;z-index:251661312;visibility:visible;mso-wrap-style:square;mso-width-percent:0;mso-height-percent:0;mso-wrap-distance-left:9pt;mso-wrap-distance-top:0;mso-wrap-distance-right:9pt;mso-wrap-distance-bottom:0;mso-position-horizontal:absolute;mso-position-horizontal-relative:text;mso-position-vertical:absolute;mso-position-vertical-relative:text;mso-width-percent:0;mso-height-percent:0;mso-width-relative:margin;mso-height-relative:margin;v-text-anchor:top" o:gfxdata="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" filled="f" stroked="f" strokeweight=".5pt">
+            <v:shape id="Caixa de Texto 2" style="position:absolute;margin-left:105pt;margin-top:-9.05pt;width:555.85pt;height:22.05pt;z-index:251661312;visibility:visible;mso-wrap-style:square;mso-width-percent:0;mso-height-percent:0;mso-wrap-distance-left:9pt;mso-wrap-distance-top:0;mso-wrap-distance-right:9pt;mso-wrap-distance-bottom:0;mso-position-horizontal:absolute;mso-position-horizontal-relative:text;mso-position-vertical:absolute;mso-position-vertical-relative:text;mso-width-percent:0;mso-height-percent:0;mso-width-relative:margin;mso-height-relative:margin;v-text-anchor:top" o:spid="_x0000_s1026" filled="f" stroked="f" strokeweight=".5pt" type="#_x0000_t202" o:gfxdata="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">
               <v:textbox>
                 <w:txbxContent>
                   <w:p>
@@ -1393,7 +2420,7 @@
         </mc:Choice>
         <mc:Fallback>
           <w:pict>
-            <v:shape w14:anchorId="5D210262" id="Caixa de Texto 9" o:spid="_x0000_s1027" type="#_x0000_t202" style="position:absolute;margin-left:522.55pt;margin-top:43pt;width:136.8pt;height:22.05pt;z-index:251668480;visibility:visible;mso-wrap-style:square;mso-width-percent:0;mso-height-percent:0;mso-wrap-distance-left:9pt;mso-wrap-distance-top:0;mso-wrap-distance-right:9pt;mso-wrap-distance-bottom:0;mso-position-horizontal:absolute;mso-position-horizontal-relative:text;mso-position-vertical:absolute;mso-position-vertical-relative:text;mso-width-percent:0;mso-height-percent:0;mso-width-relative:margin;mso-height-relative:margin;v-text-anchor:top" o:gfxdata="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" filled="f" stroked="f" strokeweight=".5pt">
+            <v:shape id="Caixa de Texto 9" style="position:absolute;margin-left:522.55pt;margin-top:43pt;width:136.8pt;height:22.05pt;z-index:251668480;visibility:visible;mso-wrap-style:square;mso-width-percent:0;mso-height-percent:0;mso-wrap-distance-left:9pt;mso-wrap-distance-top:0;mso-wrap-distance-right:9pt;mso-wrap-distance-bottom:0;mso-position-horizontal:absolute;mso-position-horizontal-relative:text;mso-position-vertical:absolute;mso-position-vertical-relative:text;mso-width-percent:0;mso-height-percent:0;mso-width-relative:margin;mso-height-relative:margin;v-text-anchor:top" o:spid="_x0000_s1027" filled="f" stroked="f" strokeweight=".5pt" type="#_x0000_t202" o:gfxdata="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" w14:anchorId="5D210262">
               <v:textbox>
                 <w:txbxContent>
                   <w:p>
@@ -1619,7 +2646,7 @@
         </mc:Choice>
         <mc:Fallback>
           <w:pict>
-            <v:shape w14:anchorId="1938E65F" id="Caixa de Texto 8" o:spid="_x0000_s1028" type="#_x0000_t202" style="position:absolute;margin-left:383.7pt;margin-top:43pt;width:137.6pt;height:18pt;z-index:251667456;visibility:visible;mso-wrap-style:square;mso-width-percent:0;mso-height-percent:0;mso-wrap-distance-left:9pt;mso-wrap-distance-top:0;mso-wrap-distance-right:9pt;mso-wrap-distance-bottom:0;mso-position-horizontal:absolute;mso-position-horizontal-relative:text;mso-position-vertical:absolute;mso-position-vertical-relative:text;mso-width-percent:0;mso-height-percent:0;mso-width-relative:margin;mso-height-relative:margin;v-text-anchor:top" o:gfxdata="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" filled="f" stroked="f" strokeweight=".5pt">
+            <v:shape id="Caixa de Texto 8" style="position:absolute;margin-left:383.7pt;margin-top:43pt;width:137.6pt;height:18pt;z-index:251667456;visibility:visible;mso-wrap-style:square;mso-width-percent:0;mso-height-percent:0;mso-wrap-distance-left:9pt;mso-wrap-distance-top:0;mso-wrap-distance-right:9pt;mso-wrap-distance-bottom:0;mso-position-horizontal:absolute;mso-position-horizontal-relative:text;mso-position-vertical:absolute;mso-position-vertical-relative:text;mso-width-percent:0;mso-height-percent:0;mso-width-relative:margin;mso-height-relative:margin;v-text-anchor:top" o:spid="_x0000_s1028" filled="f" stroked="f" strokeweight=".5pt" type="#_x0000_t202" o:gfxdata="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" w14:anchorId="1938E65F">
               <v:textbox>
                 <w:txbxContent>
                   <w:p>
@@ -1753,7 +2780,7 @@
         </mc:Choice>
         <mc:Fallback>
           <w:pict>
-            <v:shape w14:anchorId="489D7FFE" id="Caixa de Texto 7" o:spid="_x0000_s1029" type="#_x0000_t202" style="position:absolute;margin-left:383.7pt;margin-top:25.75pt;width:275.8pt;height:17.25pt;z-index:251666432;visibility:visible;mso-wrap-style:square;mso-width-percent:0;mso-height-percent:0;mso-wrap-distance-left:9pt;mso-wrap-distance-top:0;mso-wrap-distance-right:9pt;mso-wrap-distance-bottom:0;mso-position-horizontal:absolute;mso-position-horizontal-relative:text;mso-position-vertical:absolute;mso-position-vertical-relative:text;mso-width-percent:0;mso-height-percent:0;mso-width-relative:margin;mso-height-relative:margin;v-text-anchor:top" o:gfxdata="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" filled="f" stroked="f" strokeweight=".5pt">
+            <v:shape id="Caixa de Texto 7" style="position:absolute;margin-left:383.7pt;margin-top:25.75pt;width:275.8pt;height:17.25pt;z-index:251666432;visibility:visible;mso-wrap-style:square;mso-width-percent:0;mso-height-percent:0;mso-wrap-distance-left:9pt;mso-wrap-distance-top:0;mso-wrap-distance-right:9pt;mso-wrap-distance-bottom:0;mso-position-horizontal:absolute;mso-position-horizontal-relative:text;mso-position-vertical:absolute;mso-position-vertical-relative:text;mso-width-percent:0;mso-height-percent:0;mso-width-relative:margin;mso-height-relative:margin;v-text-anchor:top" o:spid="_x0000_s1029" filled="f" stroked="f" strokeweight=".5pt" type="#_x0000_t202" o:gfxdata="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" w14:anchorId="489D7FFE">
               <v:textbox>
                 <w:txbxContent>
                   <w:p>
@@ -1913,7 +2940,7 @@
         </mc:Choice>
         <mc:Fallback>
           <w:pict>
-            <v:shape w14:anchorId="072571C4" id="Caixa de Texto 6" o:spid="_x0000_s1030" type="#_x0000_t202" style="position:absolute;margin-left:383.7pt;margin-top:8.1pt;width:275.8pt;height:17.6pt;z-index:251665408;visibility:visible;mso-wrap-style:square;mso-width-percent:0;mso-height-percent:0;mso-wrap-distance-left:9pt;mso-wrap-distance-top:0;mso-wrap-distance-right:9pt;mso-wrap-distance-bottom:0;mso-position-horizontal:absolute;mso-position-horizontal-relative:text;mso-position-vertical:absolute;mso-position-vertical-relative:text;mso-width-percent:0;mso-height-percent:0;mso-width-relative:margin;mso-height-relative:margin;v-text-anchor:top" o:gfxdata="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" filled="f" stroked="f" strokeweight=".5pt">
+            <v:shape id="Caixa de Texto 6" style="position:absolute;margin-left:383.7pt;margin-top:8.1pt;width:275.8pt;height:17.6pt;z-index:251665408;visibility:visible;mso-wrap-style:square;mso-width-percent:0;mso-height-percent:0;mso-wrap-distance-left:9pt;mso-wrap-distance-top:0;mso-wrap-distance-right:9pt;mso-wrap-distance-bottom:0;mso-position-horizontal:absolute;mso-position-horizontal-relative:text;mso-position-vertical:absolute;mso-position-vertical-relative:text;mso-width-percent:0;mso-height-percent:0;mso-width-relative:margin;mso-height-relative:margin;v-text-anchor:top" o:spid="_x0000_s1030" filled="f" stroked="f" strokeweight=".5pt" type="#_x0000_t202" o:gfxdata="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" w14:anchorId="072571C4">
               <v:textbox>
                 <w:txbxContent>
                   <w:p>
@@ -2063,7 +3090,7 @@
         </mc:Choice>
         <mc:Fallback>
           <w:pict>
-            <v:shape w14:anchorId="2A4ACF0E" id="Caixa de Texto 5" o:spid="_x0000_s1031" type="#_x0000_t202" style="position:absolute;margin-left:105.95pt;margin-top:43pt;width:276pt;height:22.05pt;z-index:251664384;visibility:visible;mso-wrap-style:square;mso-width-percent:0;mso-height-percent:0;mso-wrap-distance-left:9pt;mso-wrap-distance-top:0;mso-wrap-distance-right:9pt;mso-wrap-distance-bottom:0;mso-position-horizontal:absolute;mso-position-horizontal-relative:text;mso-position-vertical:absolute;mso-position-vertical-relative:text;mso-width-percent:0;mso-height-percent:0;mso-width-relative:margin;mso-height-relative:margin;v-text-anchor:top" o:gfxdata="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" filled="f" stroked="f" strokeweight=".5pt">
+            <v:shape id="Caixa de Texto 5" style="position:absolute;margin-left:105.95pt;margin-top:43pt;width:276pt;height:22.05pt;z-index:251664384;visibility:visible;mso-wrap-style:square;mso-width-percent:0;mso-height-percent:0;mso-wrap-distance-left:9pt;mso-wrap-distance-top:0;mso-wrap-distance-right:9pt;mso-wrap-distance-bottom:0;mso-position-horizontal:absolute;mso-position-horizontal-relative:text;mso-position-vertical:absolute;mso-position-vertical-relative:text;mso-width-percent:0;mso-height-percent:0;mso-width-relative:margin;mso-height-relative:margin;v-text-anchor:top" o:spid="_x0000_s1031" filled="f" stroked="f" strokeweight=".5pt" type="#_x0000_t202" o:gfxdata="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" w14:anchorId="2A4ACF0E">
               <v:textbox>
                 <w:txbxContent>
                   <w:p>
@@ -2213,7 +3240,7 @@
         </mc:Choice>
         <mc:Fallback>
           <w:pict>
-            <v:shape w14:anchorId="73A26D23" id="Caixa de Texto 4" o:spid="_x0000_s1032" type="#_x0000_t202" style="position:absolute;margin-left:105.95pt;margin-top:25.6pt;width:276pt;height:22.05pt;z-index:251663360;visibility:visible;mso-wrap-style:square;mso-width-percent:0;mso-height-percent:0;mso-wrap-distance-left:9pt;mso-wrap-distance-top:0;mso-wrap-distance-right:9pt;mso-wrap-distance-bottom:0;mso-position-horizontal:absolute;mso-position-horizontal-relative:text;mso-position-vertical:absolute;mso-position-vertical-relative:text;mso-width-percent:0;mso-height-percent:0;mso-width-relative:margin;mso-height-relative:margin;v-text-anchor:top" o:gfxdata="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" filled="f" stroked="f" strokeweight=".5pt">
+            <v:shape id="Caixa de Texto 4" style="position:absolute;margin-left:105.95pt;margin-top:25.6pt;width:276pt;height:22.05pt;z-index:251663360;visibility:visible;mso-wrap-style:square;mso-width-percent:0;mso-height-percent:0;mso-wrap-distance-left:9pt;mso-wrap-distance-top:0;mso-wrap-distance-right:9pt;mso-wrap-distance-bottom:0;mso-position-horizontal:absolute;mso-position-horizontal-relative:text;mso-position-vertical:absolute;mso-position-vertical-relative:text;mso-width-percent:0;mso-height-percent:0;mso-width-relative:margin;mso-height-relative:margin;v-text-anchor:top" o:spid="_x0000_s1032" filled="f" stroked="f" strokeweight=".5pt" type="#_x0000_t202" o:gfxdata="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" w14:anchorId="73A26D23">
               <v:textbox>
                 <w:txbxContent>
                   <w:p>
@@ -2380,7 +3407,7 @@
         </mc:Choice>
         <mc:Fallback>
           <w:pict>
-            <v:shape w14:anchorId="2720E164" id="Caixa de Texto 3" o:spid="_x0000_s1033" type="#_x0000_t202" style="position:absolute;margin-left:105.8pt;margin-top:8.1pt;width:274.65pt;height:17.6pt;z-index:251662336;visibility:visible;mso-wrap-style:square;mso-width-percent:0;mso-height-percent:0;mso-wrap-distance-left:9pt;mso-wrap-distance-top:0;mso-wrap-distance-right:9pt;mso-wrap-distance-bottom:0;mso-position-horizontal:absolute;mso-position-horizontal-relative:text;mso-position-vertical:absolute;mso-position-vertical-relative:text;mso-width-percent:0;mso-height-percent:0;mso-width-relative:margin;mso-height-relative:margin;v-text-anchor:top" o:gfxdata="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" filled="f" stroked="f" strokeweight=".5pt">
+            <v:shape id="Caixa de Texto 3" style="position:absolute;margin-left:105.8pt;margin-top:8.1pt;width:274.65pt;height:17.6pt;z-index:251662336;visibility:visible;mso-wrap-style:square;mso-width-percent:0;mso-height-percent:0;mso-wrap-distance-left:9pt;mso-wrap-distance-top:0;mso-wrap-distance-right:9pt;mso-wrap-distance-bottom:0;mso-position-horizontal:absolute;mso-position-horizontal-relative:text;mso-position-vertical:absolute;mso-position-vertical-relative:text;mso-width-percent:0;mso-height-percent:0;mso-width-relative:margin;mso-height-relative:margin;v-text-anchor:top" o:spid="_x0000_s1033" filled="f" stroked="f" strokeweight=".5pt" type="#_x0000_t202" o:gfxdata="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" w14:anchorId="2720E164">
               <v:textbox>
                 <w:txbxContent>
                   <w:p>
@@ -2480,99 +3507,129 @@
         <w:tcPr>
           <w:tcW w:w="11282" w:type="dxa"/>
           <w:gridSpan w:val="3"/>
+          <w:tcMar/>
+          <w:vAlign w:val="center"/>
+        </w:tcPr>
+        <w:p>
+          <w:pPr>
+            <w:pStyle w:val="Normal"/>
+            <w:rPr>
+              <w:rFonts w:ascii="Arial" w:hAnsi="Arial" w:eastAsia="Arial" w:cs="Arial"/>
+              <w:noProof w:val="0"/>
+              <w:sz w:val="22"/>
+              <w:szCs w:val="22"/>
+              <w:lang w:val="pt-BR"/>
+            </w:rPr>
+          </w:pPr>
+          <w:bookmarkStart w:name="_Hlk147387421" w:id="0"/>
+          <w:r>
+            <w:rPr>
+              <w:rFonts w:ascii="Arial" w:hAnsi="Arial" w:cs="Arial"/>
+              <w:b w:val="1"/>
+              <w:bCs w:val="1"/>
+              <w:color w:val="000000" w:themeColor="text1" w:themeTint="FF" w:themeShade="FF"/>
+            </w:rPr>
+            <w:t>TREINAMENTO:</w:t>
+          </w:r>
+          <w:r>
+            <w:rPr>
+              <w:rFonts w:ascii="Arial" w:hAnsi="Arial" w:cs="Arial"/>
+              <w:b w:val="1"/>
+              <w:bCs w:val="1"/>
+              <w:color w:val="auto"/>
+            </w:rPr>
+            <w:t xml:space="preserve"> </w:t>
+          </w:r>
+          <w:r>
+            <w:rPr>
+              <w:rFonts w:ascii="Arial" w:hAnsi="Arial" w:eastAsia="Arial" w:cs="Arial"/>
+              <w:b w:val="1"/>
+              <w:bCs w:val="1"/>
+              <w:i w:val="0"/>
+              <w:iCs w:val="0"/>
+              <w:caps w:val="0"/>
+              <w:smallCaps w:val="0"/>
+              <w:noProof w:val="0"/>
+              <w:color w:val="auto"/>
+              <w:sz w:val="22"/>
+              <w:szCs w:val="22"/>
+              <w:lang w:val="pt-BR"/>
+            </w:rPr>
+            <w:t>[</w:t>
+          </w:r>
+          <w:r>
+            <w:rPr>
+              <w:rFonts w:ascii="Arial" w:hAnsi="Arial" w:eastAsia="Arial" w:cs="Arial"/>
+              <w:b w:val="1"/>
+              <w:bCs w:val="1"/>
+              <w:i w:val="0"/>
+              <w:iCs w:val="0"/>
+              <w:caps w:val="0"/>
+              <w:smallCaps w:val="0"/>
+              <w:noProof w:val="0"/>
+              <w:color w:val="auto"/>
+              <w:sz w:val="22"/>
+              <w:szCs w:val="22"/>
+              <w:lang w:val="pt-BR"/>
+            </w:rPr>
+            <w:t>nome_treinamento</w:t>
+          </w:r>
+          <w:r>
+            <w:rPr>
+              <w:rFonts w:ascii="Arial" w:hAnsi="Arial" w:eastAsia="Arial" w:cs="Arial"/>
+              <w:b w:val="1"/>
+              <w:bCs w:val="1"/>
+              <w:i w:val="0"/>
+              <w:iCs w:val="0"/>
+              <w:caps w:val="0"/>
+              <w:smallCaps w:val="0"/>
+              <w:noProof w:val="0"/>
+              <w:color w:val="auto"/>
+              <w:sz w:val="22"/>
+              <w:szCs w:val="22"/>
+              <w:lang w:val="pt-BR"/>
+            </w:rPr>
+            <w:t>]</w:t>
+          </w:r>
+        </w:p>
+      </w:tc>
+      <w:tc>
+        <w:tcPr>
+          <w:tcW w:w="4397" w:type="dxa"/>
+          <w:tcMar/>
           <w:vAlign w:val="center"/>
         </w:tcPr>
         <w:p>
           <w:pPr>
             <w:rPr>
               <w:rFonts w:ascii="Arial" w:hAnsi="Arial" w:cs="Arial"/>
-              <w:b/>
-              <w:bCs/>
-              <w:color w:val="000000"/>
-              <w:szCs w:val="48"/>
-            </w:rPr>
-          </w:pPr>
-          <w:bookmarkStart w:id="0" w:name="_Hlk147387421"/>
-          <w:r>
-            <w:rPr>
-              <w:rFonts w:ascii="Arial" w:hAnsi="Arial" w:cs="Arial"/>
-              <w:b/>
-              <w:bCs/>
-              <w:color w:val="000000"/>
-              <w:szCs w:val="48"/>
-            </w:rPr>
-            <w:t xml:space="preserve">TREINAMENTO: </w:t>
-          </w:r>
-          <w:r>
-            <w:rPr>
-              <w:rFonts w:ascii="Arial" w:hAnsi="Arial" w:cs="Arial"/>
-              <w:b/>
-              <w:bCs/>
               <w:color w:val="FF0000"/>
-              <w:szCs w:val="48"/>
-            </w:rPr>
-            <w:t xml:space="preserve">NOME DO TREINAMENTO </w:t>
-          </w:r>
-        </w:p>
-      </w:tc>
-      <w:tc>
-        <w:tcPr>
-          <w:tcW w:w="4397" w:type="dxa"/>
-          <w:vAlign w:val="center"/>
-        </w:tcPr>
-        <w:p>
-          <w:pPr>
-            <w:rPr>
-              <w:rFonts w:ascii="Arial" w:hAnsi="Arial" w:cs="Arial"/>
-              <w:b/>
-              <w:color w:val="000000"/>
-              <w:szCs w:val="48"/>
             </w:rPr>
           </w:pPr>
           <w:r>
             <w:rPr>
               <w:rFonts w:ascii="Arial" w:hAnsi="Arial" w:cs="Arial"/>
-              <w:b/>
-              <w:color w:val="000000"/>
-              <w:szCs w:val="48"/>
+              <w:b w:val="1"/>
+              <w:bCs w:val="1"/>
+              <w:color w:val="000000" w:themeColor="text1" w:themeTint="FF" w:themeShade="FF"/>
             </w:rPr>
-            <w:t xml:space="preserve">TIPO: </w:t>
+            <w:t>TIPO:</w:t>
           </w:r>
           <w:r>
             <w:rPr>
               <w:rFonts w:ascii="Arial" w:hAnsi="Arial" w:cs="Arial"/>
-              <w:bCs/>
-              <w:color w:val="FF0000"/>
-              <w:szCs w:val="48"/>
-            </w:rPr>
-            <w:t>FORMAÇÃO</w:t>
-          </w:r>
-          <w:r>
-            <w:rPr>
-              <w:rFonts w:ascii="Arial" w:hAnsi="Arial" w:cs="Arial"/>
-              <w:bCs/>
-              <w:color w:val="FF0000"/>
-              <w:szCs w:val="48"/>
+              <w:b w:val="1"/>
+              <w:bCs w:val="1"/>
+              <w:color w:val="auto"/>
             </w:rPr>
             <w:t xml:space="preserve"> </w:t>
           </w:r>
           <w:r>
             <w:rPr>
               <w:rFonts w:ascii="Arial" w:hAnsi="Arial" w:cs="Arial"/>
-              <w:bCs/>
-              <w:color w:val="FF0000"/>
-              <w:szCs w:val="48"/>
+              <w:color w:val="auto"/>
             </w:rPr>
-            <w:t xml:space="preserve">OU </w:t>
-          </w:r>
-          <w:r>
-            <w:rPr>
-              <w:rFonts w:ascii="Arial" w:hAnsi="Arial" w:cs="Arial"/>
-              <w:bCs/>
-              <w:color w:val="FF0000"/>
-              <w:szCs w:val="48"/>
-            </w:rPr>
-            <w:t xml:space="preserve">ATUALIZAÇÃO PERIODICA </w:t>
+            <w:t>[tipo]</w:t>
           </w:r>
         </w:p>
       </w:tc>
@@ -2584,187 +3641,103 @@
       <w:tc>
         <w:tcPr>
           <w:tcW w:w="4157" w:type="dxa"/>
+          <w:tcMar/>
+          <w:vAlign w:val="center"/>
+        </w:tcPr>
+        <w:p>
+          <w:pPr>
+            <w:pStyle w:val="Normal"/>
+            <w:rPr>
+              <w:rFonts w:ascii="Arial" w:hAnsi="Arial" w:eastAsia="Arial" w:cs="Arial"/>
+              <w:noProof w:val="0"/>
+              <w:sz w:val="22"/>
+              <w:szCs w:val="22"/>
+              <w:lang w:val="pt-BR"/>
+            </w:rPr>
+          </w:pPr>
+          <w:r>
+            <w:rPr>
+              <w:rFonts w:ascii="Arial" w:hAnsi="Arial" w:cs="Arial"/>
+              <w:b w:val="1"/>
+              <w:bCs w:val="1"/>
+              <w:color w:val="000000" w:themeColor="text1" w:themeTint="FF" w:themeShade="FF"/>
+            </w:rPr>
+            <w:t xml:space="preserve">CARGA </w:t>
+          </w:r>
+          <w:r>
+            <w:rPr>
+              <w:rFonts w:ascii="Arial" w:hAnsi="Arial" w:cs="Arial"/>
+              <w:b w:val="1"/>
+              <w:bCs w:val="1"/>
+              <w:color w:val="000000" w:themeColor="text1" w:themeTint="FF" w:themeShade="FF"/>
+            </w:rPr>
+            <w:t>HORÁRIA:</w:t>
+          </w:r>
+          <w:r>
+            <w:rPr>
+              <w:rFonts w:ascii="Arial" w:hAnsi="Arial" w:cs="Arial"/>
+              <w:b w:val="1"/>
+              <w:bCs w:val="1"/>
+              <w:color w:val="000000" w:themeColor="text1" w:themeTint="FF" w:themeShade="FF"/>
+            </w:rPr>
+            <w:t xml:space="preserve"> </w:t>
+          </w:r>
+          <w:r>
+            <w:rPr>
+              <w:rFonts w:ascii="Arial" w:hAnsi="Arial" w:eastAsia="Arial" w:cs="Arial"/>
+              <w:b w:val="0"/>
+              <w:bCs w:val="0"/>
+              <w:i w:val="0"/>
+              <w:iCs w:val="0"/>
+              <w:caps w:val="0"/>
+              <w:smallCaps w:val="0"/>
+              <w:noProof w:val="0"/>
+              <w:color w:val="000000" w:themeColor="text1" w:themeTint="FF" w:themeShade="FF"/>
+              <w:sz w:val="22"/>
+              <w:szCs w:val="22"/>
+              <w:lang w:val="pt-BR"/>
+            </w:rPr>
+            <w:t>[carga_horaria]</w:t>
+          </w:r>
+        </w:p>
+      </w:tc>
+      <w:tc>
+        <w:tcPr>
+          <w:tcW w:w="3469" w:type="dxa"/>
+          <w:tcMar/>
           <w:vAlign w:val="center"/>
         </w:tcPr>
         <w:p>
           <w:pPr>
             <w:rPr>
               <w:rFonts w:ascii="Arial" w:hAnsi="Arial" w:cs="Arial"/>
-              <w:b/>
-              <w:bCs/>
+              <w:b w:val="1"/>
+              <w:bCs w:val="1"/>
               <w:color w:val="000000"/>
-              <w:szCs w:val="48"/>
             </w:rPr>
           </w:pPr>
           <w:r>
             <w:rPr>
               <w:rFonts w:ascii="Arial" w:hAnsi="Arial" w:cs="Arial"/>
-              <w:b/>
-              <w:color w:val="000000"/>
-              <w:szCs w:val="18"/>
-            </w:rPr>
-            <w:t xml:space="preserve">CARGA </w:t>
-          </w:r>
-          <w:r>
-            <w:rPr>
-              <w:rFonts w:ascii="Arial" w:hAnsi="Arial" w:cs="Arial"/>
-              <w:b/>
-              <w:color w:val="000000"/>
-              <w:szCs w:val="18"/>
-            </w:rPr>
-            <w:t>HORÁRIA:</w:t>
-          </w:r>
-          <w:r>
-            <w:rPr>
-              <w:rFonts w:ascii="Arial" w:hAnsi="Arial" w:cs="Arial"/>
-              <w:b/>
-              <w:color w:val="000000"/>
-              <w:szCs w:val="18"/>
-            </w:rPr>
-            <w:t xml:space="preserve"> </w:t>
-          </w:r>
-          <w:r>
-            <w:rPr>
-              <w:rFonts w:ascii="Arial" w:hAnsi="Arial" w:cs="Arial"/>
-              <w:bCs/>
-              <w:color w:val="000000"/>
-              <w:szCs w:val="18"/>
-            </w:rPr>
-            <w:t>0</w:t>
-          </w:r>
-          <w:r>
-            <w:rPr>
-              <w:rFonts w:ascii="Arial" w:hAnsi="Arial" w:cs="Arial"/>
-              <w:bCs/>
-              <w:color w:val="000000"/>
-              <w:szCs w:val="18"/>
-            </w:rPr>
-            <w:t>4</w:t>
-          </w:r>
-          <w:r>
-            <w:rPr>
-              <w:rFonts w:ascii="Arial" w:hAnsi="Arial" w:cs="Arial"/>
-              <w:bCs/>
-              <w:color w:val="000000"/>
-              <w:szCs w:val="18"/>
-            </w:rPr>
-            <w:t xml:space="preserve"> </w:t>
-          </w:r>
-          <w:r>
-            <w:rPr>
-              <w:rFonts w:ascii="Arial" w:hAnsi="Arial" w:cs="Arial"/>
-              <w:color w:val="000000"/>
-              <w:szCs w:val="18"/>
-            </w:rPr>
-            <w:t>HORAS AULA</w:t>
-          </w:r>
-        </w:p>
-      </w:tc>
-      <w:tc>
-        <w:tcPr>
-          <w:tcW w:w="3469" w:type="dxa"/>
-          <w:vAlign w:val="center"/>
-        </w:tcPr>
-        <w:p>
-          <w:pPr>
-            <w:rPr>
-              <w:rFonts w:ascii="Arial" w:hAnsi="Arial" w:cs="Arial"/>
-              <w:b/>
-              <w:bCs/>
-              <w:color w:val="000000"/>
-              <w:szCs w:val="48"/>
-            </w:rPr>
-          </w:pPr>
-          <w:r>
-            <w:rPr>
-              <w:rFonts w:ascii="Arial" w:hAnsi="Arial" w:cs="Arial"/>
-              <w:b/>
-              <w:bCs/>
-              <w:color w:val="000000"/>
-              <w:szCs w:val="48"/>
+              <w:b w:val="1"/>
+              <w:bCs w:val="1"/>
+              <w:color w:val="000000" w:themeColor="text1" w:themeTint="FF" w:themeShade="FF"/>
             </w:rPr>
             <w:t>DATAS:</w:t>
           </w:r>
           <w:r>
             <w:rPr>
               <w:rFonts w:ascii="Arial" w:hAnsi="Arial" w:cs="Arial"/>
-              <w:color w:val="000000"/>
-              <w:szCs w:val="48"/>
+              <w:color w:val="000000" w:themeColor="text1" w:themeTint="FF" w:themeShade="FF"/>
             </w:rPr>
-            <w:t xml:space="preserve"> </w:t>
-          </w:r>
-          <w:r>
-            <w:rPr>
-              <w:rFonts w:ascii="Arial" w:hAnsi="Arial" w:cs="Arial"/>
-              <w:color w:val="000000"/>
-              <w:szCs w:val="48"/>
-            </w:rPr>
-            <w:t>XX/XX/XXXX</w:t>
+            <w:t xml:space="preserve"> [datas]</w:t>
           </w:r>
         </w:p>
       </w:tc>
       <w:tc>
         <w:tcPr>
           <w:tcW w:w="3656" w:type="dxa"/>
-          <w:vAlign w:val="center"/>
-        </w:tcPr>
-        <w:p>
-          <w:pPr>
-            <w:rPr>
-              <w:rFonts w:ascii="Arial" w:hAnsi="Arial" w:cs="Arial"/>
-              <w:b/>
-              <w:bCs/>
-              <w:color w:val="000000"/>
-              <w:szCs w:val="48"/>
-            </w:rPr>
-          </w:pPr>
-          <w:r>
-            <w:rPr>
-              <w:rFonts w:ascii="Arial" w:hAnsi="Arial" w:cs="Arial"/>
-              <w:b/>
-              <w:bCs/>
-              <w:color w:val="000000"/>
-              <w:szCs w:val="18"/>
-            </w:rPr>
-            <w:t>HORÁRIO:</w:t>
-          </w:r>
-          <w:r>
-            <w:rPr>
-              <w:rFonts w:ascii="Arial" w:hAnsi="Arial" w:cs="Arial"/>
-              <w:color w:val="000000"/>
-              <w:szCs w:val="18"/>
-            </w:rPr>
-            <w:t xml:space="preserve"> </w:t>
-          </w:r>
-          <w:r>
-            <w:rPr>
-              <w:rFonts w:ascii="Arial" w:hAnsi="Arial" w:cs="Arial"/>
-              <w:color w:val="000000"/>
-              <w:szCs w:val="18"/>
-            </w:rPr>
-            <w:t xml:space="preserve">XX:XX </w:t>
-          </w:r>
-          <w:r>
-            <w:rPr>
-              <w:rFonts w:ascii="Arial" w:hAnsi="Arial" w:cs="Arial"/>
-              <w:color w:val="000000"/>
-              <w:szCs w:val="18"/>
-            </w:rPr>
-            <w:t xml:space="preserve">ÀS </w:t>
-          </w:r>
-          <w:r>
-            <w:rPr>
-              <w:rFonts w:ascii="Arial" w:hAnsi="Arial" w:cs="Arial"/>
-              <w:color w:val="000000"/>
-              <w:szCs w:val="18"/>
-            </w:rPr>
-            <w:t>XX:XX</w:t>
-          </w:r>
-        </w:p>
-      </w:tc>
-      <w:tc>
-        <w:tcPr>
-          <w:tcW w:w="4397" w:type="dxa"/>
+          <w:tcMar/>
           <w:vAlign w:val="center"/>
         </w:tcPr>
         <w:p>
@@ -2772,34 +3745,54 @@
             <w:rPr>
               <w:rFonts w:ascii="Arial" w:hAnsi="Arial" w:cs="Arial"/>
               <w:color w:val="000000"/>
-              <w:szCs w:val="48"/>
             </w:rPr>
           </w:pPr>
           <w:r>
             <w:rPr>
               <w:rFonts w:ascii="Arial" w:hAnsi="Arial" w:cs="Arial"/>
-              <w:b/>
-              <w:bCs/>
+              <w:b w:val="1"/>
+              <w:bCs w:val="1"/>
+              <w:color w:val="000000" w:themeColor="text1" w:themeTint="FF" w:themeShade="FF"/>
+            </w:rPr>
+            <w:t>HORÁRIO:</w:t>
+          </w:r>
+          <w:r>
+            <w:rPr>
+              <w:rFonts w:ascii="Arial" w:hAnsi="Arial" w:cs="Arial"/>
+              <w:color w:val="000000" w:themeColor="text1" w:themeTint="FF" w:themeShade="FF"/>
+            </w:rPr>
+            <w:t xml:space="preserve"> [horario]</w:t>
+          </w:r>
+        </w:p>
+      </w:tc>
+      <w:tc>
+        <w:tcPr>
+          <w:tcW w:w="4397" w:type="dxa"/>
+          <w:tcMar/>
+          <w:vAlign w:val="center"/>
+        </w:tcPr>
+        <w:p>
+          <w:pPr>
+            <w:rPr>
+              <w:rFonts w:ascii="Arial" w:hAnsi="Arial" w:cs="Arial"/>
               <w:color w:val="000000"/>
-              <w:szCs w:val="48"/>
+            </w:rPr>
+          </w:pPr>
+          <w:r>
+            <w:rPr>
+              <w:rFonts w:ascii="Arial" w:hAnsi="Arial" w:cs="Arial"/>
+              <w:b w:val="1"/>
+              <w:bCs w:val="1"/>
+              <w:color w:val="000000" w:themeColor="text1" w:themeTint="FF" w:themeShade="FF"/>
             </w:rPr>
             <w:t>INTERVALO:</w:t>
           </w:r>
           <w:r>
             <w:rPr>
               <w:rFonts w:ascii="Arial" w:hAnsi="Arial" w:cs="Arial"/>
-              <w:color w:val="000000"/>
-              <w:szCs w:val="48"/>
+              <w:color w:val="000000" w:themeColor="text1" w:themeTint="FF" w:themeShade="FF"/>
             </w:rPr>
-            <w:t xml:space="preserve"> </w:t>
-          </w:r>
-          <w:r>
-            <w:rPr>
-              <w:rFonts w:ascii="Arial" w:hAnsi="Arial" w:cs="Arial"/>
-              <w:color w:val="000000"/>
-              <w:szCs w:val="48"/>
-            </w:rPr>
-            <w:t>N/A</w:t>
+            <w:t xml:space="preserve"> [intervalo]</w:t>
           </w:r>
         </w:p>
       </w:tc>
@@ -2812,46 +3805,36 @@
         <w:tcPr>
           <w:tcW w:w="7626" w:type="dxa"/>
           <w:gridSpan w:val="2"/>
+          <w:tcMar/>
           <w:vAlign w:val="center"/>
         </w:tcPr>
         <w:p>
           <w:pPr>
             <w:rPr>
               <w:rFonts w:ascii="Arial" w:hAnsi="Arial" w:cs="Arial"/>
-              <w:bCs/>
-              <w:color w:val="000000"/>
-              <w:szCs w:val="48"/>
+              <w:color w:val="FF0000"/>
             </w:rPr>
           </w:pPr>
           <w:r>
             <w:rPr>
               <w:rFonts w:ascii="Arial" w:hAnsi="Arial" w:cs="Arial"/>
-              <w:b/>
+              <w:b w:val="1"/>
+              <w:bCs w:val="1"/>
             </w:rPr>
             <w:t>MÓDULO:</w:t>
           </w:r>
           <w:r>
             <w:rPr>
               <w:rFonts w:ascii="Arial" w:hAnsi="Arial" w:cs="Arial"/>
-              <w:bCs/>
             </w:rPr>
             <w:t xml:space="preserve"> </w:t>
           </w:r>
           <w:r>
             <w:rPr>
               <w:rFonts w:ascii="Arial" w:hAnsi="Arial" w:cs="Arial"/>
-              <w:bCs/>
-              <w:color w:val="FF0000"/>
+              <w:color w:val="auto"/>
             </w:rPr>
-            <w:t>TEÓRICO</w:t>
-          </w:r>
-          <w:r>
-            <w:rPr>
-              <w:rFonts w:ascii="Arial" w:hAnsi="Arial" w:cs="Arial"/>
-              <w:bCs/>
-              <w:color w:val="FF0000"/>
-            </w:rPr>
-            <w:t xml:space="preserve"> OU PRÁTICO / OU TEORICO E PRÁTICO </w:t>
+            <w:t>[modulo]</w:t>
           </w:r>
         </w:p>
       </w:tc>
@@ -2859,6 +3842,7 @@
         <w:tcPr>
           <w:tcW w:w="8053" w:type="dxa"/>
           <w:gridSpan w:val="2"/>
+          <w:tcMar/>
           <w:vAlign w:val="center"/>
         </w:tcPr>
         <w:p>
@@ -2866,44 +3850,44 @@
             <w:rPr>
               <w:rFonts w:ascii="Arial" w:hAnsi="Arial" w:cs="Arial"/>
               <w:color w:val="000000"/>
-              <w:szCs w:val="48"/>
             </w:rPr>
           </w:pPr>
           <w:r>
             <w:rPr>
               <w:rFonts w:ascii="Arial" w:hAnsi="Arial" w:cs="Arial"/>
-              <w:b/>
-              <w:bCs/>
-              <w:color w:val="000000"/>
-              <w:szCs w:val="48"/>
+              <w:b w:val="1"/>
+              <w:bCs w:val="1"/>
+              <w:color w:val="000000" w:themeColor="text1" w:themeTint="FF" w:themeShade="FF"/>
             </w:rPr>
-            <w:t>INSTRUTOR</w:t>
+            <w:t>INSTRUTOR:</w:t>
           </w:r>
           <w:r>
             <w:rPr>
               <w:rFonts w:ascii="Arial" w:hAnsi="Arial" w:cs="Arial"/>
-              <w:b/>
-              <w:bCs/>
-              <w:color w:val="000000"/>
-              <w:szCs w:val="48"/>
-            </w:rPr>
-            <w:t>:</w:t>
-          </w:r>
-          <w:r>
-            <w:rPr>
-              <w:rFonts w:ascii="Arial" w:hAnsi="Arial" w:cs="Arial"/>
-              <w:color w:val="000000"/>
-              <w:szCs w:val="48"/>
+              <w:color w:val="000000" w:themeColor="text1" w:themeTint="FF" w:themeShade="FF"/>
             </w:rPr>
             <w:t xml:space="preserve"> </w:t>
           </w:r>
           <w:r>
             <w:rPr>
               <w:rFonts w:ascii="Arial" w:hAnsi="Arial" w:cs="Arial"/>
-              <w:color w:val="FF0000"/>
-              <w:szCs w:val="48"/>
+              <w:color w:val="auto"/>
             </w:rPr>
-            <w:t>NOME DO INSTRUTOR</w:t>
+            <w:t>[</w:t>
+          </w:r>
+          <w:r>
+            <w:rPr>
+              <w:rFonts w:ascii="Arial" w:hAnsi="Arial" w:cs="Arial"/>
+              <w:color w:val="auto"/>
+            </w:rPr>
+            <w:t>nome_instrutor</w:t>
+          </w:r>
+          <w:r>
+            <w:rPr>
+              <w:rFonts w:ascii="Arial" w:hAnsi="Arial" w:cs="Arial"/>
+              <w:color w:val="auto"/>
+            </w:rPr>
+            <w:t>]</w:t>
           </w:r>
         </w:p>
       </w:tc>
@@ -2916,97 +3900,133 @@
         <w:tcPr>
           <w:tcW w:w="11282" w:type="dxa"/>
           <w:gridSpan w:val="3"/>
+          <w:tcMar/>
           <w:vAlign w:val="center"/>
         </w:tcPr>
         <w:p>
           <w:pPr>
+            <w:pStyle w:val="Normal"/>
             <w:rPr>
-              <w:rFonts w:ascii="Arial" w:hAnsi="Arial" w:cs="Arial"/>
-              <w:b/>
-              <w:bCs/>
-              <w:color w:val="000000"/>
-              <w:szCs w:val="48"/>
+              <w:rFonts w:ascii="Arial" w:hAnsi="Arial" w:eastAsia="Arial" w:cs="Arial"/>
+              <w:noProof w:val="0"/>
+              <w:sz w:val="22"/>
+              <w:szCs w:val="22"/>
+              <w:lang w:val="pt-BR"/>
             </w:rPr>
           </w:pPr>
           <w:r>
             <w:rPr>
               <w:rFonts w:ascii="Arial" w:hAnsi="Arial" w:cs="Arial"/>
-              <w:b/>
-              <w:bCs/>
-              <w:color w:val="000000"/>
-              <w:szCs w:val="48"/>
+              <w:b w:val="1"/>
+              <w:bCs w:val="1"/>
+              <w:color w:val="000000" w:themeColor="text1" w:themeTint="FF" w:themeShade="FF"/>
             </w:rPr>
             <w:t xml:space="preserve">ENDEREÇO: </w:t>
           </w:r>
           <w:r>
             <w:rPr>
-              <w:rFonts w:ascii="Arial" w:hAnsi="Arial" w:cs="Arial"/>
-              <w:color w:val="000000"/>
-              <w:szCs w:val="48"/>
+              <w:rFonts w:ascii="Arial" w:hAnsi="Arial" w:eastAsia="Arial" w:cs="Arial"/>
+              <w:b w:val="0"/>
+              <w:bCs w:val="0"/>
+              <w:i w:val="0"/>
+              <w:iCs w:val="0"/>
+              <w:caps w:val="0"/>
+              <w:smallCaps w:val="0"/>
+              <w:noProof w:val="0"/>
+              <w:color w:val="000000" w:themeColor="text1" w:themeTint="FF" w:themeShade="FF"/>
+              <w:sz w:val="22"/>
+              <w:szCs w:val="22"/>
+              <w:lang w:val="pt-BR"/>
             </w:rPr>
-            <w:t>RUA PEDRO PIERRE, N° 3150, JARDIM MOÇAMBIQUE</w:t>
+            <w:t>[endereco]</w:t>
           </w:r>
         </w:p>
       </w:tc>
       <w:tc>
         <w:tcPr>
           <w:tcW w:w="4397" w:type="dxa"/>
+          <w:tcMar/>
           <w:vAlign w:val="center"/>
         </w:tcPr>
         <w:p>
           <w:pPr>
+            <w:pStyle w:val="Normal"/>
             <w:rPr>
-              <w:rFonts w:ascii="Arial" w:hAnsi="Arial" w:cs="Arial"/>
-              <w:b/>
-              <w:color w:val="000000"/>
-              <w:szCs w:val="48"/>
+              <w:rFonts w:ascii="Arial" w:hAnsi="Arial" w:eastAsia="Arial" w:cs="Arial"/>
+              <w:noProof w:val="0"/>
+              <w:sz w:val="22"/>
+              <w:szCs w:val="22"/>
+              <w:lang w:val="pt-BR"/>
             </w:rPr>
           </w:pPr>
           <w:r>
             <w:rPr>
               <w:rFonts w:ascii="Arial" w:hAnsi="Arial" w:cs="Arial"/>
-              <w:b/>
-              <w:bCs/>
-              <w:color w:val="000000"/>
-              <w:szCs w:val="48"/>
+              <w:b w:val="1"/>
+              <w:bCs w:val="1"/>
+              <w:color w:val="000000" w:themeColor="text1" w:themeTint="FF" w:themeShade="FF"/>
             </w:rPr>
-            <w:t>CIDADE:</w:t>
+            <w:t>CIDADE</w:t>
           </w:r>
           <w:r>
             <w:rPr>
               <w:rFonts w:ascii="Arial" w:hAnsi="Arial" w:cs="Arial"/>
-              <w:b/>
-              <w:bCs/>
-              <w:color w:val="000000"/>
-              <w:szCs w:val="48"/>
+              <w:b w:val="1"/>
+              <w:bCs w:val="1"/>
+              <w:color w:val="000000" w:themeColor="text1" w:themeTint="FF" w:themeShade="FF"/>
             </w:rPr>
-            <w:t xml:space="preserve"> </w:t>
+            <w:t xml:space="preserve">:  </w:t>
           </w:r>
           <w:r>
             <w:rPr>
-              <w:rFonts w:ascii="Arial" w:hAnsi="Arial" w:cs="Arial"/>
-              <w:b/>
-              <w:bCs/>
-              <w:color w:val="000000"/>
-              <w:szCs w:val="48"/>
+              <w:rFonts w:ascii="Arial" w:hAnsi="Arial" w:eastAsia="Arial" w:cs="Arial"/>
+              <w:b w:val="0"/>
+              <w:bCs w:val="0"/>
+              <w:i w:val="0"/>
+              <w:iCs w:val="0"/>
+              <w:caps w:val="0"/>
+              <w:smallCaps w:val="0"/>
+              <w:noProof w:val="0"/>
+              <w:color w:val="000000" w:themeColor="text1" w:themeTint="FF" w:themeShade="FF"/>
+              <w:sz w:val="22"/>
+              <w:szCs w:val="22"/>
+              <w:lang w:val="pt-BR"/>
             </w:rPr>
-            <w:t xml:space="preserve"> </w:t>
+            <w:t>[</w:t>
           </w:r>
           <w:r>
             <w:rPr>
-              <w:rFonts w:ascii="Arial" w:hAnsi="Arial" w:cs="Arial"/>
-              <w:color w:val="000000"/>
-              <w:szCs w:val="48"/>
+              <w:rFonts w:ascii="Arial" w:hAnsi="Arial" w:eastAsia="Arial" w:cs="Arial"/>
+              <w:b w:val="0"/>
+              <w:bCs w:val="0"/>
+              <w:i w:val="0"/>
+              <w:iCs w:val="0"/>
+              <w:caps w:val="0"/>
+              <w:smallCaps w:val="0"/>
+              <w:noProof w:val="0"/>
+              <w:color w:val="000000" w:themeColor="text1" w:themeTint="FF" w:themeShade="FF"/>
+              <w:sz w:val="22"/>
+              <w:szCs w:val="22"/>
+              <w:lang w:val="pt-BR"/>
             </w:rPr>
-            <w:t>TRÊS LAGOAS</w:t>
+            <w:t>cidade</w:t>
           </w:r>
           <w:r>
             <w:rPr>
-              <w:rFonts w:ascii="Arial" w:hAnsi="Arial" w:cs="Arial"/>
-              <w:color w:val="000000"/>
-              <w:szCs w:val="48"/>
+              <w:rFonts w:ascii="Arial" w:hAnsi="Arial" w:eastAsia="Arial" w:cs="Arial"/>
+              <w:b w:val="0"/>
+              <w:bCs w:val="0"/>
+              <w:i w:val="0"/>
+              <w:iCs w:val="0"/>
+              <w:caps w:val="0"/>
+              <w:smallCaps w:val="0"/>
+              <w:noProof w:val="0"/>
+              <w:color w:val="000000" w:themeColor="text1" w:themeTint="FF" w:themeShade="FF"/>
+              <w:sz w:val="22"/>
+              <w:szCs w:val="22"/>
+              <w:lang w:val="pt-BR"/>
             </w:rPr>
-            <w:t xml:space="preserve"> / MS</w:t>
+            <w:t>]</w:t>
           </w:r>
         </w:p>
       </w:tc>
@@ -3049,7 +4069,7 @@
   <w:docDefaults>
     <w:rPrDefault>
       <w:rPr>
-        <w:rFonts w:asciiTheme="minorHAnsi" w:eastAsiaTheme="minorHAnsi" w:hAnsiTheme="minorHAnsi" w:cstheme="minorBidi"/>
+        <w:rFonts w:asciiTheme="minorHAnsi" w:hAnsiTheme="minorHAnsi" w:eastAsiaTheme="minorHAnsi" w:cstheme="minorBidi"/>
         <w:sz w:val="22"/>
         <w:szCs w:val="22"/>
         <w:lang w:val="pt-BR" w:eastAsia="en-US" w:bidi="ar-SA"/>
@@ -3064,14 +4084,14 @@
   <w:latentStyles w:defLockedState="0" w:defUIPriority="99" w:defSemiHidden="0" w:defUnhideWhenUsed="0" w:defQFormat="0" w:count="376">
     <w:lsdException w:name="Normal" w:uiPriority="0" w:qFormat="1"/>
     <w:lsdException w:name="heading 1" w:uiPriority="9" w:qFormat="1"/>
-    <w:lsdException w:name="heading 2" w:semiHidden="1" w:uiPriority="9" w:unhideWhenUsed="1" w:qFormat="1"/>
-    <w:lsdException w:name="heading 3" w:semiHidden="1" w:uiPriority="9" w:unhideWhenUsed="1" w:qFormat="1"/>
-    <w:lsdException w:name="heading 4" w:semiHidden="1" w:uiPriority="9" w:unhideWhenUsed="1" w:qFormat="1"/>
-    <w:lsdException w:name="heading 5" w:semiHidden="1" w:uiPriority="9" w:unhideWhenUsed="1" w:qFormat="1"/>
-    <w:lsdException w:name="heading 6" w:semiHidden="1" w:uiPriority="9" w:unhideWhenUsed="1" w:qFormat="1"/>
-    <w:lsdException w:name="heading 7" w:semiHidden="1" w:uiPriority="9" w:unhideWhenUsed="1" w:qFormat="1"/>
-    <w:lsdException w:name="heading 8" w:semiHidden="1" w:uiPriority="9" w:unhideWhenUsed="1" w:qFormat="1"/>
-    <w:lsdException w:name="heading 9" w:semiHidden="1" w:uiPriority="9" w:unhideWhenUsed="1" w:qFormat="1"/>
+    <w:lsdException w:name="heading 2" w:uiPriority="9" w:semiHidden="1" w:unhideWhenUsed="1" w:qFormat="1"/>
+    <w:lsdException w:name="heading 3" w:uiPriority="9" w:semiHidden="1" w:unhideWhenUsed="1" w:qFormat="1"/>
+    <w:lsdException w:name="heading 4" w:uiPriority="9" w:semiHidden="1" w:unhideWhenUsed="1" w:qFormat="1"/>
+    <w:lsdException w:name="heading 5" w:uiPriority="9" w:semiHidden="1" w:unhideWhenUsed="1" w:qFormat="1"/>
+    <w:lsdException w:name="heading 6" w:uiPriority="9" w:semiHidden="1" w:unhideWhenUsed="1" w:qFormat="1"/>
+    <w:lsdException w:name="heading 7" w:uiPriority="9" w:semiHidden="1" w:unhideWhenUsed="1" w:qFormat="1"/>
+    <w:lsdException w:name="heading 8" w:uiPriority="9" w:semiHidden="1" w:unhideWhenUsed="1" w:qFormat="1"/>
+    <w:lsdException w:name="heading 9" w:uiPriority="9" w:semiHidden="1" w:unhideWhenUsed="1" w:qFormat="1"/>
     <w:lsdException w:name="index 1" w:semiHidden="1" w:unhideWhenUsed="1"/>
     <w:lsdException w:name="index 2" w:semiHidden="1" w:unhideWhenUsed="1"/>
     <w:lsdException w:name="index 3" w:semiHidden="1" w:unhideWhenUsed="1"/>
@@ -3081,22 +4101,22 @@
     <w:lsdException w:name="index 7" w:semiHidden="1" w:unhideWhenUsed="1"/>
     <w:lsdException w:name="index 8" w:semiHidden="1" w:unhideWhenUsed="1"/>
     <w:lsdException w:name="index 9" w:semiHidden="1" w:unhideWhenUsed="1"/>
-    <w:lsdException w:name="toc 1" w:semiHidden="1" w:uiPriority="39" w:unhideWhenUsed="1"/>
-    <w:lsdException w:name="toc 2" w:semiHidden="1" w:uiPriority="39" w:unhideWhenUsed="1"/>
-    <w:lsdException w:name="toc 3" w:semiHidden="1" w:uiPriority="39" w:unhideWhenUsed="1"/>
-    <w:lsdException w:name="toc 4" w:semiHidden="1" w:uiPriority="39" w:unhideWhenUsed="1"/>
-    <w:lsdException w:name="toc 5" w:semiHidden="1" w:uiPriority="39" w:unhideWhenUsed="1"/>
-    <w:lsdException w:name="toc 6" w:semiHidden="1" w:uiPriority="39" w:unhideWhenUsed="1"/>
-    <w:lsdException w:name="toc 7" w:semiHidden="1" w:uiPriority="39" w:unhideWhenUsed="1"/>
-    <w:lsdException w:name="toc 8" w:semiHidden="1" w:uiPriority="39" w:unhideWhenUsed="1"/>
-    <w:lsdException w:name="toc 9" w:semiHidden="1" w:uiPriority="39" w:unhideWhenUsed="1"/>
+    <w:lsdException w:name="toc 1" w:uiPriority="39" w:semiHidden="1" w:unhideWhenUsed="1"/>
+    <w:lsdException w:name="toc 2" w:uiPriority="39" w:semiHidden="1" w:unhideWhenUsed="1"/>
+    <w:lsdException w:name="toc 3" w:uiPriority="39" w:semiHidden="1" w:unhideWhenUsed="1"/>
+    <w:lsdException w:name="toc 4" w:uiPriority="39" w:semiHidden="1" w:unhideWhenUsed="1"/>
+    <w:lsdException w:name="toc 5" w:uiPriority="39" w:semiHidden="1" w:unhideWhenUsed="1"/>
+    <w:lsdException w:name="toc 6" w:uiPriority="39" w:semiHidden="1" w:unhideWhenUsed="1"/>
+    <w:lsdException w:name="toc 7" w:uiPriority="39" w:semiHidden="1" w:unhideWhenUsed="1"/>
+    <w:lsdException w:name="toc 8" w:uiPriority="39" w:semiHidden="1" w:unhideWhenUsed="1"/>
+    <w:lsdException w:name="toc 9" w:uiPriority="39" w:semiHidden="1" w:unhideWhenUsed="1"/>
     <w:lsdException w:name="Normal Indent" w:semiHidden="1" w:unhideWhenUsed="1"/>
     <w:lsdException w:name="footnote text" w:semiHidden="1" w:unhideWhenUsed="1"/>
     <w:lsdException w:name="annotation text" w:semiHidden="1" w:unhideWhenUsed="1"/>
     <w:lsdException w:name="header" w:semiHidden="1" w:unhideWhenUsed="1"/>
     <w:lsdException w:name="footer" w:semiHidden="1" w:unhideWhenUsed="1"/>
     <w:lsdException w:name="index heading" w:semiHidden="1" w:unhideWhenUsed="1"/>
-    <w:lsdException w:name="caption" w:semiHidden="1" w:uiPriority="35" w:unhideWhenUsed="1" w:qFormat="1"/>
+    <w:lsdException w:name="caption" w:uiPriority="35" w:semiHidden="1" w:unhideWhenUsed="1" w:qFormat="1"/>
     <w:lsdException w:name="table of figures" w:semiHidden="1" w:unhideWhenUsed="1"/>
     <w:lsdException w:name="envelope address" w:semiHidden="1" w:unhideWhenUsed="1"/>
     <w:lsdException w:name="envelope return" w:semiHidden="1" w:unhideWhenUsed="1"/>
@@ -3127,7 +4147,7 @@
     <w:lsdException w:name="Title" w:uiPriority="10" w:qFormat="1"/>
     <w:lsdException w:name="Closing" w:semiHidden="1" w:unhideWhenUsed="1"/>
     <w:lsdException w:name="Signature" w:semiHidden="1" w:unhideWhenUsed="1"/>
-    <w:lsdException w:name="Default Paragraph Font" w:semiHidden="1" w:uiPriority="1" w:unhideWhenUsed="1"/>
+    <w:lsdException w:name="Default Paragraph Font" w:uiPriority="1" w:semiHidden="1" w:unhideWhenUsed="1"/>
     <w:lsdException w:name="Body Text" w:semiHidden="1" w:unhideWhenUsed="1"/>
     <w:lsdException w:name="Body Text Indent" w:semiHidden="1" w:unhideWhenUsed="1"/>
     <w:lsdException w:name="List Continue" w:semiHidden="1" w:unhideWhenUsed="1"/>
@@ -3327,8 +4347,8 @@
     <w:lsdException w:name="Subtle Reference" w:uiPriority="31" w:qFormat="1"/>
     <w:lsdException w:name="Intense Reference" w:uiPriority="32" w:qFormat="1"/>
     <w:lsdException w:name="Book Title" w:uiPriority="33" w:qFormat="1"/>
-    <w:lsdException w:name="Bibliography" w:semiHidden="1" w:uiPriority="37" w:unhideWhenUsed="1"/>
-    <w:lsdException w:name="TOC Heading" w:semiHidden="1" w:uiPriority="39" w:unhideWhenUsed="1" w:qFormat="1"/>
+    <w:lsdException w:name="Bibliography" w:uiPriority="37" w:semiHidden="1" w:unhideWhenUsed="1"/>
+    <w:lsdException w:name="TOC Heading" w:uiPriority="39" w:semiHidden="1" w:unhideWhenUsed="1" w:qFormat="1"/>
     <w:lsdException w:name="Plain Table 1" w:uiPriority="41"/>
     <w:lsdException w:name="Plain Table 2" w:uiPriority="42"/>
     <w:lsdException w:name="Plain Table 3" w:uiPriority="43"/>
@@ -3439,17 +4459,17 @@
     <w:lsdException w:name="Unresolved Mention" w:semiHidden="1" w:unhideWhenUsed="1"/>
     <w:lsdException w:name="Smart Link" w:semiHidden="1" w:unhideWhenUsed="1"/>
   </w:latentStyles>
-  <w:style w:type="paragraph" w:default="1" w:styleId="Normal">
+  <w:style w:type="paragraph" w:styleId="Normal" w:default="1">
     <w:name w:val="Normal"/>
     <w:qFormat/>
   </w:style>
-  <w:style w:type="character" w:default="1" w:styleId="Fontepargpadro">
+  <w:style w:type="character" w:styleId="Fontepargpadro" w:default="1">
     <w:name w:val="Default Paragraph Font"/>
     <w:uiPriority w:val="1"/>
     <w:semiHidden/>
     <w:unhideWhenUsed/>
   </w:style>
-  <w:style w:type="table" w:default="1" w:styleId="Tabelanormal">
+  <w:style w:type="table" w:styleId="Tabelanormal" w:default="1">
     <w:name w:val="Normal Table"/>
     <w:uiPriority w:val="99"/>
     <w:semiHidden/>
@@ -3464,7 +4484,7 @@
       </w:tblCellMar>
     </w:tblPr>
   </w:style>
-  <w:style w:type="numbering" w:default="1" w:styleId="Semlista">
+  <w:style w:type="numbering" w:styleId="Semlista" w:default="1">
     <w:name w:val="No List"/>
     <w:uiPriority w:val="99"/>
     <w:semiHidden/>
@@ -3485,7 +4505,7 @@
       <w:spacing w:after="0" w:line="240" w:lineRule="auto"/>
     </w:pPr>
   </w:style>
-  <w:style w:type="character" w:customStyle="1" w:styleId="CabealhoChar">
+  <w:style w:type="character" w:styleId="CabealhoChar" w:customStyle="1">
     <w:name w:val="Cabeçalho Char"/>
     <w:basedOn w:val="Fontepargpadro"/>
     <w:link w:val="Cabealho"/>
@@ -3507,7 +4527,7 @@
       <w:spacing w:after="0" w:line="240" w:lineRule="auto"/>
     </w:pPr>
   </w:style>
-  <w:style w:type="character" w:customStyle="1" w:styleId="RodapChar">
+  <w:style w:type="character" w:styleId="RodapChar" w:customStyle="1">
     <w:name w:val="Rodapé Char"/>
     <w:basedOn w:val="Fontepargpadro"/>
     <w:link w:val="Rodap"/>
@@ -3523,19 +4543,19 @@
       <w:spacing w:after="0" w:line="240" w:lineRule="auto"/>
     </w:pPr>
     <w:rPr>
-      <w:rFonts w:ascii="Times New Roman" w:eastAsia="Times New Roman" w:hAnsi="Times New Roman" w:cs="Times New Roman"/>
+      <w:rFonts w:ascii="Times New Roman" w:hAnsi="Times New Roman" w:eastAsia="Times New Roman" w:cs="Times New Roman"/>
       <w:sz w:val="20"/>
       <w:szCs w:val="20"/>
       <w:lang w:eastAsia="pt-BR"/>
     </w:rPr>
     <w:tblPr>
       <w:tblBorders>
-        <w:top w:val="single" w:sz="4" w:space="0" w:color="auto"/>
-        <w:left w:val="single" w:sz="4" w:space="0" w:color="auto"/>
-        <w:bottom w:val="single" w:sz="4" w:space="0" w:color="auto"/>
-        <w:right w:val="single" w:sz="4" w:space="0" w:color="auto"/>
-        <w:insideH w:val="single" w:sz="4" w:space="0" w:color="auto"/>
-        <w:insideV w:val="single" w:sz="4" w:space="0" w:color="auto"/>
+        <w:top w:val="single" w:color="auto" w:sz="4" w:space="0"/>
+        <w:left w:val="single" w:color="auto" w:sz="4" w:space="0"/>
+        <w:bottom w:val="single" w:color="auto" w:sz="4" w:space="0"/>
+        <w:right w:val="single" w:color="auto" w:sz="4" w:space="0"/>
+        <w:insideH w:val="single" w:color="auto" w:sz="4" w:space="0"/>
+        <w:insideV w:val="single" w:color="auto" w:sz="4" w:space="0"/>
       </w:tblBorders>
     </w:tblPr>
   </w:style>
@@ -3556,7 +4576,7 @@
       <w:szCs w:val="18"/>
     </w:rPr>
   </w:style>
-  <w:style w:type="character" w:customStyle="1" w:styleId="TextodebaloChar">
+  <w:style w:type="character" w:styleId="TextodebaloChar" w:customStyle="1">
     <w:name w:val="Texto de balão Char"/>
     <w:basedOn w:val="Fontepargpadro"/>
     <w:link w:val="Textodebalo"/>

</xml_diff>

<commit_message>
feat: add Models enum for document templates and update ListaPresenca to use it
</commit_message>
<xml_diff>
--- a/public/templates/lista-meio-periodo.docx
+++ b/public/templates/lista-meio-periodo.docx
@@ -45,15 +45,17 @@
                 <w:b/>
                 <w:bCs/>
                 <w:color w:val="FFFFFF" w:themeColor="background1"/>
-                <w:lang w:eastAsia="pt-BR"/>
-              </w:rPr>
-            </w:pPr>
-            <w:r>
-              <w:rPr>
-                <w:rFonts w:ascii="Arial" w:eastAsia="Times New Roman" w:hAnsi="Arial" w:cs="Arial"/>
-                <w:b/>
-                <w:bCs/>
-                <w:color w:val="FFFFFF" w:themeColor="background1"/>
+                <w:u w:val="single"/>
+                <w:lang w:eastAsia="pt-BR"/>
+              </w:rPr>
+            </w:pPr>
+            <w:r>
+              <w:rPr>
+                <w:rFonts w:ascii="Arial" w:eastAsia="Times New Roman" w:hAnsi="Arial" w:cs="Arial"/>
+                <w:b/>
+                <w:bCs/>
+                <w:color w:val="FFFFFF" w:themeColor="background1"/>
+                <w:u w:val="single"/>
                 <w:lang w:eastAsia="pt-BR"/>
               </w:rPr>
               <w:t xml:space="preserve"> </w:t>
@@ -64,6 +66,7 @@
                 <w:b/>
                 <w:bCs/>
                 <w:color w:val="FFFFFF" w:themeColor="background1"/>
+                <w:u w:val="single"/>
                 <w:lang w:eastAsia="pt-BR"/>
               </w:rPr>
               <w:t>N.</w:t>
@@ -91,15 +94,17 @@
                 <w:b/>
                 <w:bCs/>
                 <w:color w:val="FFFFFF" w:themeColor="background1"/>
-                <w:lang w:eastAsia="pt-BR"/>
-              </w:rPr>
-            </w:pPr>
-            <w:r>
-              <w:rPr>
-                <w:rFonts w:ascii="Arial" w:eastAsia="Times New Roman" w:hAnsi="Arial" w:cs="Arial"/>
-                <w:b/>
-                <w:bCs/>
-                <w:color w:val="FFFFFF" w:themeColor="background1"/>
+                <w:u w:val="single"/>
+                <w:lang w:eastAsia="pt-BR"/>
+              </w:rPr>
+            </w:pPr>
+            <w:r>
+              <w:rPr>
+                <w:rFonts w:ascii="Arial" w:eastAsia="Times New Roman" w:hAnsi="Arial" w:cs="Arial"/>
+                <w:b/>
+                <w:bCs/>
+                <w:color w:val="FFFFFF" w:themeColor="background1"/>
+                <w:u w:val="single"/>
                 <w:lang w:eastAsia="pt-BR"/>
               </w:rPr>
               <w:t>PARTICIPANTE</w:t>
@@ -128,15 +133,17 @@
                 <w:b/>
                 <w:bCs/>
                 <w:color w:val="FFFFFF" w:themeColor="background1"/>
-                <w:lang w:eastAsia="pt-BR"/>
-              </w:rPr>
-            </w:pPr>
-            <w:r>
-              <w:rPr>
-                <w:rFonts w:ascii="Arial" w:eastAsia="Times New Roman" w:hAnsi="Arial" w:cs="Arial"/>
-                <w:b/>
-                <w:bCs/>
-                <w:color w:val="FFFFFF" w:themeColor="background1"/>
+                <w:u w:val="single"/>
+                <w:lang w:eastAsia="pt-BR"/>
+              </w:rPr>
+            </w:pPr>
+            <w:r>
+              <w:rPr>
+                <w:rFonts w:ascii="Arial" w:eastAsia="Times New Roman" w:hAnsi="Arial" w:cs="Arial"/>
+                <w:b/>
+                <w:bCs/>
+                <w:color w:val="FFFFFF" w:themeColor="background1"/>
+                <w:u w:val="single"/>
                 <w:lang w:eastAsia="pt-BR"/>
               </w:rPr>
               <w:t>EMPRESA</w:t>
@@ -151,15 +158,17 @@
                 <w:b/>
                 <w:bCs/>
                 <w:color w:val="FFFFFF" w:themeColor="background1"/>
-                <w:lang w:eastAsia="pt-BR"/>
-              </w:rPr>
-            </w:pPr>
-            <w:r>
-              <w:rPr>
-                <w:rFonts w:ascii="Arial" w:eastAsia="Times New Roman" w:hAnsi="Arial" w:cs="Arial"/>
-                <w:b/>
-                <w:bCs/>
-                <w:color w:val="FFFFFF" w:themeColor="background1"/>
+                <w:u w:val="single"/>
+                <w:lang w:eastAsia="pt-BR"/>
+              </w:rPr>
+            </w:pPr>
+            <w:r>
+              <w:rPr>
+                <w:rFonts w:ascii="Arial" w:eastAsia="Times New Roman" w:hAnsi="Arial" w:cs="Arial"/>
+                <w:b/>
+                <w:bCs/>
+                <w:color w:val="FFFFFF" w:themeColor="background1"/>
+                <w:u w:val="single"/>
                 <w:lang w:eastAsia="pt-BR"/>
               </w:rPr>
               <w:t>CONTRATANTE</w:t>
@@ -189,15 +198,17 @@
                 <w:b/>
                 <w:bCs/>
                 <w:color w:val="FFFFFF" w:themeColor="background1"/>
-                <w:lang w:eastAsia="pt-BR"/>
-              </w:rPr>
-            </w:pPr>
-            <w:r>
-              <w:rPr>
-                <w:rFonts w:ascii="Arial" w:eastAsia="Times New Roman" w:hAnsi="Arial" w:cs="Arial"/>
-                <w:b/>
-                <w:bCs/>
-                <w:color w:val="FFFFFF" w:themeColor="background1"/>
+                <w:u w:val="single"/>
+                <w:lang w:eastAsia="pt-BR"/>
+              </w:rPr>
+            </w:pPr>
+            <w:r>
+              <w:rPr>
+                <w:rFonts w:ascii="Arial" w:eastAsia="Times New Roman" w:hAnsi="Arial" w:cs="Arial"/>
+                <w:b/>
+                <w:bCs/>
+                <w:color w:val="FFFFFF" w:themeColor="background1"/>
+                <w:u w:val="single"/>
                 <w:lang w:eastAsia="pt-BR"/>
               </w:rPr>
               <w:t>ASSINATURA</w:t>
@@ -423,15 +434,19 @@
               <w:jc w:val="center"/>
               <w:rPr>
                 <w:rFonts w:ascii="Arial" w:hAnsi="Arial" w:cs="Arial"/>
-                <w:color w:val="FF0000"/>
-              </w:rPr>
-            </w:pPr>
-            <w:r>
-              <w:rPr>
-                <w:rFonts w:ascii="Arial" w:hAnsi="Arial" w:cs="Arial"/>
-                <w:color w:val="FF0000"/>
-              </w:rPr>
-              <w:t xml:space="preserve">NOME DA EMPRESA </w:t>
+              </w:rPr>
+            </w:pPr>
+            <w:r>
+              <w:rPr>
+                <w:rFonts w:ascii="Arial" w:hAnsi="Arial" w:cs="Arial"/>
+              </w:rPr>
+              <w:t>[nome_empresa]</w:t>
+            </w:r>
+            <w:r>
+              <w:rPr>
+                <w:rFonts w:ascii="Arial" w:hAnsi="Arial" w:cs="Arial"/>
+              </w:rPr>
+              <w:t xml:space="preserve"> </w:t>
             </w:r>
           </w:p>
           <w:p>
@@ -460,9 +475,8 @@
             <w:r>
               <w:rPr>
                 <w:rFonts w:ascii="Arial" w:hAnsi="Arial" w:cs="Arial"/>
-                <w:color w:val="FF0000"/>
-              </w:rPr>
-              <w:t>XX.XXX.XXX/XX-XX</w:t>
+              </w:rPr>
+              <w:t>[cnpj]</w:t>
             </w:r>
           </w:p>
         </w:tc>
@@ -1268,7 +1282,14 @@
                 <w:rFonts w:ascii="Arial" w:hAnsi="Arial" w:cs="Arial"/>
                 <w:b/>
               </w:rPr>
-              <w:t>01</w:t>
+              <w:t>0</w:t>
+            </w:r>
+            <w:r>
+              <w:rPr>
+                <w:rFonts w:ascii="Arial" w:hAnsi="Arial" w:cs="Arial"/>
+                <w:b/>
+              </w:rPr>
+              <w:t>6</w:t>
             </w:r>
           </w:p>
         </w:tc>
@@ -1311,46 +1332,37 @@
               <w:jc w:val="center"/>
               <w:rPr>
                 <w:rFonts w:ascii="Arial" w:hAnsi="Arial" w:cs="Arial"/>
-                <w:color w:val="FF0000"/>
-              </w:rPr>
-            </w:pPr>
-            <w:r>
-              <w:rPr>
-                <w:rFonts w:ascii="Arial" w:hAnsi="Arial" w:cs="Arial"/>
-                <w:color w:val="FF0000"/>
-              </w:rPr>
-              <w:t xml:space="preserve">NOME DA EMPRESA </w:t>
-            </w:r>
-          </w:p>
-          <w:p>
-            <w:pPr>
-              <w:spacing w:after="0" w:line="240" w:lineRule="auto"/>
-              <w:jc w:val="center"/>
-              <w:rPr>
-                <w:rFonts w:ascii="Arial" w:hAnsi="Arial" w:cs="Arial"/>
-              </w:rPr>
-            </w:pPr>
-          </w:p>
-          <w:p>
-            <w:pPr>
-              <w:spacing w:after="0" w:line="240" w:lineRule="auto"/>
-              <w:jc w:val="center"/>
-              <w:rPr>
-                <w:rFonts w:ascii="Arial" w:hAnsi="Arial" w:cs="Arial"/>
-              </w:rPr>
-            </w:pPr>
-            <w:r>
-              <w:rPr>
-                <w:rFonts w:ascii="Arial" w:hAnsi="Arial" w:cs="Arial"/>
-              </w:rPr>
-              <w:t xml:space="preserve">CNPJ: </w:t>
-            </w:r>
-            <w:r>
-              <w:rPr>
-                <w:rFonts w:ascii="Arial" w:hAnsi="Arial" w:cs="Arial"/>
-                <w:color w:val="FF0000"/>
-              </w:rPr>
-              <w:t>XX.XXX.XXX/XX-XX</w:t>
+              </w:rPr>
+            </w:pPr>
+            <w:r>
+              <w:rPr>
+                <w:rFonts w:ascii="Arial" w:hAnsi="Arial" w:cs="Arial"/>
+              </w:rPr>
+              <w:t xml:space="preserve">[nome_empresa] </w:t>
+            </w:r>
+          </w:p>
+          <w:p>
+            <w:pPr>
+              <w:spacing w:after="0" w:line="240" w:lineRule="auto"/>
+              <w:jc w:val="center"/>
+              <w:rPr>
+                <w:rFonts w:ascii="Arial" w:hAnsi="Arial" w:cs="Arial"/>
+              </w:rPr>
+            </w:pPr>
+          </w:p>
+          <w:p>
+            <w:pPr>
+              <w:spacing w:after="0" w:line="240" w:lineRule="auto"/>
+              <w:jc w:val="center"/>
+              <w:rPr>
+                <w:rFonts w:ascii="Arial" w:hAnsi="Arial" w:cs="Arial"/>
+              </w:rPr>
+            </w:pPr>
+            <w:r>
+              <w:rPr>
+                <w:rFonts w:ascii="Arial" w:hAnsi="Arial" w:cs="Arial"/>
+              </w:rPr>
+              <w:t>CNPJ: [cnpj]</w:t>
             </w:r>
           </w:p>
         </w:tc>
@@ -1412,7 +1424,14 @@
                 <w:rFonts w:ascii="Arial" w:hAnsi="Arial" w:cs="Arial"/>
                 <w:b/>
               </w:rPr>
-              <w:t>02</w:t>
+              <w:t>0</w:t>
+            </w:r>
+            <w:r>
+              <w:rPr>
+                <w:rFonts w:ascii="Arial" w:hAnsi="Arial" w:cs="Arial"/>
+                <w:b/>
+              </w:rPr>
+              <w:t>7</w:t>
             </w:r>
           </w:p>
         </w:tc>
@@ -1517,7 +1536,14 @@
                 <w:rFonts w:ascii="Arial" w:hAnsi="Arial" w:cs="Arial"/>
                 <w:b/>
               </w:rPr>
-              <w:t>03</w:t>
+              <w:t>0</w:t>
+            </w:r>
+            <w:r>
+              <w:rPr>
+                <w:rFonts w:ascii="Arial" w:hAnsi="Arial" w:cs="Arial"/>
+                <w:b/>
+              </w:rPr>
+              <w:t>8</w:t>
             </w:r>
           </w:p>
         </w:tc>
@@ -1622,7 +1648,14 @@
                 <w:rFonts w:ascii="Arial" w:hAnsi="Arial" w:cs="Arial"/>
                 <w:b/>
               </w:rPr>
-              <w:t>04</w:t>
+              <w:t>0</w:t>
+            </w:r>
+            <w:r>
+              <w:rPr>
+                <w:rFonts w:ascii="Arial" w:hAnsi="Arial" w:cs="Arial"/>
+                <w:b/>
+              </w:rPr>
+              <w:t>9</w:t>
             </w:r>
           </w:p>
         </w:tc>
@@ -1727,7 +1760,7 @@
                 <w:rFonts w:ascii="Arial" w:hAnsi="Arial" w:cs="Arial"/>
                 <w:b/>
               </w:rPr>
-              <w:t>05</w:t>
+              <w:t>10</w:t>
             </w:r>
           </w:p>
         </w:tc>
@@ -2156,7 +2189,14 @@
                 <w:rFonts w:ascii="Arial" w:hAnsi="Arial" w:cs="Arial"/>
                 <w:b/>
               </w:rPr>
-              <w:t>01</w:t>
+              <w:t>1</w:t>
+            </w:r>
+            <w:r>
+              <w:rPr>
+                <w:rFonts w:ascii="Arial" w:hAnsi="Arial" w:cs="Arial"/>
+                <w:b/>
+              </w:rPr>
+              <w:t>1</w:t>
             </w:r>
           </w:p>
         </w:tc>
@@ -2199,46 +2239,37 @@
               <w:jc w:val="center"/>
               <w:rPr>
                 <w:rFonts w:ascii="Arial" w:hAnsi="Arial" w:cs="Arial"/>
-                <w:color w:val="FF0000"/>
-              </w:rPr>
-            </w:pPr>
-            <w:r>
-              <w:rPr>
-                <w:rFonts w:ascii="Arial" w:hAnsi="Arial" w:cs="Arial"/>
-                <w:color w:val="FF0000"/>
-              </w:rPr>
-              <w:t xml:space="preserve">NOME DA EMPRESA </w:t>
-            </w:r>
-          </w:p>
-          <w:p>
-            <w:pPr>
-              <w:spacing w:after="0" w:line="240" w:lineRule="auto"/>
-              <w:jc w:val="center"/>
-              <w:rPr>
-                <w:rFonts w:ascii="Arial" w:hAnsi="Arial" w:cs="Arial"/>
-              </w:rPr>
-            </w:pPr>
-          </w:p>
-          <w:p>
-            <w:pPr>
-              <w:spacing w:after="0" w:line="240" w:lineRule="auto"/>
-              <w:jc w:val="center"/>
-              <w:rPr>
-                <w:rFonts w:ascii="Arial" w:hAnsi="Arial" w:cs="Arial"/>
-              </w:rPr>
-            </w:pPr>
-            <w:r>
-              <w:rPr>
-                <w:rFonts w:ascii="Arial" w:hAnsi="Arial" w:cs="Arial"/>
-              </w:rPr>
-              <w:t xml:space="preserve">CNPJ: </w:t>
-            </w:r>
-            <w:r>
-              <w:rPr>
-                <w:rFonts w:ascii="Arial" w:hAnsi="Arial" w:cs="Arial"/>
-                <w:color w:val="FF0000"/>
-              </w:rPr>
-              <w:t>XX.XXX.XXX/XX-XX</w:t>
+              </w:rPr>
+            </w:pPr>
+            <w:r>
+              <w:rPr>
+                <w:rFonts w:ascii="Arial" w:hAnsi="Arial" w:cs="Arial"/>
+              </w:rPr>
+              <w:t xml:space="preserve">[nome_empresa] </w:t>
+            </w:r>
+          </w:p>
+          <w:p>
+            <w:pPr>
+              <w:spacing w:after="0" w:line="240" w:lineRule="auto"/>
+              <w:jc w:val="center"/>
+              <w:rPr>
+                <w:rFonts w:ascii="Arial" w:hAnsi="Arial" w:cs="Arial"/>
+              </w:rPr>
+            </w:pPr>
+          </w:p>
+          <w:p>
+            <w:pPr>
+              <w:spacing w:after="0" w:line="240" w:lineRule="auto"/>
+              <w:jc w:val="center"/>
+              <w:rPr>
+                <w:rFonts w:ascii="Arial" w:hAnsi="Arial" w:cs="Arial"/>
+              </w:rPr>
+            </w:pPr>
+            <w:r>
+              <w:rPr>
+                <w:rFonts w:ascii="Arial" w:hAnsi="Arial" w:cs="Arial"/>
+              </w:rPr>
+              <w:t>CNPJ: [cnpj]</w:t>
             </w:r>
           </w:p>
         </w:tc>
@@ -2300,7 +2331,14 @@
                 <w:rFonts w:ascii="Arial" w:hAnsi="Arial" w:cs="Arial"/>
                 <w:b/>
               </w:rPr>
-              <w:t>02</w:t>
+              <w:t>1</w:t>
+            </w:r>
+            <w:r>
+              <w:rPr>
+                <w:rFonts w:ascii="Arial" w:hAnsi="Arial" w:cs="Arial"/>
+                <w:b/>
+              </w:rPr>
+              <w:t>2</w:t>
             </w:r>
           </w:p>
         </w:tc>
@@ -2405,7 +2443,14 @@
                 <w:rFonts w:ascii="Arial" w:hAnsi="Arial" w:cs="Arial"/>
                 <w:b/>
               </w:rPr>
-              <w:t>03</w:t>
+              <w:t>1</w:t>
+            </w:r>
+            <w:r>
+              <w:rPr>
+                <w:rFonts w:ascii="Arial" w:hAnsi="Arial" w:cs="Arial"/>
+                <w:b/>
+              </w:rPr>
+              <w:t>3</w:t>
             </w:r>
           </w:p>
         </w:tc>
@@ -2510,7 +2555,14 @@
                 <w:rFonts w:ascii="Arial" w:hAnsi="Arial" w:cs="Arial"/>
                 <w:b/>
               </w:rPr>
-              <w:t>04</w:t>
+              <w:t>1</w:t>
+            </w:r>
+            <w:r>
+              <w:rPr>
+                <w:rFonts w:ascii="Arial" w:hAnsi="Arial" w:cs="Arial"/>
+                <w:b/>
+              </w:rPr>
+              <w:t>4</w:t>
             </w:r>
           </w:p>
         </w:tc>
@@ -2615,7 +2667,14 @@
                 <w:rFonts w:ascii="Arial" w:hAnsi="Arial" w:cs="Arial"/>
                 <w:b/>
               </w:rPr>
-              <w:t>05</w:t>
+              <w:t>1</w:t>
+            </w:r>
+            <w:r>
+              <w:rPr>
+                <w:rFonts w:ascii="Arial" w:hAnsi="Arial" w:cs="Arial"/>
+                <w:b/>
+              </w:rPr>
+              <w:t>5</w:t>
             </w:r>
           </w:p>
         </w:tc>
@@ -3044,7 +3103,7 @@
                 <w:rFonts w:ascii="Arial" w:hAnsi="Arial" w:cs="Arial"/>
                 <w:b/>
               </w:rPr>
-              <w:t>01</w:t>
+              <w:t>16</w:t>
             </w:r>
           </w:p>
         </w:tc>
@@ -3087,46 +3146,37 @@
               <w:jc w:val="center"/>
               <w:rPr>
                 <w:rFonts w:ascii="Arial" w:hAnsi="Arial" w:cs="Arial"/>
-                <w:color w:val="FF0000"/>
-              </w:rPr>
-            </w:pPr>
-            <w:r>
-              <w:rPr>
-                <w:rFonts w:ascii="Arial" w:hAnsi="Arial" w:cs="Arial"/>
-                <w:color w:val="FF0000"/>
-              </w:rPr>
-              <w:t xml:space="preserve">NOME DA EMPRESA </w:t>
-            </w:r>
-          </w:p>
-          <w:p>
-            <w:pPr>
-              <w:spacing w:after="0" w:line="240" w:lineRule="auto"/>
-              <w:jc w:val="center"/>
-              <w:rPr>
-                <w:rFonts w:ascii="Arial" w:hAnsi="Arial" w:cs="Arial"/>
-              </w:rPr>
-            </w:pPr>
-          </w:p>
-          <w:p>
-            <w:pPr>
-              <w:spacing w:after="0" w:line="240" w:lineRule="auto"/>
-              <w:jc w:val="center"/>
-              <w:rPr>
-                <w:rFonts w:ascii="Arial" w:hAnsi="Arial" w:cs="Arial"/>
-              </w:rPr>
-            </w:pPr>
-            <w:r>
-              <w:rPr>
-                <w:rFonts w:ascii="Arial" w:hAnsi="Arial" w:cs="Arial"/>
-              </w:rPr>
-              <w:t xml:space="preserve">CNPJ: </w:t>
-            </w:r>
-            <w:r>
-              <w:rPr>
-                <w:rFonts w:ascii="Arial" w:hAnsi="Arial" w:cs="Arial"/>
-                <w:color w:val="FF0000"/>
-              </w:rPr>
-              <w:t>XX.XXX.XXX/XX-XX</w:t>
+              </w:rPr>
+            </w:pPr>
+            <w:r>
+              <w:rPr>
+                <w:rFonts w:ascii="Arial" w:hAnsi="Arial" w:cs="Arial"/>
+              </w:rPr>
+              <w:t xml:space="preserve">[nome_empresa] </w:t>
+            </w:r>
+          </w:p>
+          <w:p>
+            <w:pPr>
+              <w:spacing w:after="0" w:line="240" w:lineRule="auto"/>
+              <w:jc w:val="center"/>
+              <w:rPr>
+                <w:rFonts w:ascii="Arial" w:hAnsi="Arial" w:cs="Arial"/>
+              </w:rPr>
+            </w:pPr>
+          </w:p>
+          <w:p>
+            <w:pPr>
+              <w:spacing w:after="0" w:line="240" w:lineRule="auto"/>
+              <w:jc w:val="center"/>
+              <w:rPr>
+                <w:rFonts w:ascii="Arial" w:hAnsi="Arial" w:cs="Arial"/>
+              </w:rPr>
+            </w:pPr>
+            <w:r>
+              <w:rPr>
+                <w:rFonts w:ascii="Arial" w:hAnsi="Arial" w:cs="Arial"/>
+              </w:rPr>
+              <w:t>CNPJ: [cnpj]</w:t>
             </w:r>
           </w:p>
         </w:tc>
@@ -3188,7 +3238,7 @@
                 <w:rFonts w:ascii="Arial" w:hAnsi="Arial" w:cs="Arial"/>
                 <w:b/>
               </w:rPr>
-              <w:t>02</w:t>
+              <w:t>17</w:t>
             </w:r>
           </w:p>
         </w:tc>
@@ -3293,7 +3343,7 @@
                 <w:rFonts w:ascii="Arial" w:hAnsi="Arial" w:cs="Arial"/>
                 <w:b/>
               </w:rPr>
-              <w:t>03</w:t>
+              <w:t>18</w:t>
             </w:r>
           </w:p>
         </w:tc>
@@ -3398,7 +3448,7 @@
                 <w:rFonts w:ascii="Arial" w:hAnsi="Arial" w:cs="Arial"/>
                 <w:b/>
               </w:rPr>
-              <w:t>04</w:t>
+              <w:t>19</w:t>
             </w:r>
           </w:p>
         </w:tc>
@@ -3503,7 +3553,7 @@
                 <w:rFonts w:ascii="Arial" w:hAnsi="Arial" w:cs="Arial"/>
                 <w:b/>
               </w:rPr>
-              <w:t>05</w:t>
+              <w:t>20</w:t>
             </w:r>
           </w:p>
         </w:tc>
@@ -3932,7 +3982,14 @@
                 <w:rFonts w:ascii="Arial" w:hAnsi="Arial" w:cs="Arial"/>
                 <w:b/>
               </w:rPr>
-              <w:t>01</w:t>
+              <w:t>2</w:t>
+            </w:r>
+            <w:r>
+              <w:rPr>
+                <w:rFonts w:ascii="Arial" w:hAnsi="Arial" w:cs="Arial"/>
+                <w:b/>
+              </w:rPr>
+              <w:t>1</w:t>
             </w:r>
           </w:p>
         </w:tc>
@@ -3975,46 +4032,37 @@
               <w:jc w:val="center"/>
               <w:rPr>
                 <w:rFonts w:ascii="Arial" w:hAnsi="Arial" w:cs="Arial"/>
-                <w:color w:val="FF0000"/>
-              </w:rPr>
-            </w:pPr>
-            <w:r>
-              <w:rPr>
-                <w:rFonts w:ascii="Arial" w:hAnsi="Arial" w:cs="Arial"/>
-                <w:color w:val="FF0000"/>
-              </w:rPr>
-              <w:t xml:space="preserve">NOME DA EMPRESA </w:t>
-            </w:r>
-          </w:p>
-          <w:p>
-            <w:pPr>
-              <w:spacing w:after="0" w:line="240" w:lineRule="auto"/>
-              <w:jc w:val="center"/>
-              <w:rPr>
-                <w:rFonts w:ascii="Arial" w:hAnsi="Arial" w:cs="Arial"/>
-              </w:rPr>
-            </w:pPr>
-          </w:p>
-          <w:p>
-            <w:pPr>
-              <w:spacing w:after="0" w:line="240" w:lineRule="auto"/>
-              <w:jc w:val="center"/>
-              <w:rPr>
-                <w:rFonts w:ascii="Arial" w:hAnsi="Arial" w:cs="Arial"/>
-              </w:rPr>
-            </w:pPr>
-            <w:r>
-              <w:rPr>
-                <w:rFonts w:ascii="Arial" w:hAnsi="Arial" w:cs="Arial"/>
-              </w:rPr>
-              <w:t xml:space="preserve">CNPJ: </w:t>
-            </w:r>
-            <w:r>
-              <w:rPr>
-                <w:rFonts w:ascii="Arial" w:hAnsi="Arial" w:cs="Arial"/>
-                <w:color w:val="FF0000"/>
-              </w:rPr>
-              <w:t>XX.XXX.XXX/XX-XX</w:t>
+              </w:rPr>
+            </w:pPr>
+            <w:r>
+              <w:rPr>
+                <w:rFonts w:ascii="Arial" w:hAnsi="Arial" w:cs="Arial"/>
+              </w:rPr>
+              <w:t xml:space="preserve">[nome_empresa] </w:t>
+            </w:r>
+          </w:p>
+          <w:p>
+            <w:pPr>
+              <w:spacing w:after="0" w:line="240" w:lineRule="auto"/>
+              <w:jc w:val="center"/>
+              <w:rPr>
+                <w:rFonts w:ascii="Arial" w:hAnsi="Arial" w:cs="Arial"/>
+              </w:rPr>
+            </w:pPr>
+          </w:p>
+          <w:p>
+            <w:pPr>
+              <w:spacing w:after="0" w:line="240" w:lineRule="auto"/>
+              <w:jc w:val="center"/>
+              <w:rPr>
+                <w:rFonts w:ascii="Arial" w:hAnsi="Arial" w:cs="Arial"/>
+              </w:rPr>
+            </w:pPr>
+            <w:r>
+              <w:rPr>
+                <w:rFonts w:ascii="Arial" w:hAnsi="Arial" w:cs="Arial"/>
+              </w:rPr>
+              <w:t>CNPJ: [cnpj]</w:t>
             </w:r>
           </w:p>
         </w:tc>
@@ -4076,7 +4124,14 @@
                 <w:rFonts w:ascii="Arial" w:hAnsi="Arial" w:cs="Arial"/>
                 <w:b/>
               </w:rPr>
-              <w:t>02</w:t>
+              <w:t>2</w:t>
+            </w:r>
+            <w:r>
+              <w:rPr>
+                <w:rFonts w:ascii="Arial" w:hAnsi="Arial" w:cs="Arial"/>
+                <w:b/>
+              </w:rPr>
+              <w:t>2</w:t>
             </w:r>
           </w:p>
         </w:tc>
@@ -4181,7 +4236,14 @@
                 <w:rFonts w:ascii="Arial" w:hAnsi="Arial" w:cs="Arial"/>
                 <w:b/>
               </w:rPr>
-              <w:t>03</w:t>
+              <w:t>2</w:t>
+            </w:r>
+            <w:r>
+              <w:rPr>
+                <w:rFonts w:ascii="Arial" w:hAnsi="Arial" w:cs="Arial"/>
+                <w:b/>
+              </w:rPr>
+              <w:t>3</w:t>
             </w:r>
           </w:p>
         </w:tc>
@@ -4286,7 +4348,14 @@
                 <w:rFonts w:ascii="Arial" w:hAnsi="Arial" w:cs="Arial"/>
                 <w:b/>
               </w:rPr>
-              <w:t>04</w:t>
+              <w:t>2</w:t>
+            </w:r>
+            <w:r>
+              <w:rPr>
+                <w:rFonts w:ascii="Arial" w:hAnsi="Arial" w:cs="Arial"/>
+                <w:b/>
+              </w:rPr>
+              <w:t>4</w:t>
             </w:r>
           </w:p>
         </w:tc>
@@ -4391,7 +4460,14 @@
                 <w:rFonts w:ascii="Arial" w:hAnsi="Arial" w:cs="Arial"/>
                 <w:b/>
               </w:rPr>
-              <w:t>05</w:t>
+              <w:t>2</w:t>
+            </w:r>
+            <w:r>
+              <w:rPr>
+                <w:rFonts w:ascii="Arial" w:hAnsi="Arial" w:cs="Arial"/>
+                <w:b/>
+              </w:rPr>
+              <w:t>5</w:t>
             </w:r>
           </w:p>
         </w:tc>
@@ -4820,7 +4896,14 @@
                 <w:rFonts w:ascii="Arial" w:hAnsi="Arial" w:cs="Arial"/>
                 <w:b/>
               </w:rPr>
-              <w:t>01</w:t>
+              <w:t>2</w:t>
+            </w:r>
+            <w:r>
+              <w:rPr>
+                <w:rFonts w:ascii="Arial" w:hAnsi="Arial" w:cs="Arial"/>
+                <w:b/>
+              </w:rPr>
+              <w:t>6</w:t>
             </w:r>
           </w:p>
         </w:tc>
@@ -4863,46 +4946,37 @@
               <w:jc w:val="center"/>
               <w:rPr>
                 <w:rFonts w:ascii="Arial" w:hAnsi="Arial" w:cs="Arial"/>
-                <w:color w:val="FF0000"/>
-              </w:rPr>
-            </w:pPr>
-            <w:r>
-              <w:rPr>
-                <w:rFonts w:ascii="Arial" w:hAnsi="Arial" w:cs="Arial"/>
-                <w:color w:val="FF0000"/>
-              </w:rPr>
-              <w:t xml:space="preserve">NOME DA EMPRESA </w:t>
-            </w:r>
-          </w:p>
-          <w:p>
-            <w:pPr>
-              <w:spacing w:after="0" w:line="240" w:lineRule="auto"/>
-              <w:jc w:val="center"/>
-              <w:rPr>
-                <w:rFonts w:ascii="Arial" w:hAnsi="Arial" w:cs="Arial"/>
-              </w:rPr>
-            </w:pPr>
-          </w:p>
-          <w:p>
-            <w:pPr>
-              <w:spacing w:after="0" w:line="240" w:lineRule="auto"/>
-              <w:jc w:val="center"/>
-              <w:rPr>
-                <w:rFonts w:ascii="Arial" w:hAnsi="Arial" w:cs="Arial"/>
-              </w:rPr>
-            </w:pPr>
-            <w:r>
-              <w:rPr>
-                <w:rFonts w:ascii="Arial" w:hAnsi="Arial" w:cs="Arial"/>
-              </w:rPr>
-              <w:t xml:space="preserve">CNPJ: </w:t>
-            </w:r>
-            <w:r>
-              <w:rPr>
-                <w:rFonts w:ascii="Arial" w:hAnsi="Arial" w:cs="Arial"/>
-                <w:color w:val="FF0000"/>
-              </w:rPr>
-              <w:t>XX.XXX.XXX/XX-XX</w:t>
+              </w:rPr>
+            </w:pPr>
+            <w:r>
+              <w:rPr>
+                <w:rFonts w:ascii="Arial" w:hAnsi="Arial" w:cs="Arial"/>
+              </w:rPr>
+              <w:t xml:space="preserve">[nome_empresa] </w:t>
+            </w:r>
+          </w:p>
+          <w:p>
+            <w:pPr>
+              <w:spacing w:after="0" w:line="240" w:lineRule="auto"/>
+              <w:jc w:val="center"/>
+              <w:rPr>
+                <w:rFonts w:ascii="Arial" w:hAnsi="Arial" w:cs="Arial"/>
+              </w:rPr>
+            </w:pPr>
+          </w:p>
+          <w:p>
+            <w:pPr>
+              <w:spacing w:after="0" w:line="240" w:lineRule="auto"/>
+              <w:jc w:val="center"/>
+              <w:rPr>
+                <w:rFonts w:ascii="Arial" w:hAnsi="Arial" w:cs="Arial"/>
+              </w:rPr>
+            </w:pPr>
+            <w:r>
+              <w:rPr>
+                <w:rFonts w:ascii="Arial" w:hAnsi="Arial" w:cs="Arial"/>
+              </w:rPr>
+              <w:t>CNPJ: [cnpj]</w:t>
             </w:r>
           </w:p>
         </w:tc>
@@ -4964,7 +5038,14 @@
                 <w:rFonts w:ascii="Arial" w:hAnsi="Arial" w:cs="Arial"/>
                 <w:b/>
               </w:rPr>
-              <w:t>02</w:t>
+              <w:t>2</w:t>
+            </w:r>
+            <w:r>
+              <w:rPr>
+                <w:rFonts w:ascii="Arial" w:hAnsi="Arial" w:cs="Arial"/>
+                <w:b/>
+              </w:rPr>
+              <w:t>7</w:t>
             </w:r>
           </w:p>
         </w:tc>
@@ -5069,7 +5150,14 @@
                 <w:rFonts w:ascii="Arial" w:hAnsi="Arial" w:cs="Arial"/>
                 <w:b/>
               </w:rPr>
-              <w:t>03</w:t>
+              <w:t>2</w:t>
+            </w:r>
+            <w:r>
+              <w:rPr>
+                <w:rFonts w:ascii="Arial" w:hAnsi="Arial" w:cs="Arial"/>
+                <w:b/>
+              </w:rPr>
+              <w:t>8</w:t>
             </w:r>
           </w:p>
         </w:tc>
@@ -5174,7 +5262,14 @@
                 <w:rFonts w:ascii="Arial" w:hAnsi="Arial" w:cs="Arial"/>
                 <w:b/>
               </w:rPr>
-              <w:t>04</w:t>
+              <w:t>2</w:t>
+            </w:r>
+            <w:r>
+              <w:rPr>
+                <w:rFonts w:ascii="Arial" w:hAnsi="Arial" w:cs="Arial"/>
+                <w:b/>
+              </w:rPr>
+              <w:t>9</w:t>
             </w:r>
           </w:p>
         </w:tc>
@@ -5279,7 +5374,7 @@
                 <w:rFonts w:ascii="Arial" w:hAnsi="Arial" w:cs="Arial"/>
                 <w:b/>
               </w:rPr>
-              <w:t>05</w:t>
+              <w:t>30</w:t>
             </w:r>
           </w:p>
         </w:tc>
@@ -5708,7 +5803,14 @@
                 <w:rFonts w:ascii="Arial" w:hAnsi="Arial" w:cs="Arial"/>
                 <w:b/>
               </w:rPr>
-              <w:t>01</w:t>
+              <w:t>3</w:t>
+            </w:r>
+            <w:r>
+              <w:rPr>
+                <w:rFonts w:ascii="Arial" w:hAnsi="Arial" w:cs="Arial"/>
+                <w:b/>
+              </w:rPr>
+              <w:t>1</w:t>
             </w:r>
           </w:p>
         </w:tc>
@@ -5751,46 +5853,37 @@
               <w:jc w:val="center"/>
               <w:rPr>
                 <w:rFonts w:ascii="Arial" w:hAnsi="Arial" w:cs="Arial"/>
-                <w:color w:val="FF0000"/>
-              </w:rPr>
-            </w:pPr>
-            <w:r>
-              <w:rPr>
-                <w:rFonts w:ascii="Arial" w:hAnsi="Arial" w:cs="Arial"/>
-                <w:color w:val="FF0000"/>
-              </w:rPr>
-              <w:t xml:space="preserve">NOME DA EMPRESA </w:t>
-            </w:r>
-          </w:p>
-          <w:p>
-            <w:pPr>
-              <w:spacing w:after="0" w:line="240" w:lineRule="auto"/>
-              <w:jc w:val="center"/>
-              <w:rPr>
-                <w:rFonts w:ascii="Arial" w:hAnsi="Arial" w:cs="Arial"/>
-              </w:rPr>
-            </w:pPr>
-          </w:p>
-          <w:p>
-            <w:pPr>
-              <w:spacing w:after="0" w:line="240" w:lineRule="auto"/>
-              <w:jc w:val="center"/>
-              <w:rPr>
-                <w:rFonts w:ascii="Arial" w:hAnsi="Arial" w:cs="Arial"/>
-              </w:rPr>
-            </w:pPr>
-            <w:r>
-              <w:rPr>
-                <w:rFonts w:ascii="Arial" w:hAnsi="Arial" w:cs="Arial"/>
-              </w:rPr>
-              <w:t xml:space="preserve">CNPJ: </w:t>
-            </w:r>
-            <w:r>
-              <w:rPr>
-                <w:rFonts w:ascii="Arial" w:hAnsi="Arial" w:cs="Arial"/>
-                <w:color w:val="FF0000"/>
-              </w:rPr>
-              <w:t>XX.XXX.XXX/XX-XX</w:t>
+              </w:rPr>
+            </w:pPr>
+            <w:r>
+              <w:rPr>
+                <w:rFonts w:ascii="Arial" w:hAnsi="Arial" w:cs="Arial"/>
+              </w:rPr>
+              <w:t xml:space="preserve">[nome_empresa] </w:t>
+            </w:r>
+          </w:p>
+          <w:p>
+            <w:pPr>
+              <w:spacing w:after="0" w:line="240" w:lineRule="auto"/>
+              <w:jc w:val="center"/>
+              <w:rPr>
+                <w:rFonts w:ascii="Arial" w:hAnsi="Arial" w:cs="Arial"/>
+              </w:rPr>
+            </w:pPr>
+          </w:p>
+          <w:p>
+            <w:pPr>
+              <w:spacing w:after="0" w:line="240" w:lineRule="auto"/>
+              <w:jc w:val="center"/>
+              <w:rPr>
+                <w:rFonts w:ascii="Arial" w:hAnsi="Arial" w:cs="Arial"/>
+              </w:rPr>
+            </w:pPr>
+            <w:r>
+              <w:rPr>
+                <w:rFonts w:ascii="Arial" w:hAnsi="Arial" w:cs="Arial"/>
+              </w:rPr>
+              <w:t>CNPJ: [cnpj]</w:t>
             </w:r>
           </w:p>
         </w:tc>
@@ -5852,7 +5945,14 @@
                 <w:rFonts w:ascii="Arial" w:hAnsi="Arial" w:cs="Arial"/>
                 <w:b/>
               </w:rPr>
-              <w:t>02</w:t>
+              <w:t>3</w:t>
+            </w:r>
+            <w:r>
+              <w:rPr>
+                <w:rFonts w:ascii="Arial" w:hAnsi="Arial" w:cs="Arial"/>
+                <w:b/>
+              </w:rPr>
+              <w:t>2</w:t>
             </w:r>
           </w:p>
         </w:tc>
@@ -5957,7 +6057,14 @@
                 <w:rFonts w:ascii="Arial" w:hAnsi="Arial" w:cs="Arial"/>
                 <w:b/>
               </w:rPr>
-              <w:t>03</w:t>
+              <w:t>3</w:t>
+            </w:r>
+            <w:r>
+              <w:rPr>
+                <w:rFonts w:ascii="Arial" w:hAnsi="Arial" w:cs="Arial"/>
+                <w:b/>
+              </w:rPr>
+              <w:t>3</w:t>
             </w:r>
           </w:p>
         </w:tc>
@@ -6062,7 +6169,14 @@
                 <w:rFonts w:ascii="Arial" w:hAnsi="Arial" w:cs="Arial"/>
                 <w:b/>
               </w:rPr>
-              <w:t>04</w:t>
+              <w:t>3</w:t>
+            </w:r>
+            <w:r>
+              <w:rPr>
+                <w:rFonts w:ascii="Arial" w:hAnsi="Arial" w:cs="Arial"/>
+                <w:b/>
+              </w:rPr>
+              <w:t>4</w:t>
             </w:r>
           </w:p>
         </w:tc>
@@ -6167,7 +6281,14 @@
                 <w:rFonts w:ascii="Arial" w:hAnsi="Arial" w:cs="Arial"/>
                 <w:b/>
               </w:rPr>
-              <w:t>05</w:t>
+              <w:t>3</w:t>
+            </w:r>
+            <w:r>
+              <w:rPr>
+                <w:rFonts w:ascii="Arial" w:hAnsi="Arial" w:cs="Arial"/>
+                <w:b/>
+              </w:rPr>
+              <w:t>5</w:t>
             </w:r>
           </w:p>
         </w:tc>
@@ -6596,7 +6717,14 @@
                 <w:rFonts w:ascii="Arial" w:hAnsi="Arial" w:cs="Arial"/>
                 <w:b/>
               </w:rPr>
-              <w:t>01</w:t>
+              <w:t>3</w:t>
+            </w:r>
+            <w:r>
+              <w:rPr>
+                <w:rFonts w:ascii="Arial" w:hAnsi="Arial" w:cs="Arial"/>
+                <w:b/>
+              </w:rPr>
+              <w:t>6</w:t>
             </w:r>
           </w:p>
         </w:tc>
@@ -6639,46 +6767,37 @@
               <w:jc w:val="center"/>
               <w:rPr>
                 <w:rFonts w:ascii="Arial" w:hAnsi="Arial" w:cs="Arial"/>
-                <w:color w:val="FF0000"/>
-              </w:rPr>
-            </w:pPr>
-            <w:r>
-              <w:rPr>
-                <w:rFonts w:ascii="Arial" w:hAnsi="Arial" w:cs="Arial"/>
-                <w:color w:val="FF0000"/>
-              </w:rPr>
-              <w:t xml:space="preserve">NOME DA EMPRESA </w:t>
-            </w:r>
-          </w:p>
-          <w:p>
-            <w:pPr>
-              <w:spacing w:after="0" w:line="240" w:lineRule="auto"/>
-              <w:jc w:val="center"/>
-              <w:rPr>
-                <w:rFonts w:ascii="Arial" w:hAnsi="Arial" w:cs="Arial"/>
-              </w:rPr>
-            </w:pPr>
-          </w:p>
-          <w:p>
-            <w:pPr>
-              <w:spacing w:after="0" w:line="240" w:lineRule="auto"/>
-              <w:jc w:val="center"/>
-              <w:rPr>
-                <w:rFonts w:ascii="Arial" w:hAnsi="Arial" w:cs="Arial"/>
-              </w:rPr>
-            </w:pPr>
-            <w:r>
-              <w:rPr>
-                <w:rFonts w:ascii="Arial" w:hAnsi="Arial" w:cs="Arial"/>
-              </w:rPr>
-              <w:t xml:space="preserve">CNPJ: </w:t>
-            </w:r>
-            <w:r>
-              <w:rPr>
-                <w:rFonts w:ascii="Arial" w:hAnsi="Arial" w:cs="Arial"/>
-                <w:color w:val="FF0000"/>
-              </w:rPr>
-              <w:t>XX.XXX.XXX/XX-XX</w:t>
+              </w:rPr>
+            </w:pPr>
+            <w:r>
+              <w:rPr>
+                <w:rFonts w:ascii="Arial" w:hAnsi="Arial" w:cs="Arial"/>
+              </w:rPr>
+              <w:t xml:space="preserve">[nome_empresa] </w:t>
+            </w:r>
+          </w:p>
+          <w:p>
+            <w:pPr>
+              <w:spacing w:after="0" w:line="240" w:lineRule="auto"/>
+              <w:jc w:val="center"/>
+              <w:rPr>
+                <w:rFonts w:ascii="Arial" w:hAnsi="Arial" w:cs="Arial"/>
+              </w:rPr>
+            </w:pPr>
+          </w:p>
+          <w:p>
+            <w:pPr>
+              <w:spacing w:after="0" w:line="240" w:lineRule="auto"/>
+              <w:jc w:val="center"/>
+              <w:rPr>
+                <w:rFonts w:ascii="Arial" w:hAnsi="Arial" w:cs="Arial"/>
+              </w:rPr>
+            </w:pPr>
+            <w:r>
+              <w:rPr>
+                <w:rFonts w:ascii="Arial" w:hAnsi="Arial" w:cs="Arial"/>
+              </w:rPr>
+              <w:t>CNPJ: [cnpj]</w:t>
             </w:r>
           </w:p>
         </w:tc>
@@ -6740,7 +6859,14 @@
                 <w:rFonts w:ascii="Arial" w:hAnsi="Arial" w:cs="Arial"/>
                 <w:b/>
               </w:rPr>
-              <w:t>02</w:t>
+              <w:t>3</w:t>
+            </w:r>
+            <w:r>
+              <w:rPr>
+                <w:rFonts w:ascii="Arial" w:hAnsi="Arial" w:cs="Arial"/>
+                <w:b/>
+              </w:rPr>
+              <w:t>7</w:t>
             </w:r>
           </w:p>
         </w:tc>
@@ -6845,7 +6971,14 @@
                 <w:rFonts w:ascii="Arial" w:hAnsi="Arial" w:cs="Arial"/>
                 <w:b/>
               </w:rPr>
-              <w:t>03</w:t>
+              <w:t>3</w:t>
+            </w:r>
+            <w:r>
+              <w:rPr>
+                <w:rFonts w:ascii="Arial" w:hAnsi="Arial" w:cs="Arial"/>
+                <w:b/>
+              </w:rPr>
+              <w:t>8</w:t>
             </w:r>
           </w:p>
         </w:tc>
@@ -6950,7 +7083,14 @@
                 <w:rFonts w:ascii="Arial" w:hAnsi="Arial" w:cs="Arial"/>
                 <w:b/>
               </w:rPr>
-              <w:t>04</w:t>
+              <w:t>3</w:t>
+            </w:r>
+            <w:r>
+              <w:rPr>
+                <w:rFonts w:ascii="Arial" w:hAnsi="Arial" w:cs="Arial"/>
+                <w:b/>
+              </w:rPr>
+              <w:t>9</w:t>
             </w:r>
           </w:p>
         </w:tc>
@@ -7055,7 +7195,7 @@
                 <w:rFonts w:ascii="Arial" w:hAnsi="Arial" w:cs="Arial"/>
                 <w:b/>
               </w:rPr>
-              <w:t>05</w:t>
+              <w:t>40</w:t>
             </w:r>
           </w:p>
         </w:tc>
@@ -7484,7 +7624,14 @@
                 <w:rFonts w:ascii="Arial" w:hAnsi="Arial" w:cs="Arial"/>
                 <w:b/>
               </w:rPr>
-              <w:t>01</w:t>
+              <w:t>4</w:t>
+            </w:r>
+            <w:r>
+              <w:rPr>
+                <w:rFonts w:ascii="Arial" w:hAnsi="Arial" w:cs="Arial"/>
+                <w:b/>
+              </w:rPr>
+              <w:t>1</w:t>
             </w:r>
           </w:p>
         </w:tc>
@@ -7527,46 +7674,37 @@
               <w:jc w:val="center"/>
               <w:rPr>
                 <w:rFonts w:ascii="Arial" w:hAnsi="Arial" w:cs="Arial"/>
-                <w:color w:val="FF0000"/>
-              </w:rPr>
-            </w:pPr>
-            <w:r>
-              <w:rPr>
-                <w:rFonts w:ascii="Arial" w:hAnsi="Arial" w:cs="Arial"/>
-                <w:color w:val="FF0000"/>
-              </w:rPr>
-              <w:t xml:space="preserve">NOME DA EMPRESA </w:t>
-            </w:r>
-          </w:p>
-          <w:p>
-            <w:pPr>
-              <w:spacing w:after="0" w:line="240" w:lineRule="auto"/>
-              <w:jc w:val="center"/>
-              <w:rPr>
-                <w:rFonts w:ascii="Arial" w:hAnsi="Arial" w:cs="Arial"/>
-              </w:rPr>
-            </w:pPr>
-          </w:p>
-          <w:p>
-            <w:pPr>
-              <w:spacing w:after="0" w:line="240" w:lineRule="auto"/>
-              <w:jc w:val="center"/>
-              <w:rPr>
-                <w:rFonts w:ascii="Arial" w:hAnsi="Arial" w:cs="Arial"/>
-              </w:rPr>
-            </w:pPr>
-            <w:r>
-              <w:rPr>
-                <w:rFonts w:ascii="Arial" w:hAnsi="Arial" w:cs="Arial"/>
-              </w:rPr>
-              <w:t xml:space="preserve">CNPJ: </w:t>
-            </w:r>
-            <w:r>
-              <w:rPr>
-                <w:rFonts w:ascii="Arial" w:hAnsi="Arial" w:cs="Arial"/>
-                <w:color w:val="FF0000"/>
-              </w:rPr>
-              <w:t>XX.XXX.XXX/XX-XX</w:t>
+              </w:rPr>
+            </w:pPr>
+            <w:r>
+              <w:rPr>
+                <w:rFonts w:ascii="Arial" w:hAnsi="Arial" w:cs="Arial"/>
+              </w:rPr>
+              <w:t xml:space="preserve">[nome_empresa] </w:t>
+            </w:r>
+          </w:p>
+          <w:p>
+            <w:pPr>
+              <w:spacing w:after="0" w:line="240" w:lineRule="auto"/>
+              <w:jc w:val="center"/>
+              <w:rPr>
+                <w:rFonts w:ascii="Arial" w:hAnsi="Arial" w:cs="Arial"/>
+              </w:rPr>
+            </w:pPr>
+          </w:p>
+          <w:p>
+            <w:pPr>
+              <w:spacing w:after="0" w:line="240" w:lineRule="auto"/>
+              <w:jc w:val="center"/>
+              <w:rPr>
+                <w:rFonts w:ascii="Arial" w:hAnsi="Arial" w:cs="Arial"/>
+              </w:rPr>
+            </w:pPr>
+            <w:r>
+              <w:rPr>
+                <w:rFonts w:ascii="Arial" w:hAnsi="Arial" w:cs="Arial"/>
+              </w:rPr>
+              <w:t>CNPJ: [cnpj]</w:t>
             </w:r>
           </w:p>
         </w:tc>
@@ -7628,7 +7766,14 @@
                 <w:rFonts w:ascii="Arial" w:hAnsi="Arial" w:cs="Arial"/>
                 <w:b/>
               </w:rPr>
-              <w:t>02</w:t>
+              <w:t>4</w:t>
+            </w:r>
+            <w:r>
+              <w:rPr>
+                <w:rFonts w:ascii="Arial" w:hAnsi="Arial" w:cs="Arial"/>
+                <w:b/>
+              </w:rPr>
+              <w:t>2</w:t>
             </w:r>
           </w:p>
         </w:tc>
@@ -7733,7 +7878,14 @@
                 <w:rFonts w:ascii="Arial" w:hAnsi="Arial" w:cs="Arial"/>
                 <w:b/>
               </w:rPr>
-              <w:t>03</w:t>
+              <w:t>4</w:t>
+            </w:r>
+            <w:r>
+              <w:rPr>
+                <w:rFonts w:ascii="Arial" w:hAnsi="Arial" w:cs="Arial"/>
+                <w:b/>
+              </w:rPr>
+              <w:t>3</w:t>
             </w:r>
           </w:p>
         </w:tc>
@@ -7838,7 +7990,14 @@
                 <w:rFonts w:ascii="Arial" w:hAnsi="Arial" w:cs="Arial"/>
                 <w:b/>
               </w:rPr>
-              <w:t>04</w:t>
+              <w:t>4</w:t>
+            </w:r>
+            <w:r>
+              <w:rPr>
+                <w:rFonts w:ascii="Arial" w:hAnsi="Arial" w:cs="Arial"/>
+                <w:b/>
+              </w:rPr>
+              <w:t>4</w:t>
             </w:r>
           </w:p>
         </w:tc>
@@ -7943,7 +8102,14 @@
                 <w:rFonts w:ascii="Arial" w:hAnsi="Arial" w:cs="Arial"/>
                 <w:b/>
               </w:rPr>
-              <w:t>05</w:t>
+              <w:t>4</w:t>
+            </w:r>
+            <w:r>
+              <w:rPr>
+                <w:rFonts w:ascii="Arial" w:hAnsi="Arial" w:cs="Arial"/>
+                <w:b/>
+              </w:rPr>
+              <w:t>5</w:t>
             </w:r>
           </w:p>
         </w:tc>
@@ -8372,7 +8538,14 @@
                 <w:rFonts w:ascii="Arial" w:hAnsi="Arial" w:cs="Arial"/>
                 <w:b/>
               </w:rPr>
-              <w:t>01</w:t>
+              <w:t>4</w:t>
+            </w:r>
+            <w:r>
+              <w:rPr>
+                <w:rFonts w:ascii="Arial" w:hAnsi="Arial" w:cs="Arial"/>
+                <w:b/>
+              </w:rPr>
+              <w:t>6</w:t>
             </w:r>
           </w:p>
         </w:tc>
@@ -8415,46 +8588,37 @@
               <w:jc w:val="center"/>
               <w:rPr>
                 <w:rFonts w:ascii="Arial" w:hAnsi="Arial" w:cs="Arial"/>
-                <w:color w:val="FF0000"/>
-              </w:rPr>
-            </w:pPr>
-            <w:r>
-              <w:rPr>
-                <w:rFonts w:ascii="Arial" w:hAnsi="Arial" w:cs="Arial"/>
-                <w:color w:val="FF0000"/>
-              </w:rPr>
-              <w:t xml:space="preserve">NOME DA EMPRESA </w:t>
-            </w:r>
-          </w:p>
-          <w:p>
-            <w:pPr>
-              <w:spacing w:after="0" w:line="240" w:lineRule="auto"/>
-              <w:jc w:val="center"/>
-              <w:rPr>
-                <w:rFonts w:ascii="Arial" w:hAnsi="Arial" w:cs="Arial"/>
-              </w:rPr>
-            </w:pPr>
-          </w:p>
-          <w:p>
-            <w:pPr>
-              <w:spacing w:after="0" w:line="240" w:lineRule="auto"/>
-              <w:jc w:val="center"/>
-              <w:rPr>
-                <w:rFonts w:ascii="Arial" w:hAnsi="Arial" w:cs="Arial"/>
-              </w:rPr>
-            </w:pPr>
-            <w:r>
-              <w:rPr>
-                <w:rFonts w:ascii="Arial" w:hAnsi="Arial" w:cs="Arial"/>
-              </w:rPr>
-              <w:t xml:space="preserve">CNPJ: </w:t>
-            </w:r>
-            <w:r>
-              <w:rPr>
-                <w:rFonts w:ascii="Arial" w:hAnsi="Arial" w:cs="Arial"/>
-                <w:color w:val="FF0000"/>
-              </w:rPr>
-              <w:t>XX.XXX.XXX/XX-XX</w:t>
+              </w:rPr>
+            </w:pPr>
+            <w:r>
+              <w:rPr>
+                <w:rFonts w:ascii="Arial" w:hAnsi="Arial" w:cs="Arial"/>
+              </w:rPr>
+              <w:t xml:space="preserve">[nome_empresa] </w:t>
+            </w:r>
+          </w:p>
+          <w:p>
+            <w:pPr>
+              <w:spacing w:after="0" w:line="240" w:lineRule="auto"/>
+              <w:jc w:val="center"/>
+              <w:rPr>
+                <w:rFonts w:ascii="Arial" w:hAnsi="Arial" w:cs="Arial"/>
+              </w:rPr>
+            </w:pPr>
+          </w:p>
+          <w:p>
+            <w:pPr>
+              <w:spacing w:after="0" w:line="240" w:lineRule="auto"/>
+              <w:jc w:val="center"/>
+              <w:rPr>
+                <w:rFonts w:ascii="Arial" w:hAnsi="Arial" w:cs="Arial"/>
+              </w:rPr>
+            </w:pPr>
+            <w:r>
+              <w:rPr>
+                <w:rFonts w:ascii="Arial" w:hAnsi="Arial" w:cs="Arial"/>
+              </w:rPr>
+              <w:t>CNPJ: [cnpj]</w:t>
             </w:r>
           </w:p>
         </w:tc>
@@ -8516,7 +8680,14 @@
                 <w:rFonts w:ascii="Arial" w:hAnsi="Arial" w:cs="Arial"/>
                 <w:b/>
               </w:rPr>
-              <w:t>02</w:t>
+              <w:t>4</w:t>
+            </w:r>
+            <w:r>
+              <w:rPr>
+                <w:rFonts w:ascii="Arial" w:hAnsi="Arial" w:cs="Arial"/>
+                <w:b/>
+              </w:rPr>
+              <w:t>7</w:t>
             </w:r>
           </w:p>
         </w:tc>
@@ -8621,7 +8792,14 @@
                 <w:rFonts w:ascii="Arial" w:hAnsi="Arial" w:cs="Arial"/>
                 <w:b/>
               </w:rPr>
-              <w:t>03</w:t>
+              <w:t>4</w:t>
+            </w:r>
+            <w:r>
+              <w:rPr>
+                <w:rFonts w:ascii="Arial" w:hAnsi="Arial" w:cs="Arial"/>
+                <w:b/>
+              </w:rPr>
+              <w:t>8</w:t>
             </w:r>
           </w:p>
         </w:tc>
@@ -8726,7 +8904,14 @@
                 <w:rFonts w:ascii="Arial" w:hAnsi="Arial" w:cs="Arial"/>
                 <w:b/>
               </w:rPr>
-              <w:t>04</w:t>
+              <w:t>4</w:t>
+            </w:r>
+            <w:r>
+              <w:rPr>
+                <w:rFonts w:ascii="Arial" w:hAnsi="Arial" w:cs="Arial"/>
+                <w:b/>
+              </w:rPr>
+              <w:t>9</w:t>
             </w:r>
           </w:p>
         </w:tc>
@@ -8831,7 +9016,7 @@
                 <w:rFonts w:ascii="Arial" w:hAnsi="Arial" w:cs="Arial"/>
                 <w:b/>
               </w:rPr>
-              <w:t>05</w:t>
+              <w:t>50</w:t>
             </w:r>
           </w:p>
         </w:tc>
@@ -9260,7 +9445,14 @@
                 <w:rFonts w:ascii="Arial" w:hAnsi="Arial" w:cs="Arial"/>
                 <w:b/>
               </w:rPr>
-              <w:t>01</w:t>
+              <w:t>5</w:t>
+            </w:r>
+            <w:r>
+              <w:rPr>
+                <w:rFonts w:ascii="Arial" w:hAnsi="Arial" w:cs="Arial"/>
+                <w:b/>
+              </w:rPr>
+              <w:t>1</w:t>
             </w:r>
           </w:p>
         </w:tc>
@@ -9303,46 +9495,37 @@
               <w:jc w:val="center"/>
               <w:rPr>
                 <w:rFonts w:ascii="Arial" w:hAnsi="Arial" w:cs="Arial"/>
-                <w:color w:val="FF0000"/>
-              </w:rPr>
-            </w:pPr>
-            <w:r>
-              <w:rPr>
-                <w:rFonts w:ascii="Arial" w:hAnsi="Arial" w:cs="Arial"/>
-                <w:color w:val="FF0000"/>
-              </w:rPr>
-              <w:t xml:space="preserve">NOME DA EMPRESA </w:t>
-            </w:r>
-          </w:p>
-          <w:p>
-            <w:pPr>
-              <w:spacing w:after="0" w:line="240" w:lineRule="auto"/>
-              <w:jc w:val="center"/>
-              <w:rPr>
-                <w:rFonts w:ascii="Arial" w:hAnsi="Arial" w:cs="Arial"/>
-              </w:rPr>
-            </w:pPr>
-          </w:p>
-          <w:p>
-            <w:pPr>
-              <w:spacing w:after="0" w:line="240" w:lineRule="auto"/>
-              <w:jc w:val="center"/>
-              <w:rPr>
-                <w:rFonts w:ascii="Arial" w:hAnsi="Arial" w:cs="Arial"/>
-              </w:rPr>
-            </w:pPr>
-            <w:r>
-              <w:rPr>
-                <w:rFonts w:ascii="Arial" w:hAnsi="Arial" w:cs="Arial"/>
-              </w:rPr>
-              <w:t xml:space="preserve">CNPJ: </w:t>
-            </w:r>
-            <w:r>
-              <w:rPr>
-                <w:rFonts w:ascii="Arial" w:hAnsi="Arial" w:cs="Arial"/>
-                <w:color w:val="FF0000"/>
-              </w:rPr>
-              <w:t>XX.XXX.XXX/XX-XX</w:t>
+              </w:rPr>
+            </w:pPr>
+            <w:r>
+              <w:rPr>
+                <w:rFonts w:ascii="Arial" w:hAnsi="Arial" w:cs="Arial"/>
+              </w:rPr>
+              <w:t xml:space="preserve">[nome_empresa] </w:t>
+            </w:r>
+          </w:p>
+          <w:p>
+            <w:pPr>
+              <w:spacing w:after="0" w:line="240" w:lineRule="auto"/>
+              <w:jc w:val="center"/>
+              <w:rPr>
+                <w:rFonts w:ascii="Arial" w:hAnsi="Arial" w:cs="Arial"/>
+              </w:rPr>
+            </w:pPr>
+          </w:p>
+          <w:p>
+            <w:pPr>
+              <w:spacing w:after="0" w:line="240" w:lineRule="auto"/>
+              <w:jc w:val="center"/>
+              <w:rPr>
+                <w:rFonts w:ascii="Arial" w:hAnsi="Arial" w:cs="Arial"/>
+              </w:rPr>
+            </w:pPr>
+            <w:r>
+              <w:rPr>
+                <w:rFonts w:ascii="Arial" w:hAnsi="Arial" w:cs="Arial"/>
+              </w:rPr>
+              <w:t>CNPJ: [cnpj]</w:t>
             </w:r>
           </w:p>
         </w:tc>
@@ -9404,7 +9587,14 @@
                 <w:rFonts w:ascii="Arial" w:hAnsi="Arial" w:cs="Arial"/>
                 <w:b/>
               </w:rPr>
-              <w:t>02</w:t>
+              <w:t>5</w:t>
+            </w:r>
+            <w:r>
+              <w:rPr>
+                <w:rFonts w:ascii="Arial" w:hAnsi="Arial" w:cs="Arial"/>
+                <w:b/>
+              </w:rPr>
+              <w:t>2</w:t>
             </w:r>
           </w:p>
         </w:tc>
@@ -9509,7 +9699,14 @@
                 <w:rFonts w:ascii="Arial" w:hAnsi="Arial" w:cs="Arial"/>
                 <w:b/>
               </w:rPr>
-              <w:t>03</w:t>
+              <w:t>5</w:t>
+            </w:r>
+            <w:r>
+              <w:rPr>
+                <w:rFonts w:ascii="Arial" w:hAnsi="Arial" w:cs="Arial"/>
+                <w:b/>
+              </w:rPr>
+              <w:t>3</w:t>
             </w:r>
           </w:p>
         </w:tc>
@@ -9614,7 +9811,14 @@
                 <w:rFonts w:ascii="Arial" w:hAnsi="Arial" w:cs="Arial"/>
                 <w:b/>
               </w:rPr>
-              <w:t>04</w:t>
+              <w:t>5</w:t>
+            </w:r>
+            <w:r>
+              <w:rPr>
+                <w:rFonts w:ascii="Arial" w:hAnsi="Arial" w:cs="Arial"/>
+                <w:b/>
+              </w:rPr>
+              <w:t>4</w:t>
             </w:r>
           </w:p>
         </w:tc>
@@ -9719,7 +9923,14 @@
                 <w:rFonts w:ascii="Arial" w:hAnsi="Arial" w:cs="Arial"/>
                 <w:b/>
               </w:rPr>
-              <w:t>05</w:t>
+              <w:t>5</w:t>
+            </w:r>
+            <w:r>
+              <w:rPr>
+                <w:rFonts w:ascii="Arial" w:hAnsi="Arial" w:cs="Arial"/>
+                <w:b/>
+              </w:rPr>
+              <w:t>5</w:t>
             </w:r>
           </w:p>
         </w:tc>
@@ -10148,7 +10359,14 @@
                 <w:rFonts w:ascii="Arial" w:hAnsi="Arial" w:cs="Arial"/>
                 <w:b/>
               </w:rPr>
-              <w:t>01</w:t>
+              <w:t>5</w:t>
+            </w:r>
+            <w:r>
+              <w:rPr>
+                <w:rFonts w:ascii="Arial" w:hAnsi="Arial" w:cs="Arial"/>
+                <w:b/>
+              </w:rPr>
+              <w:t>6</w:t>
             </w:r>
           </w:p>
         </w:tc>
@@ -10191,46 +10409,37 @@
               <w:jc w:val="center"/>
               <w:rPr>
                 <w:rFonts w:ascii="Arial" w:hAnsi="Arial" w:cs="Arial"/>
-                <w:color w:val="FF0000"/>
-              </w:rPr>
-            </w:pPr>
-            <w:r>
-              <w:rPr>
-                <w:rFonts w:ascii="Arial" w:hAnsi="Arial" w:cs="Arial"/>
-                <w:color w:val="FF0000"/>
-              </w:rPr>
-              <w:t xml:space="preserve">NOME DA EMPRESA </w:t>
-            </w:r>
-          </w:p>
-          <w:p>
-            <w:pPr>
-              <w:spacing w:after="0" w:line="240" w:lineRule="auto"/>
-              <w:jc w:val="center"/>
-              <w:rPr>
-                <w:rFonts w:ascii="Arial" w:hAnsi="Arial" w:cs="Arial"/>
-              </w:rPr>
-            </w:pPr>
-          </w:p>
-          <w:p>
-            <w:pPr>
-              <w:spacing w:after="0" w:line="240" w:lineRule="auto"/>
-              <w:jc w:val="center"/>
-              <w:rPr>
-                <w:rFonts w:ascii="Arial" w:hAnsi="Arial" w:cs="Arial"/>
-              </w:rPr>
-            </w:pPr>
-            <w:r>
-              <w:rPr>
-                <w:rFonts w:ascii="Arial" w:hAnsi="Arial" w:cs="Arial"/>
-              </w:rPr>
-              <w:t xml:space="preserve">CNPJ: </w:t>
-            </w:r>
-            <w:r>
-              <w:rPr>
-                <w:rFonts w:ascii="Arial" w:hAnsi="Arial" w:cs="Arial"/>
-                <w:color w:val="FF0000"/>
-              </w:rPr>
-              <w:t>XX.XXX.XXX/XX-XX</w:t>
+              </w:rPr>
+            </w:pPr>
+            <w:r>
+              <w:rPr>
+                <w:rFonts w:ascii="Arial" w:hAnsi="Arial" w:cs="Arial"/>
+              </w:rPr>
+              <w:t xml:space="preserve">[nome_empresa] </w:t>
+            </w:r>
+          </w:p>
+          <w:p>
+            <w:pPr>
+              <w:spacing w:after="0" w:line="240" w:lineRule="auto"/>
+              <w:jc w:val="center"/>
+              <w:rPr>
+                <w:rFonts w:ascii="Arial" w:hAnsi="Arial" w:cs="Arial"/>
+              </w:rPr>
+            </w:pPr>
+          </w:p>
+          <w:p>
+            <w:pPr>
+              <w:spacing w:after="0" w:line="240" w:lineRule="auto"/>
+              <w:jc w:val="center"/>
+              <w:rPr>
+                <w:rFonts w:ascii="Arial" w:hAnsi="Arial" w:cs="Arial"/>
+              </w:rPr>
+            </w:pPr>
+            <w:r>
+              <w:rPr>
+                <w:rFonts w:ascii="Arial" w:hAnsi="Arial" w:cs="Arial"/>
+              </w:rPr>
+              <w:t>CNPJ: [cnpj]</w:t>
             </w:r>
           </w:p>
         </w:tc>
@@ -10292,7 +10501,14 @@
                 <w:rFonts w:ascii="Arial" w:hAnsi="Arial" w:cs="Arial"/>
                 <w:b/>
               </w:rPr>
-              <w:t>02</w:t>
+              <w:t>5</w:t>
+            </w:r>
+            <w:r>
+              <w:rPr>
+                <w:rFonts w:ascii="Arial" w:hAnsi="Arial" w:cs="Arial"/>
+                <w:b/>
+              </w:rPr>
+              <w:t>7</w:t>
             </w:r>
           </w:p>
         </w:tc>
@@ -10397,7 +10613,14 @@
                 <w:rFonts w:ascii="Arial" w:hAnsi="Arial" w:cs="Arial"/>
                 <w:b/>
               </w:rPr>
-              <w:t>03</w:t>
+              <w:t>5</w:t>
+            </w:r>
+            <w:r>
+              <w:rPr>
+                <w:rFonts w:ascii="Arial" w:hAnsi="Arial" w:cs="Arial"/>
+                <w:b/>
+              </w:rPr>
+              <w:t>8</w:t>
             </w:r>
           </w:p>
         </w:tc>
@@ -10502,7 +10725,14 @@
                 <w:rFonts w:ascii="Arial" w:hAnsi="Arial" w:cs="Arial"/>
                 <w:b/>
               </w:rPr>
-              <w:t>04</w:t>
+              <w:t>5</w:t>
+            </w:r>
+            <w:r>
+              <w:rPr>
+                <w:rFonts w:ascii="Arial" w:hAnsi="Arial" w:cs="Arial"/>
+                <w:b/>
+              </w:rPr>
+              <w:t>9</w:t>
             </w:r>
           </w:p>
         </w:tc>
@@ -10600,14 +10830,15 @@
               <w:rPr>
                 <w:rFonts w:ascii="Arial" w:hAnsi="Arial" w:cs="Arial"/>
                 <w:b/>
-              </w:rPr>
-            </w:pPr>
-            <w:r>
-              <w:rPr>
-                <w:rFonts w:ascii="Arial" w:hAnsi="Arial" w:cs="Arial"/>
-                <w:b/>
-              </w:rPr>
-              <w:t>05</w:t>
+                <w:u w:val="single"/>
+              </w:rPr>
+            </w:pPr>
+            <w:r>
+              <w:rPr>
+                <w:rFonts w:ascii="Arial" w:hAnsi="Arial" w:cs="Arial"/>
+                <w:b/>
+              </w:rPr>
+              <w:t>60</w:t>
             </w:r>
           </w:p>
         </w:tc>
@@ -10686,12 +10917,7 @@
     </w:tbl>
     <w:p/>
     <w:sectPr>
-      <w:headerReference w:type="even" r:id="rId7"/>
-      <w:headerReference w:type="default" r:id="rId8"/>
-      <w:footerReference w:type="even" r:id="rId9"/>
-      <w:footerReference w:type="default" r:id="rId10"/>
-      <w:headerReference w:type="first" r:id="rId11"/>
-      <w:footerReference w:type="first" r:id="rId12"/>
+      <w:headerReference w:type="default" r:id="rId7"/>
       <w:pgSz w:w="16838" w:h="11906" w:orient="landscape"/>
       <w:pgMar w:top="2709" w:right="1417" w:bottom="993" w:left="1417" w:header="708" w:footer="708" w:gutter="0"/>
       <w:cols w:space="708"/>
@@ -10726,36 +10952,6 @@
 </w:endnotes>
 </file>
 
-<file path=word/footer1.xml><?xml version="1.0" encoding="utf-8"?>
-<w:ftr xmlns:wpc="http://schemas.microsoft.com/office/word/2010/wordprocessingCanvas" xmlns:cx="http://schemas.microsoft.com/office/drawing/2014/chartex" xmlns:cx1="http://schemas.microsoft.com/office/drawing/2015/9/8/chartex" xmlns:cx2="http://schemas.microsoft.com/office/drawing/2015/10/21/chartex" xmlns:cx3="http://schemas.microsoft.com/office/drawing/2016/5/9/chartex" xmlns:cx4="http://schemas.microsoft.com/office/drawing/2016/5/10/chartex" xmlns:cx5="http://schemas.microsoft.com/office/drawing/2016/5/11/chartex" xmlns:cx6="http://schemas.microsoft.com/office/drawing/2016/5/12/chartex" xmlns:cx7="http://schemas.microsoft.com/office/drawing/2016/5/13/chartex" xmlns:cx8="http://schemas.microsoft.com/office/drawing/2016/5/14/chartex" xmlns:mc="http://schemas.openxmlformats.org/markup-compatibility/2006" xmlns:aink="http://schemas.microsoft.com/office/drawing/2016/ink" xmlns:am3d="http://schemas.microsoft.com/office/drawing/2017/model3d" xmlns:o="urn:schemas-microsoft-com:office:office" xmlns:oel="http://schemas.microsoft.com/office/2019/extlst" xmlns:r="http://schemas.openxmlformats.org/officeDocument/2006/relationships" xmlns:m="http://schemas.openxmlformats.org/officeDocument/2006/math" xmlns:v="urn:schemas-microsoft-com:vml" xmlns:wp14="http://schemas.microsoft.com/office/word/2010/wordprocessingDrawing" xmlns:wp="http://schemas.openxmlformats.org/drawingml/2006/wordprocessingDrawing" xmlns:w10="urn:schemas-microsoft-com:office:word" xmlns:w="http://schemas.openxmlformats.org/wordprocessingml/2006/main" xmlns:w14="http://schemas.microsoft.com/office/word/2010/wordml" xmlns:w15="http://schemas.microsoft.com/office/word/2012/wordml" xmlns:w16cex="http://schemas.microsoft.com/office/word/2018/wordml/cex" xmlns:w16cid="http://schemas.microsoft.com/office/word/2016/wordml/cid" xmlns:w16="http://schemas.microsoft.com/office/word/2018/wordml" xmlns:w16du="http://schemas.microsoft.com/office/word/2023/wordml/word16du" xmlns:w16sdtdh="http://schemas.microsoft.com/office/word/2020/wordml/sdtdatahash" xmlns:w16se="http://schemas.microsoft.com/office/word/2015/wordml/symex" xmlns:wpg="http://schemas.microsoft.com/office/word/2010/wordprocessingGroup" xmlns:wpi="http://schemas.microsoft.com/office/word/2010/wordprocessingInk" xmlns:wne="http://schemas.microsoft.com/office/word/2006/wordml" xmlns:wps="http://schemas.microsoft.com/office/word/2010/wordprocessingShape" mc:Ignorable="w14 w15 w16se w16cid w16 w16cex w16sdtdh w16du wp14">
-  <w:p>
-    <w:pPr>
-      <w:pStyle w:val="Rodap"/>
-    </w:pPr>
-  </w:p>
-</w:ftr>
-</file>
-
-<file path=word/footer2.xml><?xml version="1.0" encoding="utf-8"?>
-<w:ftr xmlns:wpc="http://schemas.microsoft.com/office/word/2010/wordprocessingCanvas" xmlns:cx="http://schemas.microsoft.com/office/drawing/2014/chartex" xmlns:cx1="http://schemas.microsoft.com/office/drawing/2015/9/8/chartex" xmlns:cx2="http://schemas.microsoft.com/office/drawing/2015/10/21/chartex" xmlns:cx3="http://schemas.microsoft.com/office/drawing/2016/5/9/chartex" xmlns:cx4="http://schemas.microsoft.com/office/drawing/2016/5/10/chartex" xmlns:cx5="http://schemas.microsoft.com/office/drawing/2016/5/11/chartex" xmlns:cx6="http://schemas.microsoft.com/office/drawing/2016/5/12/chartex" xmlns:cx7="http://schemas.microsoft.com/office/drawing/2016/5/13/chartex" xmlns:cx8="http://schemas.microsoft.com/office/drawing/2016/5/14/chartex" xmlns:mc="http://schemas.openxmlformats.org/markup-compatibility/2006" xmlns:aink="http://schemas.microsoft.com/office/drawing/2016/ink" xmlns:am3d="http://schemas.microsoft.com/office/drawing/2017/model3d" xmlns:o="urn:schemas-microsoft-com:office:office" xmlns:oel="http://schemas.microsoft.com/office/2019/extlst" xmlns:r="http://schemas.openxmlformats.org/officeDocument/2006/relationships" xmlns:m="http://schemas.openxmlformats.org/officeDocument/2006/math" xmlns:v="urn:schemas-microsoft-com:vml" xmlns:wp14="http://schemas.microsoft.com/office/word/2010/wordprocessingDrawing" xmlns:wp="http://schemas.openxmlformats.org/drawingml/2006/wordprocessingDrawing" xmlns:w10="urn:schemas-microsoft-com:office:word" xmlns:w="http://schemas.openxmlformats.org/wordprocessingml/2006/main" xmlns:w14="http://schemas.microsoft.com/office/word/2010/wordml" xmlns:w15="http://schemas.microsoft.com/office/word/2012/wordml" xmlns:w16cex="http://schemas.microsoft.com/office/word/2018/wordml/cex" xmlns:w16cid="http://schemas.microsoft.com/office/word/2016/wordml/cid" xmlns:w16="http://schemas.microsoft.com/office/word/2018/wordml" xmlns:w16du="http://schemas.microsoft.com/office/word/2023/wordml/word16du" xmlns:w16sdtdh="http://schemas.microsoft.com/office/word/2020/wordml/sdtdatahash" xmlns:w16se="http://schemas.microsoft.com/office/word/2015/wordml/symex" xmlns:wpg="http://schemas.microsoft.com/office/word/2010/wordprocessingGroup" xmlns:wpi="http://schemas.microsoft.com/office/word/2010/wordprocessingInk" xmlns:wne="http://schemas.microsoft.com/office/word/2006/wordml" xmlns:wps="http://schemas.microsoft.com/office/word/2010/wordprocessingShape" mc:Ignorable="w14 w15 w16se w16cid w16 w16cex w16sdtdh w16du wp14">
-  <w:p>
-    <w:pPr>
-      <w:pStyle w:val="Rodap"/>
-    </w:pPr>
-  </w:p>
-</w:ftr>
-</file>
-
-<file path=word/footer3.xml><?xml version="1.0" encoding="utf-8"?>
-<w:ftr xmlns:wpc="http://schemas.microsoft.com/office/word/2010/wordprocessingCanvas" xmlns:cx="http://schemas.microsoft.com/office/drawing/2014/chartex" xmlns:cx1="http://schemas.microsoft.com/office/drawing/2015/9/8/chartex" xmlns:cx2="http://schemas.microsoft.com/office/drawing/2015/10/21/chartex" xmlns:cx3="http://schemas.microsoft.com/office/drawing/2016/5/9/chartex" xmlns:cx4="http://schemas.microsoft.com/office/drawing/2016/5/10/chartex" xmlns:cx5="http://schemas.microsoft.com/office/drawing/2016/5/11/chartex" xmlns:cx6="http://schemas.microsoft.com/office/drawing/2016/5/12/chartex" xmlns:cx7="http://schemas.microsoft.com/office/drawing/2016/5/13/chartex" xmlns:cx8="http://schemas.microsoft.com/office/drawing/2016/5/14/chartex" xmlns:mc="http://schemas.openxmlformats.org/markup-compatibility/2006" xmlns:aink="http://schemas.microsoft.com/office/drawing/2016/ink" xmlns:am3d="http://schemas.microsoft.com/office/drawing/2017/model3d" xmlns:o="urn:schemas-microsoft-com:office:office" xmlns:oel="http://schemas.microsoft.com/office/2019/extlst" xmlns:r="http://schemas.openxmlformats.org/officeDocument/2006/relationships" xmlns:m="http://schemas.openxmlformats.org/officeDocument/2006/math" xmlns:v="urn:schemas-microsoft-com:vml" xmlns:wp14="http://schemas.microsoft.com/office/word/2010/wordprocessingDrawing" xmlns:wp="http://schemas.openxmlformats.org/drawingml/2006/wordprocessingDrawing" xmlns:w10="urn:schemas-microsoft-com:office:word" xmlns:w="http://schemas.openxmlformats.org/wordprocessingml/2006/main" xmlns:w14="http://schemas.microsoft.com/office/word/2010/wordml" xmlns:w15="http://schemas.microsoft.com/office/word/2012/wordml" xmlns:w16cex="http://schemas.microsoft.com/office/word/2018/wordml/cex" xmlns:w16cid="http://schemas.microsoft.com/office/word/2016/wordml/cid" xmlns:w16="http://schemas.microsoft.com/office/word/2018/wordml" xmlns:w16du="http://schemas.microsoft.com/office/word/2023/wordml/word16du" xmlns:w16sdtdh="http://schemas.microsoft.com/office/word/2020/wordml/sdtdatahash" xmlns:w16se="http://schemas.microsoft.com/office/word/2015/wordml/symex" xmlns:wpg="http://schemas.microsoft.com/office/word/2010/wordprocessingGroup" xmlns:wpi="http://schemas.microsoft.com/office/word/2010/wordprocessingInk" xmlns:wne="http://schemas.microsoft.com/office/word/2006/wordml" xmlns:wps="http://schemas.microsoft.com/office/word/2010/wordprocessingShape" mc:Ignorable="w14 w15 w16se w16cid w16 w16cex w16sdtdh w16du wp14">
-  <w:p>
-    <w:pPr>
-      <w:pStyle w:val="Rodap"/>
-    </w:pPr>
-  </w:p>
-</w:ftr>
-</file>
-
 <file path=word/footnotes.xml><?xml version="1.0" encoding="utf-8"?>
 <w:footnotes xmlns:wpc="http://schemas.microsoft.com/office/word/2010/wordprocessingCanvas" xmlns:cx="http://schemas.microsoft.com/office/drawing/2014/chartex" xmlns:cx1="http://schemas.microsoft.com/office/drawing/2015/9/8/chartex" xmlns:cx2="http://schemas.microsoft.com/office/drawing/2015/10/21/chartex" xmlns:cx3="http://schemas.microsoft.com/office/drawing/2016/5/9/chartex" xmlns:cx4="http://schemas.microsoft.com/office/drawing/2016/5/10/chartex" xmlns:cx5="http://schemas.microsoft.com/office/drawing/2016/5/11/chartex" xmlns:cx6="http://schemas.microsoft.com/office/drawing/2016/5/12/chartex" xmlns:cx7="http://schemas.microsoft.com/office/drawing/2016/5/13/chartex" xmlns:cx8="http://schemas.microsoft.com/office/drawing/2016/5/14/chartex" xmlns:mc="http://schemas.openxmlformats.org/markup-compatibility/2006" xmlns:aink="http://schemas.microsoft.com/office/drawing/2016/ink" xmlns:am3d="http://schemas.microsoft.com/office/drawing/2017/model3d" xmlns:o="urn:schemas-microsoft-com:office:office" xmlns:oel="http://schemas.microsoft.com/office/2019/extlst" xmlns:r="http://schemas.openxmlformats.org/officeDocument/2006/relationships" xmlns:m="http://schemas.openxmlformats.org/officeDocument/2006/math" xmlns:v="urn:schemas-microsoft-com:vml" xmlns:wp14="http://schemas.microsoft.com/office/word/2010/wordprocessingDrawing" xmlns:wp="http://schemas.openxmlformats.org/drawingml/2006/wordprocessingDrawing" xmlns:w10="urn:schemas-microsoft-com:office:word" xmlns:w="http://schemas.openxmlformats.org/wordprocessingml/2006/main" xmlns:w14="http://schemas.microsoft.com/office/word/2010/wordml" xmlns:w15="http://schemas.microsoft.com/office/word/2012/wordml" xmlns:w16cex="http://schemas.microsoft.com/office/word/2018/wordml/cex" xmlns:w16cid="http://schemas.microsoft.com/office/word/2016/wordml/cid" xmlns:w16="http://schemas.microsoft.com/office/word/2018/wordml" xmlns:w16du="http://schemas.microsoft.com/office/word/2023/wordml/word16du" xmlns:w16sdtdh="http://schemas.microsoft.com/office/word/2020/wordml/sdtdatahash" xmlns:w16se="http://schemas.microsoft.com/office/word/2015/wordml/symex" xmlns:wpg="http://schemas.microsoft.com/office/word/2010/wordprocessingGroup" xmlns:wpi="http://schemas.microsoft.com/office/word/2010/wordprocessingInk" xmlns:wne="http://schemas.microsoft.com/office/word/2006/wordml" xmlns:wps="http://schemas.microsoft.com/office/word/2010/wordprocessingShape" mc:Ignorable="w14 w15 w16se w16cid w16 w16cex w16sdtdh w16du wp14">
   <w:footnote w:type="separator" w:id="-1">
@@ -10782,16 +10978,6 @@
 </file>
 
 <file path=word/header1.xml><?xml version="1.0" encoding="utf-8"?>
-<w:hdr xmlns:wpc="http://schemas.microsoft.com/office/word/2010/wordprocessingCanvas" xmlns:cx="http://schemas.microsoft.com/office/drawing/2014/chartex" xmlns:cx1="http://schemas.microsoft.com/office/drawing/2015/9/8/chartex" xmlns:cx2="http://schemas.microsoft.com/office/drawing/2015/10/21/chartex" xmlns:cx3="http://schemas.microsoft.com/office/drawing/2016/5/9/chartex" xmlns:cx4="http://schemas.microsoft.com/office/drawing/2016/5/10/chartex" xmlns:cx5="http://schemas.microsoft.com/office/drawing/2016/5/11/chartex" xmlns:cx6="http://schemas.microsoft.com/office/drawing/2016/5/12/chartex" xmlns:cx7="http://schemas.microsoft.com/office/drawing/2016/5/13/chartex" xmlns:cx8="http://schemas.microsoft.com/office/drawing/2016/5/14/chartex" xmlns:mc="http://schemas.openxmlformats.org/markup-compatibility/2006" xmlns:aink="http://schemas.microsoft.com/office/drawing/2016/ink" xmlns:am3d="http://schemas.microsoft.com/office/drawing/2017/model3d" xmlns:o="urn:schemas-microsoft-com:office:office" xmlns:oel="http://schemas.microsoft.com/office/2019/extlst" xmlns:r="http://schemas.openxmlformats.org/officeDocument/2006/relationships" xmlns:m="http://schemas.openxmlformats.org/officeDocument/2006/math" xmlns:v="urn:schemas-microsoft-com:vml" xmlns:wp14="http://schemas.microsoft.com/office/word/2010/wordprocessingDrawing" xmlns:wp="http://schemas.openxmlformats.org/drawingml/2006/wordprocessingDrawing" xmlns:w10="urn:schemas-microsoft-com:office:word" xmlns:w="http://schemas.openxmlformats.org/wordprocessingml/2006/main" xmlns:w14="http://schemas.microsoft.com/office/word/2010/wordml" xmlns:w15="http://schemas.microsoft.com/office/word/2012/wordml" xmlns:w16cex="http://schemas.microsoft.com/office/word/2018/wordml/cex" xmlns:w16cid="http://schemas.microsoft.com/office/word/2016/wordml/cid" xmlns:w16="http://schemas.microsoft.com/office/word/2018/wordml" xmlns:w16du="http://schemas.microsoft.com/office/word/2023/wordml/word16du" xmlns:w16sdtdh="http://schemas.microsoft.com/office/word/2020/wordml/sdtdatahash" xmlns:w16se="http://schemas.microsoft.com/office/word/2015/wordml/symex" xmlns:wpg="http://schemas.microsoft.com/office/word/2010/wordprocessingGroup" xmlns:wpi="http://schemas.microsoft.com/office/word/2010/wordprocessingInk" xmlns:wne="http://schemas.microsoft.com/office/word/2006/wordml" xmlns:wps="http://schemas.microsoft.com/office/word/2010/wordprocessingShape" mc:Ignorable="w14 w15 w16se w16cid w16 w16cex w16sdtdh w16du wp14">
-  <w:p>
-    <w:pPr>
-      <w:pStyle w:val="Cabealho"/>
-    </w:pPr>
-  </w:p>
-</w:hdr>
-</file>
-
-<file path=word/header2.xml><?xml version="1.0" encoding="utf-8"?>
 <w:hdr xmlns:wpc="http://schemas.microsoft.com/office/word/2010/wordprocessingCanvas" xmlns:cx="http://schemas.microsoft.com/office/drawing/2014/chartex" xmlns:cx1="http://schemas.microsoft.com/office/drawing/2015/9/8/chartex" xmlns:cx2="http://schemas.microsoft.com/office/drawing/2015/10/21/chartex" xmlns:cx3="http://schemas.microsoft.com/office/drawing/2016/5/9/chartex" xmlns:cx4="http://schemas.microsoft.com/office/drawing/2016/5/10/chartex" xmlns:cx5="http://schemas.microsoft.com/office/drawing/2016/5/11/chartex" xmlns:cx6="http://schemas.microsoft.com/office/drawing/2016/5/12/chartex" xmlns:cx7="http://schemas.microsoft.com/office/drawing/2016/5/13/chartex" xmlns:cx8="http://schemas.microsoft.com/office/drawing/2016/5/14/chartex" xmlns:mc="http://schemas.openxmlformats.org/markup-compatibility/2006" xmlns:aink="http://schemas.microsoft.com/office/drawing/2016/ink" xmlns:am3d="http://schemas.microsoft.com/office/drawing/2017/model3d" xmlns:o="urn:schemas-microsoft-com:office:office" xmlns:oel="http://schemas.microsoft.com/office/2019/extlst" xmlns:r="http://schemas.openxmlformats.org/officeDocument/2006/relationships" xmlns:m="http://schemas.openxmlformats.org/officeDocument/2006/math" xmlns:v="urn:schemas-microsoft-com:vml" xmlns:wp14="http://schemas.microsoft.com/office/word/2010/wordprocessingDrawing" xmlns:wp="http://schemas.openxmlformats.org/drawingml/2006/wordprocessingDrawing" xmlns:w10="urn:schemas-microsoft-com:office:word" xmlns:w="http://schemas.openxmlformats.org/wordprocessingml/2006/main" xmlns:w14="http://schemas.microsoft.com/office/word/2010/wordml" xmlns:w15="http://schemas.microsoft.com/office/word/2012/wordml" xmlns:w16cex="http://schemas.microsoft.com/office/word/2018/wordml/cex" xmlns:w16cid="http://schemas.microsoft.com/office/word/2016/wordml/cid" xmlns:w16="http://schemas.microsoft.com/office/word/2018/wordml" xmlns:w16du="http://schemas.microsoft.com/office/word/2023/wordml/word16du" xmlns:w16sdtdh="http://schemas.microsoft.com/office/word/2020/wordml/sdtdatahash" xmlns:w16se="http://schemas.microsoft.com/office/word/2015/wordml/symex" xmlns:wpg="http://schemas.microsoft.com/office/word/2010/wordprocessingGroup" xmlns:wpi="http://schemas.microsoft.com/office/word/2010/wordprocessingInk" xmlns:wne="http://schemas.microsoft.com/office/word/2006/wordml" xmlns:wps="http://schemas.microsoft.com/office/word/2010/wordprocessingShape" mc:Ignorable="w14 w15 w16se w16cid w16 w16cex w16sdtdh w16du wp14">
   <w:p>
     <w:pPr>
@@ -12255,7 +12441,6 @@
               <w:rFonts w:ascii="Arial" w:hAnsi="Arial" w:cs="Arial"/>
               <w:b/>
               <w:bCs/>
-              <w:color w:val="000000"/>
               <w:szCs w:val="48"/>
             </w:rPr>
           </w:pPr>
@@ -12265,7 +12450,6 @@
               <w:rFonts w:ascii="Arial" w:hAnsi="Arial" w:cs="Arial"/>
               <w:b/>
               <w:bCs/>
-              <w:color w:val="000000"/>
               <w:szCs w:val="48"/>
             </w:rPr>
             <w:t xml:space="preserve">TREINAMENTO: </w:t>
@@ -12275,10 +12459,18 @@
               <w:rFonts w:ascii="Arial" w:hAnsi="Arial" w:cs="Arial"/>
               <w:b/>
               <w:bCs/>
-              <w:color w:val="FF0000"/>
               <w:szCs w:val="48"/>
             </w:rPr>
-            <w:t xml:space="preserve">NOME DO TREINAMENTO </w:t>
+            <w:t>[nome_treinamento]</w:t>
+          </w:r>
+          <w:r>
+            <w:rPr>
+              <w:rFonts w:ascii="Arial" w:hAnsi="Arial" w:cs="Arial"/>
+              <w:b/>
+              <w:bCs/>
+              <w:szCs w:val="48"/>
+            </w:rPr>
+            <w:t xml:space="preserve"> </w:t>
           </w:r>
         </w:p>
       </w:tc>
@@ -12292,7 +12484,6 @@
             <w:rPr>
               <w:rFonts w:ascii="Arial" w:hAnsi="Arial" w:cs="Arial"/>
               <w:b/>
-              <w:color w:val="000000"/>
               <w:szCs w:val="48"/>
             </w:rPr>
           </w:pPr>
@@ -12300,7 +12491,6 @@
             <w:rPr>
               <w:rFonts w:ascii="Arial" w:hAnsi="Arial" w:cs="Arial"/>
               <w:b/>
-              <w:color w:val="000000"/>
               <w:szCs w:val="48"/>
             </w:rPr>
             <w:t xml:space="preserve">TIPO: </w:t>
@@ -12309,37 +12499,17 @@
             <w:rPr>
               <w:rFonts w:ascii="Arial" w:hAnsi="Arial" w:cs="Arial"/>
               <w:bCs/>
-              <w:color w:val="FF0000"/>
               <w:szCs w:val="48"/>
             </w:rPr>
-            <w:t>FORMAÇÃO</w:t>
+            <w:t>[tipo]</w:t>
           </w:r>
           <w:r>
             <w:rPr>
               <w:rFonts w:ascii="Arial" w:hAnsi="Arial" w:cs="Arial"/>
               <w:bCs/>
-              <w:color w:val="FF0000"/>
               <w:szCs w:val="48"/>
             </w:rPr>
             <w:t xml:space="preserve"> </w:t>
-          </w:r>
-          <w:r>
-            <w:rPr>
-              <w:rFonts w:ascii="Arial" w:hAnsi="Arial" w:cs="Arial"/>
-              <w:bCs/>
-              <w:color w:val="FF0000"/>
-              <w:szCs w:val="48"/>
-            </w:rPr>
-            <w:t xml:space="preserve">OU </w:t>
-          </w:r>
-          <w:r>
-            <w:rPr>
-              <w:rFonts w:ascii="Arial" w:hAnsi="Arial" w:cs="Arial"/>
-              <w:bCs/>
-              <w:color w:val="FF0000"/>
-              <w:szCs w:val="48"/>
-            </w:rPr>
-            <w:t xml:space="preserve">ATUALIZAÇÃO PERIODICA </w:t>
           </w:r>
         </w:p>
       </w:tc>
@@ -12397,33 +12567,7 @@
               <w:color w:val="000000"/>
               <w:szCs w:val="18"/>
             </w:rPr>
-            <w:t>0</w:t>
-          </w:r>
-          <w:r>
-            <w:rPr>
-              <w:rFonts w:ascii="Arial" w:hAnsi="Arial" w:cs="Arial"/>
-              <w:bCs/>
-              <w:color w:val="000000"/>
-              <w:szCs w:val="18"/>
-            </w:rPr>
-            <w:t>4</w:t>
-          </w:r>
-          <w:r>
-            <w:rPr>
-              <w:rFonts w:ascii="Arial" w:hAnsi="Arial" w:cs="Arial"/>
-              <w:bCs/>
-              <w:color w:val="000000"/>
-              <w:szCs w:val="18"/>
-            </w:rPr>
-            <w:t xml:space="preserve"> </w:t>
-          </w:r>
-          <w:r>
-            <w:rPr>
-              <w:rFonts w:ascii="Arial" w:hAnsi="Arial" w:cs="Arial"/>
-              <w:color w:val="000000"/>
-              <w:szCs w:val="18"/>
-            </w:rPr>
-            <w:t>HORAS AULA</w:t>
+            <w:t>[carga_horaria]</w:t>
           </w:r>
         </w:p>
       </w:tc>
@@ -12466,7 +12610,7 @@
               <w:color w:val="000000"/>
               <w:szCs w:val="48"/>
             </w:rPr>
-            <w:t>XX/XX/XXXX</w:t>
+            <w:t>[datas]</w:t>
           </w:r>
         </w:p>
       </w:tc>
@@ -12481,7 +12625,6 @@
               <w:rFonts w:ascii="Arial" w:hAnsi="Arial" w:cs="Arial"/>
               <w:b/>
               <w:bCs/>
-              <w:color w:val="000000"/>
               <w:szCs w:val="48"/>
             </w:rPr>
           </w:pPr>
@@ -12490,7 +12633,6 @@
               <w:rFonts w:ascii="Arial" w:hAnsi="Arial" w:cs="Arial"/>
               <w:b/>
               <w:bCs/>
-              <w:color w:val="000000"/>
               <w:szCs w:val="18"/>
             </w:rPr>
             <w:t>HORÁRIO:</w:t>
@@ -12498,7 +12640,6 @@
           <w:r>
             <w:rPr>
               <w:rFonts w:ascii="Arial" w:hAnsi="Arial" w:cs="Arial"/>
-              <w:color w:val="000000"/>
               <w:szCs w:val="18"/>
             </w:rPr>
             <w:t xml:space="preserve"> </w:t>
@@ -12506,26 +12647,9 @@
           <w:r>
             <w:rPr>
               <w:rFonts w:ascii="Arial" w:hAnsi="Arial" w:cs="Arial"/>
-              <w:color w:val="000000"/>
               <w:szCs w:val="18"/>
             </w:rPr>
-            <w:t xml:space="preserve">XX:XX </w:t>
-          </w:r>
-          <w:r>
-            <w:rPr>
-              <w:rFonts w:ascii="Arial" w:hAnsi="Arial" w:cs="Arial"/>
-              <w:color w:val="000000"/>
-              <w:szCs w:val="18"/>
-            </w:rPr>
-            <w:t xml:space="preserve">ÀS </w:t>
-          </w:r>
-          <w:r>
-            <w:rPr>
-              <w:rFonts w:ascii="Arial" w:hAnsi="Arial" w:cs="Arial"/>
-              <w:color w:val="000000"/>
-              <w:szCs w:val="18"/>
-            </w:rPr>
-            <w:t>XX:XX</w:t>
+            <w:t>[horario]</w:t>
           </w:r>
         </w:p>
       </w:tc>
@@ -12538,7 +12662,6 @@
           <w:pPr>
             <w:rPr>
               <w:rFonts w:ascii="Arial" w:hAnsi="Arial" w:cs="Arial"/>
-              <w:color w:val="000000"/>
               <w:szCs w:val="48"/>
             </w:rPr>
           </w:pPr>
@@ -12547,7 +12670,6 @@
               <w:rFonts w:ascii="Arial" w:hAnsi="Arial" w:cs="Arial"/>
               <w:b/>
               <w:bCs/>
-              <w:color w:val="000000"/>
               <w:szCs w:val="48"/>
             </w:rPr>
             <w:t>INTERVALO:</w:t>
@@ -12555,7 +12677,6 @@
           <w:r>
             <w:rPr>
               <w:rFonts w:ascii="Arial" w:hAnsi="Arial" w:cs="Arial"/>
-              <w:color w:val="000000"/>
               <w:szCs w:val="48"/>
             </w:rPr>
             <w:t xml:space="preserve"> </w:t>
@@ -12563,10 +12684,9 @@
           <w:r>
             <w:rPr>
               <w:rFonts w:ascii="Arial" w:hAnsi="Arial" w:cs="Arial"/>
-              <w:color w:val="000000"/>
               <w:szCs w:val="48"/>
             </w:rPr>
-            <w:t>N/A</w:t>
+            <w:t>[intervalo]</w:t>
           </w:r>
         </w:p>
       </w:tc>
@@ -12595,7 +12715,14 @@
               <w:rFonts w:ascii="Arial" w:hAnsi="Arial" w:cs="Arial"/>
               <w:b/>
             </w:rPr>
-            <w:t>MÓDULO:</w:t>
+            <w:t>MÓD</w:t>
+          </w:r>
+          <w:r>
+            <w:rPr>
+              <w:rFonts w:ascii="Arial" w:hAnsi="Arial" w:cs="Arial"/>
+              <w:b/>
+            </w:rPr>
+            <w:t>ULO:</w:t>
           </w:r>
           <w:r>
             <w:rPr>
@@ -12608,17 +12735,15 @@
             <w:rPr>
               <w:rFonts w:ascii="Arial" w:hAnsi="Arial" w:cs="Arial"/>
               <w:bCs/>
-              <w:color w:val="FF0000"/>
             </w:rPr>
-            <w:t>TEÓRICO</w:t>
+            <w:t>[modulo]</w:t>
           </w:r>
           <w:r>
             <w:rPr>
               <w:rFonts w:ascii="Arial" w:hAnsi="Arial" w:cs="Arial"/>
               <w:bCs/>
-              <w:color w:val="FF0000"/>
             </w:rPr>
-            <w:t xml:space="preserve"> OU PRÁTICO / OU TEORICO E PRÁTICO </w:t>
+            <w:t xml:space="preserve"> </w:t>
           </w:r>
         </w:p>
       </w:tc>
@@ -12632,7 +12757,6 @@
           <w:pPr>
             <w:rPr>
               <w:rFonts w:ascii="Arial" w:hAnsi="Arial" w:cs="Arial"/>
-              <w:color w:val="000000"/>
               <w:szCs w:val="48"/>
             </w:rPr>
           </w:pPr>
@@ -12641,7 +12765,6 @@
               <w:rFonts w:ascii="Arial" w:hAnsi="Arial" w:cs="Arial"/>
               <w:b/>
               <w:bCs/>
-              <w:color w:val="000000"/>
               <w:szCs w:val="48"/>
             </w:rPr>
             <w:t>INSTRUTOR</w:t>
@@ -12651,7 +12774,6 @@
               <w:rFonts w:ascii="Arial" w:hAnsi="Arial" w:cs="Arial"/>
               <w:b/>
               <w:bCs/>
-              <w:color w:val="000000"/>
               <w:szCs w:val="48"/>
             </w:rPr>
             <w:t>:</w:t>
@@ -12659,7 +12781,6 @@
           <w:r>
             <w:rPr>
               <w:rFonts w:ascii="Arial" w:hAnsi="Arial" w:cs="Arial"/>
-              <w:color w:val="000000"/>
               <w:szCs w:val="48"/>
             </w:rPr>
             <w:t xml:space="preserve"> </w:t>
@@ -12667,10 +12788,9 @@
           <w:r>
             <w:rPr>
               <w:rFonts w:ascii="Arial" w:hAnsi="Arial" w:cs="Arial"/>
-              <w:color w:val="FF0000"/>
               <w:szCs w:val="48"/>
             </w:rPr>
-            <w:t>NOME DO INSTRUTOR</w:t>
+            <w:t>[instrutor]</w:t>
           </w:r>
         </w:p>
       </w:tc>
@@ -12691,7 +12811,6 @@
               <w:rFonts w:ascii="Arial" w:hAnsi="Arial" w:cs="Arial"/>
               <w:b/>
               <w:bCs/>
-              <w:color w:val="000000"/>
               <w:szCs w:val="48"/>
             </w:rPr>
           </w:pPr>
@@ -12700,7 +12819,6 @@
               <w:rFonts w:ascii="Arial" w:hAnsi="Arial" w:cs="Arial"/>
               <w:b/>
               <w:bCs/>
-              <w:color w:val="000000"/>
               <w:szCs w:val="48"/>
             </w:rPr>
             <w:t xml:space="preserve">ENDEREÇO: </w:t>
@@ -12708,10 +12826,9 @@
           <w:r>
             <w:rPr>
               <w:rFonts w:ascii="Arial" w:hAnsi="Arial" w:cs="Arial"/>
-              <w:color w:val="000000"/>
               <w:szCs w:val="48"/>
             </w:rPr>
-            <w:t>RUA PEDRO PIERRE, N° 3150, JARDIM MOÇAMBIQUE</w:t>
+            <w:t>[endereco]</w:t>
           </w:r>
         </w:p>
       </w:tc>
@@ -12725,7 +12842,6 @@
             <w:rPr>
               <w:rFonts w:ascii="Arial" w:hAnsi="Arial" w:cs="Arial"/>
               <w:b/>
-              <w:color w:val="000000"/>
               <w:szCs w:val="48"/>
             </w:rPr>
           </w:pPr>
@@ -12734,46 +12850,16 @@
               <w:rFonts w:ascii="Arial" w:hAnsi="Arial" w:cs="Arial"/>
               <w:b/>
               <w:bCs/>
-              <w:color w:val="000000"/>
               <w:szCs w:val="48"/>
             </w:rPr>
-            <w:t>CIDADE:</w:t>
+            <w:t xml:space="preserve">CIDADE: </w:t>
           </w:r>
           <w:r>
             <w:rPr>
               <w:rFonts w:ascii="Arial" w:hAnsi="Arial" w:cs="Arial"/>
-              <w:b/>
-              <w:bCs/>
-              <w:color w:val="000000"/>
               <w:szCs w:val="48"/>
             </w:rPr>
-            <w:t xml:space="preserve"> </w:t>
-          </w:r>
-          <w:r>
-            <w:rPr>
-              <w:rFonts w:ascii="Arial" w:hAnsi="Arial" w:cs="Arial"/>
-              <w:b/>
-              <w:bCs/>
-              <w:color w:val="000000"/>
-              <w:szCs w:val="48"/>
-            </w:rPr>
-            <w:t xml:space="preserve"> </w:t>
-          </w:r>
-          <w:r>
-            <w:rPr>
-              <w:rFonts w:ascii="Arial" w:hAnsi="Arial" w:cs="Arial"/>
-              <w:color w:val="000000"/>
-              <w:szCs w:val="48"/>
-            </w:rPr>
-            <w:t>TRÊS LAGOAS</w:t>
-          </w:r>
-          <w:r>
-            <w:rPr>
-              <w:rFonts w:ascii="Arial" w:hAnsi="Arial" w:cs="Arial"/>
-              <w:color w:val="000000"/>
-              <w:szCs w:val="48"/>
-            </w:rPr>
-            <w:t xml:space="preserve"> / MS</w:t>
+            <w:t>[cidade]</w:t>
           </w:r>
         </w:p>
       </w:tc>
@@ -12793,16 +12879,6 @@
       <w:tab/>
     </w:r>
   </w:p>
-  <w:p>
-    <w:pPr>
-      <w:pStyle w:val="Cabealho"/>
-    </w:pPr>
-  </w:p>
-</w:hdr>
-</file>
-
-<file path=word/header3.xml><?xml version="1.0" encoding="utf-8"?>
-<w:hdr xmlns:wpc="http://schemas.microsoft.com/office/word/2010/wordprocessingCanvas" xmlns:cx="http://schemas.microsoft.com/office/drawing/2014/chartex" xmlns:cx1="http://schemas.microsoft.com/office/drawing/2015/9/8/chartex" xmlns:cx2="http://schemas.microsoft.com/office/drawing/2015/10/21/chartex" xmlns:cx3="http://schemas.microsoft.com/office/drawing/2016/5/9/chartex" xmlns:cx4="http://schemas.microsoft.com/office/drawing/2016/5/10/chartex" xmlns:cx5="http://schemas.microsoft.com/office/drawing/2016/5/11/chartex" xmlns:cx6="http://schemas.microsoft.com/office/drawing/2016/5/12/chartex" xmlns:cx7="http://schemas.microsoft.com/office/drawing/2016/5/13/chartex" xmlns:cx8="http://schemas.microsoft.com/office/drawing/2016/5/14/chartex" xmlns:mc="http://schemas.openxmlformats.org/markup-compatibility/2006" xmlns:aink="http://schemas.microsoft.com/office/drawing/2016/ink" xmlns:am3d="http://schemas.microsoft.com/office/drawing/2017/model3d" xmlns:o="urn:schemas-microsoft-com:office:office" xmlns:oel="http://schemas.microsoft.com/office/2019/extlst" xmlns:r="http://schemas.openxmlformats.org/officeDocument/2006/relationships" xmlns:m="http://schemas.openxmlformats.org/officeDocument/2006/math" xmlns:v="urn:schemas-microsoft-com:vml" xmlns:wp14="http://schemas.microsoft.com/office/word/2010/wordprocessingDrawing" xmlns:wp="http://schemas.openxmlformats.org/drawingml/2006/wordprocessingDrawing" xmlns:w10="urn:schemas-microsoft-com:office:word" xmlns:w="http://schemas.openxmlformats.org/wordprocessingml/2006/main" xmlns:w14="http://schemas.microsoft.com/office/word/2010/wordml" xmlns:w15="http://schemas.microsoft.com/office/word/2012/wordml" xmlns:w16cex="http://schemas.microsoft.com/office/word/2018/wordml/cex" xmlns:w16cid="http://schemas.microsoft.com/office/word/2016/wordml/cid" xmlns:w16="http://schemas.microsoft.com/office/word/2018/wordml" xmlns:w16du="http://schemas.microsoft.com/office/word/2023/wordml/word16du" xmlns:w16sdtdh="http://schemas.microsoft.com/office/word/2020/wordml/sdtdatahash" xmlns:w16se="http://schemas.microsoft.com/office/word/2015/wordml/symex" xmlns:wpg="http://schemas.microsoft.com/office/word/2010/wordprocessingGroup" xmlns:wpi="http://schemas.microsoft.com/office/word/2010/wordprocessingInk" xmlns:wne="http://schemas.microsoft.com/office/word/2006/wordml" xmlns:wps="http://schemas.microsoft.com/office/word/2010/wordprocessingShape" mc:Ignorable="w14 w15 w16se w16cid w16 w16cex w16sdtdh w16du wp14">
   <w:p>
     <w:pPr>
       <w:pStyle w:val="Cabealho"/>
@@ -13209,10 +13285,12 @@
   <w:style w:type="paragraph" w:default="1" w:styleId="Normal">
     <w:name w:val="Normal"/>
     <w:qFormat/>
+    <w:rsid w:val="0052426F"/>
   </w:style>
   <w:style w:type="character" w:default="1" w:styleId="Fontepargpadro">
     <w:name w:val="Default Paragraph Font"/>
     <w:uiPriority w:val="1"/>
+    <w:semiHidden/>
     <w:unhideWhenUsed/>
   </w:style>
   <w:style w:type="table" w:default="1" w:styleId="Tabelanormal">

</xml_diff>